<commit_message>
phu luc cham diem gvhd
</commit_message>
<xml_diff>
--- a/tot nghiep/baove_test/Ninh_BaoCaoTN.docx
+++ b/tot nghiep/baove_test/Ninh_BaoCaoTN.docx
@@ -13,11 +13,11 @@
           <w:szCs w:val="28"/>
         </w:rPr>
       </w:pPr>
-      <w:bookmarkStart w:id="0" w:name="_Toc20435976"/>
-      <w:bookmarkStart w:id="1" w:name="_Toc20662795"/>
-      <w:bookmarkStart w:id="2" w:name="_Toc20686430"/>
-      <w:bookmarkStart w:id="3" w:name="_Toc20978563"/>
-      <w:bookmarkStart w:id="4" w:name="_Toc28696013"/>
+      <w:bookmarkStart w:id="0" w:name="_Toc28696013"/>
+      <w:bookmarkStart w:id="1" w:name="_Toc20435976"/>
+      <w:bookmarkStart w:id="2" w:name="_Toc20662795"/>
+      <w:bookmarkStart w:id="3" w:name="_Toc20686430"/>
+      <w:bookmarkStart w:id="4" w:name="_Toc20978563"/>
       <w:r>
         <w:rPr>
           <w:rStyle w:val="Heading1Char"/>
@@ -27,7 +27,7 @@
         </w:rPr>
         <w:t>LỜI CAM ĐOAN</w:t>
       </w:r>
-      <w:bookmarkEnd w:id="4"/>
+      <w:bookmarkEnd w:id="0"/>
     </w:p>
     <w:p>
       <w:pPr>
@@ -186,10 +186,10 @@
         <w:lastRenderedPageBreak/>
         <w:t>LỜI NÓI ĐẦU</w:t>
       </w:r>
-      <w:bookmarkEnd w:id="0"/>
       <w:bookmarkEnd w:id="1"/>
       <w:bookmarkEnd w:id="2"/>
       <w:bookmarkEnd w:id="3"/>
+      <w:bookmarkEnd w:id="4"/>
       <w:bookmarkEnd w:id="9"/>
       <w:bookmarkEnd w:id="10"/>
       <w:bookmarkEnd w:id="11"/>
@@ -819,6 +819,37 @@
           <w:szCs w:val="28"/>
           <w:lang w:val="pt-BR"/>
         </w:rPr>
+      </w:pPr>
+    </w:p>
+    <w:p>
+      <w:pPr>
+        <w:spacing w:after="120"/>
+        <w:rPr>
+          <w:b/>
+          <w:sz w:val="28"/>
+          <w:szCs w:val="28"/>
+          <w:lang w:val="pt-BR"/>
+        </w:rPr>
+      </w:pPr>
+      <w:r>
+        <w:rPr>
+          <w:b/>
+          <w:sz w:val="28"/>
+          <w:szCs w:val="28"/>
+          <w:lang w:val="pt-BR"/>
+        </w:rPr>
+        <w:br w:type="page"/>
+      </w:r>
+    </w:p>
+    <w:p>
+      <w:pPr>
+        <w:spacing w:after="120"/>
+        <w:rPr>
+          <w:b/>
+          <w:sz w:val="28"/>
+          <w:szCs w:val="28"/>
+          <w:lang w:val="pt-BR"/>
+        </w:rPr>
         <w:sectPr>
           <w:pgSz w:w="11909" w:h="16834" w:code="9"/>
           <w:pgMar w:top="1418" w:right="1134" w:bottom="1418" w:left="1701" w:header="720" w:footer="720" w:gutter="0"/>
@@ -827,13 +858,429 @@
         </w:sectPr>
       </w:pPr>
     </w:p>
-    <w:bookmarkStart w:id="12" w:name="OLE_LINK2" w:displacedByCustomXml="next"/>
-    <w:bookmarkStart w:id="13" w:name="OLE_LINK1" w:displacedByCustomXml="next"/>
-    <w:bookmarkStart w:id="14" w:name="_Toc6218362" w:displacedByCustomXml="next"/>
+    <w:p>
+      <w:pPr>
+        <w:spacing w:after="120" w:line="360" w:lineRule="auto"/>
+        <w:jc w:val="center"/>
+        <w:rPr>
+          <w:b/>
+          <w:sz w:val="28"/>
+          <w:szCs w:val="28"/>
+        </w:rPr>
+      </w:pPr>
+      <w:r>
+        <w:rPr>
+          <w:b/>
+          <w:sz w:val="28"/>
+          <w:szCs w:val="28"/>
+        </w:rPr>
+        <w:lastRenderedPageBreak/>
+        <w:t>PHIẾU CHẤM ĐIỂM</w:t>
+      </w:r>
+    </w:p>
+    <w:p>
+      <w:pPr>
+        <w:spacing w:after="120" w:line="360" w:lineRule="auto"/>
+        <w:rPr>
+          <w:sz w:val="28"/>
+          <w:szCs w:val="28"/>
+        </w:rPr>
+      </w:pPr>
+      <w:r>
+        <w:rPr>
+          <w:sz w:val="28"/>
+          <w:szCs w:val="28"/>
+        </w:rPr>
+        <w:t>Sinh viên thực hiện:</w:t>
+      </w:r>
+    </w:p>
+    <w:tbl>
+      <w:tblPr>
+        <w:tblStyle w:val="TableGrid"/>
+        <w:tblW w:w="0" w:type="auto"/>
+        <w:tblLook w:val="04A0" w:firstRow="1" w:lastRow="0" w:firstColumn="1" w:lastColumn="0" w:noHBand="0" w:noVBand="1"/>
+      </w:tblPr>
+      <w:tblGrid>
+        <w:gridCol w:w="3074"/>
+        <w:gridCol w:w="3150"/>
+        <w:gridCol w:w="3060"/>
+      </w:tblGrid>
+      <w:tr>
+        <w:tc>
+          <w:tcPr>
+            <w:tcW w:w="3074" w:type="dxa"/>
+          </w:tcPr>
+          <w:p>
+            <w:pPr>
+              <w:spacing w:before="120" w:after="120" w:line="360" w:lineRule="auto"/>
+              <w:jc w:val="center"/>
+              <w:rPr>
+                <w:b/>
+                <w:sz w:val="28"/>
+                <w:szCs w:val="28"/>
+              </w:rPr>
+            </w:pPr>
+            <w:r>
+              <w:rPr>
+                <w:b/>
+                <w:sz w:val="28"/>
+                <w:szCs w:val="28"/>
+              </w:rPr>
+              <w:t>Họ và tên</w:t>
+            </w:r>
+          </w:p>
+        </w:tc>
+        <w:tc>
+          <w:tcPr>
+            <w:tcW w:w="3150" w:type="dxa"/>
+          </w:tcPr>
+          <w:p>
+            <w:pPr>
+              <w:spacing w:before="120" w:after="120" w:line="360" w:lineRule="auto"/>
+              <w:jc w:val="center"/>
+              <w:rPr>
+                <w:b/>
+                <w:sz w:val="28"/>
+                <w:szCs w:val="28"/>
+              </w:rPr>
+            </w:pPr>
+            <w:r>
+              <w:rPr>
+                <w:b/>
+                <w:sz w:val="28"/>
+                <w:szCs w:val="28"/>
+              </w:rPr>
+              <w:t>Chữ ký</w:t>
+            </w:r>
+          </w:p>
+        </w:tc>
+        <w:tc>
+          <w:tcPr>
+            <w:tcW w:w="3060" w:type="dxa"/>
+          </w:tcPr>
+          <w:p>
+            <w:pPr>
+              <w:spacing w:before="120" w:after="120" w:line="360" w:lineRule="auto"/>
+              <w:jc w:val="center"/>
+              <w:rPr>
+                <w:b/>
+                <w:sz w:val="28"/>
+                <w:szCs w:val="28"/>
+              </w:rPr>
+            </w:pPr>
+            <w:r>
+              <w:rPr>
+                <w:b/>
+                <w:sz w:val="28"/>
+                <w:szCs w:val="28"/>
+              </w:rPr>
+              <w:t>Ghi chú</w:t>
+            </w:r>
+          </w:p>
+        </w:tc>
+      </w:tr>
+      <w:tr>
+        <w:tc>
+          <w:tcPr>
+            <w:tcW w:w="3074" w:type="dxa"/>
+          </w:tcPr>
+          <w:p>
+            <w:pPr>
+              <w:spacing w:before="120" w:after="120" w:line="360" w:lineRule="auto"/>
+              <w:jc w:val="center"/>
+              <w:rPr>
+                <w:sz w:val="28"/>
+                <w:szCs w:val="28"/>
+              </w:rPr>
+            </w:pPr>
+          </w:p>
+        </w:tc>
+        <w:tc>
+          <w:tcPr>
+            <w:tcW w:w="3150" w:type="dxa"/>
+          </w:tcPr>
+          <w:p>
+            <w:pPr>
+              <w:spacing w:before="120" w:after="120" w:line="360" w:lineRule="auto"/>
+              <w:jc w:val="center"/>
+              <w:rPr>
+                <w:sz w:val="28"/>
+                <w:szCs w:val="28"/>
+              </w:rPr>
+            </w:pPr>
+          </w:p>
+        </w:tc>
+        <w:tc>
+          <w:tcPr>
+            <w:tcW w:w="3060" w:type="dxa"/>
+          </w:tcPr>
+          <w:p>
+            <w:pPr>
+              <w:spacing w:before="120" w:after="120" w:line="360" w:lineRule="auto"/>
+              <w:jc w:val="center"/>
+              <w:rPr>
+                <w:sz w:val="28"/>
+                <w:szCs w:val="28"/>
+              </w:rPr>
+            </w:pPr>
+          </w:p>
+          <w:p>
+            <w:pPr>
+              <w:spacing w:before="120" w:after="120" w:line="360" w:lineRule="auto"/>
+              <w:jc w:val="center"/>
+              <w:rPr>
+                <w:sz w:val="28"/>
+                <w:szCs w:val="28"/>
+              </w:rPr>
+            </w:pPr>
+          </w:p>
+          <w:p>
+            <w:pPr>
+              <w:spacing w:before="120" w:after="120" w:line="360" w:lineRule="auto"/>
+              <w:jc w:val="center"/>
+              <w:rPr>
+                <w:sz w:val="28"/>
+                <w:szCs w:val="28"/>
+              </w:rPr>
+            </w:pPr>
+          </w:p>
+        </w:tc>
+      </w:tr>
+    </w:tbl>
+    <w:p>
+      <w:pPr>
+        <w:spacing w:before="160" w:after="120" w:line="360" w:lineRule="auto"/>
+        <w:rPr>
+          <w:sz w:val="28"/>
+          <w:szCs w:val="28"/>
+        </w:rPr>
+      </w:pPr>
+      <w:r>
+        <w:rPr>
+          <w:sz w:val="28"/>
+          <w:szCs w:val="28"/>
+        </w:rPr>
+        <w:t xml:space="preserve">Giảng viên </w:t>
+      </w:r>
+      <w:r>
+        <w:rPr>
+          <w:sz w:val="28"/>
+          <w:szCs w:val="28"/>
+        </w:rPr>
+        <w:t xml:space="preserve">hướng dẫn </w:t>
+      </w:r>
+      <w:r>
+        <w:rPr>
+          <w:sz w:val="28"/>
+          <w:szCs w:val="28"/>
+        </w:rPr>
+        <w:t>chấm:</w:t>
+      </w:r>
+      <w:bookmarkStart w:id="12" w:name="_GoBack"/>
+      <w:bookmarkEnd w:id="12"/>
+    </w:p>
+    <w:tbl>
+      <w:tblPr>
+        <w:tblStyle w:val="TableGrid"/>
+        <w:tblW w:w="0" w:type="auto"/>
+        <w:tblLook w:val="04A0" w:firstRow="1" w:lastRow="0" w:firstColumn="1" w:lastColumn="0" w:noHBand="0" w:noVBand="1"/>
+      </w:tblPr>
+      <w:tblGrid>
+        <w:gridCol w:w="3097"/>
+        <w:gridCol w:w="3096"/>
+        <w:gridCol w:w="3097"/>
+      </w:tblGrid>
+      <w:tr>
+        <w:tc>
+          <w:tcPr>
+            <w:tcW w:w="3097" w:type="dxa"/>
+          </w:tcPr>
+          <w:p>
+            <w:pPr>
+              <w:spacing w:before="120" w:after="120" w:line="360" w:lineRule="auto"/>
+              <w:jc w:val="center"/>
+              <w:rPr>
+                <w:b/>
+                <w:sz w:val="28"/>
+                <w:szCs w:val="28"/>
+              </w:rPr>
+            </w:pPr>
+            <w:r>
+              <w:rPr>
+                <w:b/>
+                <w:sz w:val="28"/>
+                <w:szCs w:val="28"/>
+              </w:rPr>
+              <w:t>Họ và tên</w:t>
+            </w:r>
+          </w:p>
+        </w:tc>
+        <w:tc>
+          <w:tcPr>
+            <w:tcW w:w="3096" w:type="dxa"/>
+          </w:tcPr>
+          <w:p>
+            <w:pPr>
+              <w:spacing w:before="120" w:after="120" w:line="360" w:lineRule="auto"/>
+              <w:jc w:val="center"/>
+              <w:rPr>
+                <w:b/>
+                <w:sz w:val="28"/>
+                <w:szCs w:val="28"/>
+              </w:rPr>
+            </w:pPr>
+            <w:r>
+              <w:rPr>
+                <w:b/>
+                <w:sz w:val="28"/>
+                <w:szCs w:val="28"/>
+              </w:rPr>
+              <w:t>Chữ ký</w:t>
+            </w:r>
+          </w:p>
+        </w:tc>
+        <w:tc>
+          <w:tcPr>
+            <w:tcW w:w="3097" w:type="dxa"/>
+          </w:tcPr>
+          <w:p>
+            <w:pPr>
+              <w:spacing w:before="120" w:after="120" w:line="360" w:lineRule="auto"/>
+              <w:jc w:val="center"/>
+              <w:rPr>
+                <w:b/>
+                <w:sz w:val="28"/>
+                <w:szCs w:val="28"/>
+              </w:rPr>
+            </w:pPr>
+            <w:r>
+              <w:rPr>
+                <w:b/>
+                <w:sz w:val="28"/>
+                <w:szCs w:val="28"/>
+              </w:rPr>
+              <w:t>Điểm</w:t>
+            </w:r>
+          </w:p>
+        </w:tc>
+      </w:tr>
+      <w:tr>
+        <w:tc>
+          <w:tcPr>
+            <w:tcW w:w="3097" w:type="dxa"/>
+          </w:tcPr>
+          <w:p>
+            <w:pPr>
+              <w:spacing w:before="120" w:after="120" w:line="360" w:lineRule="auto"/>
+              <w:jc w:val="center"/>
+              <w:rPr>
+                <w:sz w:val="28"/>
+                <w:szCs w:val="28"/>
+              </w:rPr>
+            </w:pPr>
+            <w:r>
+              <w:rPr>
+                <w:sz w:val="28"/>
+                <w:szCs w:val="28"/>
+              </w:rPr>
+              <w:t xml:space="preserve">Giảng viên </w:t>
+            </w:r>
+            <w:r>
+              <w:rPr>
+                <w:sz w:val="28"/>
+                <w:szCs w:val="28"/>
+              </w:rPr>
+              <w:t>hướng dẫn</w:t>
+            </w:r>
+          </w:p>
+        </w:tc>
+        <w:tc>
+          <w:tcPr>
+            <w:tcW w:w="3096" w:type="dxa"/>
+          </w:tcPr>
+          <w:p>
+            <w:pPr>
+              <w:spacing w:before="120" w:after="120" w:line="360" w:lineRule="auto"/>
+              <w:jc w:val="center"/>
+              <w:rPr>
+                <w:sz w:val="28"/>
+                <w:szCs w:val="28"/>
+              </w:rPr>
+            </w:pPr>
+          </w:p>
+        </w:tc>
+        <w:tc>
+          <w:tcPr>
+            <w:tcW w:w="3097" w:type="dxa"/>
+          </w:tcPr>
+          <w:p>
+            <w:pPr>
+              <w:spacing w:before="120" w:after="120" w:line="360" w:lineRule="auto"/>
+              <w:jc w:val="center"/>
+              <w:rPr>
+                <w:sz w:val="28"/>
+                <w:szCs w:val="28"/>
+              </w:rPr>
+            </w:pPr>
+          </w:p>
+          <w:p>
+            <w:pPr>
+              <w:spacing w:before="120" w:after="120" w:line="360" w:lineRule="auto"/>
+              <w:jc w:val="center"/>
+              <w:rPr>
+                <w:sz w:val="28"/>
+                <w:szCs w:val="28"/>
+              </w:rPr>
+            </w:pPr>
+          </w:p>
+          <w:p>
+            <w:pPr>
+              <w:spacing w:before="120" w:after="120" w:line="360" w:lineRule="auto"/>
+              <w:jc w:val="center"/>
+              <w:rPr>
+                <w:sz w:val="28"/>
+                <w:szCs w:val="28"/>
+              </w:rPr>
+            </w:pPr>
+          </w:p>
+          <w:p>
+            <w:pPr>
+              <w:spacing w:before="120" w:after="120" w:line="360" w:lineRule="auto"/>
+              <w:jc w:val="center"/>
+              <w:rPr>
+                <w:sz w:val="28"/>
+                <w:szCs w:val="28"/>
+              </w:rPr>
+            </w:pPr>
+          </w:p>
+        </w:tc>
+      </w:tr>
+    </w:tbl>
+    <w:p>
+      <w:pPr>
+        <w:spacing w:after="120"/>
+        <w:rPr>
+          <w:b/>
+          <w:sz w:val="28"/>
+          <w:szCs w:val="28"/>
+          <w:lang w:val="pt-BR"/>
+        </w:rPr>
+        <w:sectPr>
+          <w:pgSz w:w="11909" w:h="16834" w:code="9"/>
+          <w:pgMar w:top="1418" w:right="1134" w:bottom="1418" w:left="1701" w:header="720" w:footer="720" w:gutter="0"/>
+          <w:cols w:space="720"/>
+          <w:docGrid w:linePitch="360"/>
+        </w:sectPr>
+      </w:pPr>
+    </w:p>
+    <w:bookmarkStart w:id="13" w:name="OLE_LINK2" w:displacedByCustomXml="next"/>
+    <w:bookmarkStart w:id="14" w:name="OLE_LINK1" w:displacedByCustomXml="next"/>
+    <w:bookmarkStart w:id="15" w:name="_Toc6218362" w:displacedByCustomXml="next"/>
     <w:sdt>
       <w:sdtPr>
         <w:rPr>
-          <w:rFonts w:ascii="Times" w:hAnsi="Times"/>
+          <w:rFonts w:ascii="Times" w:eastAsiaTheme="minorHAnsi" w:hAnsi="Times" w:cs="Times New Roman"/>
+          <w:color w:val="auto"/>
           <w:sz w:val="28"/>
           <w:szCs w:val="28"/>
         </w:rPr>
@@ -845,11 +1292,10 @@
       </w:sdtPr>
       <w:sdtEndPr>
         <w:rPr>
-          <w:rFonts w:ascii="Times New Roman" w:eastAsiaTheme="minorHAnsi" w:hAnsi="Times New Roman" w:cs="Times New Roman"/>
+          <w:rFonts w:ascii="Times New Roman" w:hAnsi="Times New Roman"/>
           <w:b/>
           <w:bCs/>
           <w:noProof/>
-          <w:color w:val="auto"/>
           <w:sz w:val="24"/>
           <w:szCs w:val="24"/>
         </w:rPr>
@@ -879,9 +1325,6 @@
           <w:r>
             <w:rPr>
               <w:rStyle w:val="Hyperlink"/>
-              <w:rFonts w:eastAsiaTheme="minorHAnsi" w:cs="Times New Roman"/>
-              <w:bCs/>
-              <w:noProof/>
             </w:rPr>
             <w:fldChar w:fldCharType="begin"/>
           </w:r>
@@ -897,9 +1340,6 @@
           <w:r>
             <w:rPr>
               <w:rStyle w:val="Hyperlink"/>
-              <w:rFonts w:eastAsiaTheme="minorHAnsi" w:cs="Times New Roman"/>
-              <w:bCs/>
-              <w:noProof/>
             </w:rPr>
             <w:fldChar w:fldCharType="separate"/>
           </w:r>
@@ -1059,7 +1499,7 @@
                 <w:sz w:val="28"/>
                 <w:szCs w:val="28"/>
               </w:rPr>
-              <w:tab/>
+              <w:t xml:space="preserve"> </w:t>
             </w:r>
             <w:r>
               <w:rPr>
@@ -1189,7 +1629,7 @@
                 <w:sz w:val="28"/>
                 <w:szCs w:val="28"/>
               </w:rPr>
-              <w:tab/>
+              <w:t xml:space="preserve"> </w:t>
             </w:r>
             <w:r>
               <w:rPr>
@@ -1319,7 +1759,7 @@
                 <w:sz w:val="28"/>
                 <w:szCs w:val="28"/>
               </w:rPr>
-              <w:tab/>
+              <w:t xml:space="preserve"> </w:t>
             </w:r>
             <w:r>
               <w:rPr>
@@ -1449,7 +1889,7 @@
                 <w:sz w:val="28"/>
                 <w:szCs w:val="28"/>
               </w:rPr>
-              <w:tab/>
+              <w:t xml:space="preserve"> </w:t>
             </w:r>
             <w:r>
               <w:rPr>
@@ -1579,7 +2019,7 @@
                 <w:sz w:val="28"/>
                 <w:szCs w:val="28"/>
               </w:rPr>
-              <w:tab/>
+              <w:t xml:space="preserve"> </w:t>
             </w:r>
             <w:r>
               <w:rPr>
@@ -1709,7 +2149,7 @@
                 <w:sz w:val="28"/>
                 <w:szCs w:val="28"/>
               </w:rPr>
-              <w:tab/>
+              <w:t xml:space="preserve"> </w:t>
             </w:r>
             <w:r>
               <w:rPr>
@@ -1839,7 +2279,7 @@
                 <w:sz w:val="28"/>
                 <w:szCs w:val="28"/>
               </w:rPr>
-              <w:tab/>
+              <w:t xml:space="preserve"> </w:t>
             </w:r>
             <w:r>
               <w:rPr>
@@ -2075,7 +2515,7 @@
                 <w:sz w:val="28"/>
                 <w:szCs w:val="28"/>
               </w:rPr>
-              <w:tab/>
+              <w:t xml:space="preserve"> </w:t>
             </w:r>
             <w:r>
               <w:rPr>
@@ -2205,7 +2645,7 @@
                 <w:sz w:val="28"/>
                 <w:szCs w:val="28"/>
               </w:rPr>
-              <w:tab/>
+              <w:t xml:space="preserve"> </w:t>
             </w:r>
             <w:r>
               <w:rPr>
@@ -2335,7 +2775,7 @@
                 <w:sz w:val="28"/>
                 <w:szCs w:val="28"/>
               </w:rPr>
-              <w:tab/>
+              <w:t xml:space="preserve"> </w:t>
             </w:r>
             <w:r>
               <w:rPr>
@@ -2465,7 +2905,7 @@
                 <w:sz w:val="28"/>
                 <w:szCs w:val="28"/>
               </w:rPr>
-              <w:tab/>
+              <w:t xml:space="preserve"> </w:t>
             </w:r>
             <w:r>
               <w:rPr>
@@ -2595,7 +3035,7 @@
                 <w:sz w:val="28"/>
                 <w:szCs w:val="28"/>
               </w:rPr>
-              <w:tab/>
+              <w:t xml:space="preserve"> </w:t>
             </w:r>
             <w:r>
               <w:rPr>
@@ -2725,7 +3165,7 @@
                 <w:sz w:val="28"/>
                 <w:szCs w:val="28"/>
               </w:rPr>
-              <w:tab/>
+              <w:t xml:space="preserve"> </w:t>
             </w:r>
             <w:r>
               <w:rPr>
@@ -3685,7 +4125,29 @@
                 <w:sz w:val="28"/>
                 <w:szCs w:val="28"/>
               </w:rPr>
-              <w:t>2.1.2.5. Chức năng “Withdraw”</w:t>
+              <w:t>2.1.2.</w:t>
+            </w:r>
+            <w:r>
+              <w:rPr>
+                <w:rStyle w:val="Hyperlink"/>
+                <w:rFonts w:ascii="Times" w:hAnsi="Times"/>
+                <w:b w:val="0"/>
+                <w:noProof/>
+                <w:sz w:val="28"/>
+                <w:szCs w:val="28"/>
+              </w:rPr>
+              <w:t xml:space="preserve">5 </w:t>
+            </w:r>
+            <w:r>
+              <w:rPr>
+                <w:rStyle w:val="Hyperlink"/>
+                <w:rFonts w:ascii="Times" w:hAnsi="Times"/>
+                <w:b w:val="0"/>
+                <w:noProof/>
+                <w:sz w:val="28"/>
+                <w:szCs w:val="28"/>
+              </w:rPr>
+              <w:t>Chức năng “Withdraw”</w:t>
             </w:r>
             <w:r>
               <w:rPr>
@@ -3790,7 +4252,18 @@
                 <w:sz w:val="28"/>
                 <w:szCs w:val="28"/>
               </w:rPr>
-              <w:t>2.1.2.6. Chức năng “Exchange”</w:t>
+              <w:t xml:space="preserve">2.1.2.6 </w:t>
+            </w:r>
+            <w:r>
+              <w:rPr>
+                <w:rStyle w:val="Hyperlink"/>
+                <w:rFonts w:ascii="Times" w:hAnsi="Times"/>
+                <w:b w:val="0"/>
+                <w:noProof/>
+                <w:sz w:val="28"/>
+                <w:szCs w:val="28"/>
+              </w:rPr>
+              <w:t>Chức năng “Exchange”</w:t>
             </w:r>
             <w:r>
               <w:rPr>
@@ -4000,7 +4473,18 @@
                 <w:sz w:val="28"/>
                 <w:szCs w:val="28"/>
               </w:rPr>
-              <w:t>2.1.2.8. Chức năng “Thay đổi thông tin cá nhân”</w:t>
+              <w:t>2.1.2.8</w:t>
+            </w:r>
+            <w:r>
+              <w:rPr>
+                <w:rStyle w:val="Hyperlink"/>
+                <w:rFonts w:ascii="Times" w:hAnsi="Times"/>
+                <w:b w:val="0"/>
+                <w:noProof/>
+                <w:sz w:val="28"/>
+                <w:szCs w:val="28"/>
+              </w:rPr>
+              <w:t xml:space="preserve"> Chức năng “Thay đổi thông tin cá nhân”</w:t>
             </w:r>
             <w:r>
               <w:rPr>
@@ -4222,7 +4706,7 @@
                 <w:sz w:val="28"/>
                 <w:szCs w:val="28"/>
               </w:rPr>
-              <w:tab/>
+              <w:t xml:space="preserve"> </w:t>
             </w:r>
             <w:r>
               <w:rPr>
@@ -4350,7 +4834,7 @@
                 <w:sz w:val="28"/>
                 <w:szCs w:val="28"/>
               </w:rPr>
-              <w:tab/>
+              <w:t xml:space="preserve"> </w:t>
             </w:r>
             <w:r>
               <w:rPr>
@@ -4478,7 +4962,7 @@
                 <w:sz w:val="28"/>
                 <w:szCs w:val="28"/>
               </w:rPr>
-              <w:tab/>
+              <w:t xml:space="preserve"> </w:t>
             </w:r>
             <w:r>
               <w:rPr>
@@ -4606,7 +5090,7 @@
                 <w:sz w:val="28"/>
                 <w:szCs w:val="28"/>
               </w:rPr>
-              <w:tab/>
+              <w:t xml:space="preserve"> </w:t>
             </w:r>
             <w:r>
               <w:rPr>
@@ -4734,7 +5218,7 @@
                 <w:sz w:val="28"/>
                 <w:szCs w:val="28"/>
               </w:rPr>
-              <w:tab/>
+              <w:t xml:space="preserve"> </w:t>
             </w:r>
             <w:r>
               <w:rPr>
@@ -4862,7 +5346,7 @@
                 <w:sz w:val="28"/>
                 <w:szCs w:val="28"/>
               </w:rPr>
-              <w:tab/>
+              <w:t xml:space="preserve"> </w:t>
             </w:r>
             <w:r>
               <w:rPr>
@@ -4990,7 +5474,7 @@
                 <w:sz w:val="28"/>
                 <w:szCs w:val="28"/>
               </w:rPr>
-              <w:tab/>
+              <w:t xml:space="preserve"> </w:t>
             </w:r>
             <w:r>
               <w:rPr>
@@ -5118,7 +5602,7 @@
                 <w:sz w:val="28"/>
                 <w:szCs w:val="28"/>
               </w:rPr>
-              <w:tab/>
+              <w:t xml:space="preserve"> </w:t>
             </w:r>
             <w:r>
               <w:rPr>
@@ -5246,32 +5730,32 @@
                 <w:sz w:val="28"/>
                 <w:szCs w:val="28"/>
               </w:rPr>
+              <w:t xml:space="preserve"> </w:t>
+            </w:r>
+            <w:r>
+              <w:rPr>
+                <w:rStyle w:val="Hyperlink"/>
+                <w:rFonts w:ascii="Times" w:hAnsi="Times"/>
+                <w:b w:val="0"/>
+                <w:noProof/>
+                <w:sz w:val="28"/>
+                <w:szCs w:val="28"/>
+              </w:rPr>
+              <w:t>Usecase “Thay đổi thông tin cá nhân”</w:t>
+            </w:r>
+            <w:r>
+              <w:rPr>
+                <w:rFonts w:ascii="Times" w:hAnsi="Times"/>
+                <w:b w:val="0"/>
+                <w:noProof/>
+                <w:webHidden/>
+                <w:sz w:val="28"/>
+                <w:szCs w:val="28"/>
+              </w:rPr>
               <w:tab/>
             </w:r>
             <w:r>
               <w:rPr>
-                <w:rStyle w:val="Hyperlink"/>
-                <w:rFonts w:ascii="Times" w:hAnsi="Times"/>
-                <w:b w:val="0"/>
-                <w:noProof/>
-                <w:sz w:val="28"/>
-                <w:szCs w:val="28"/>
-              </w:rPr>
-              <w:t>Usecase “Thay đổi thông tin cá nhân”</w:t>
-            </w:r>
-            <w:r>
-              <w:rPr>
-                <w:rFonts w:ascii="Times" w:hAnsi="Times"/>
-                <w:b w:val="0"/>
-                <w:noProof/>
-                <w:webHidden/>
-                <w:sz w:val="28"/>
-                <w:szCs w:val="28"/>
-              </w:rPr>
-              <w:tab/>
-            </w:r>
-            <w:r>
-              <w:rPr>
                 <w:rFonts w:ascii="Times" w:hAnsi="Times"/>
                 <w:b w:val="0"/>
                 <w:noProof/>
@@ -5323,390 +5807,6 @@
                 <w:szCs w:val="28"/>
               </w:rPr>
               <w:t>37</w:t>
-            </w:r>
-            <w:r>
-              <w:rPr>
-                <w:rFonts w:ascii="Times" w:hAnsi="Times"/>
-                <w:b w:val="0"/>
-                <w:noProof/>
-                <w:webHidden/>
-                <w:sz w:val="28"/>
-                <w:szCs w:val="28"/>
-              </w:rPr>
-              <w:fldChar w:fldCharType="end"/>
-            </w:r>
-          </w:hyperlink>
-        </w:p>
-        <w:p>
-          <w:pPr>
-            <w:pStyle w:val="TOC1"/>
-            <w:tabs>
-              <w:tab w:val="left" w:pos="720"/>
-              <w:tab w:val="right" w:leader="dot" w:pos="9064"/>
-            </w:tabs>
-            <w:rPr>
-              <w:rFonts w:ascii="Times" w:eastAsiaTheme="minorEastAsia" w:hAnsi="Times" w:cstheme="minorBidi"/>
-              <w:b w:val="0"/>
-              <w:bCs w:val="0"/>
-              <w:noProof/>
-              <w:sz w:val="28"/>
-              <w:szCs w:val="28"/>
-            </w:rPr>
-          </w:pPr>
-          <w:hyperlink w:anchor="_Toc28696097" w:history="1">
-            <w:r>
-              <w:rPr>
-                <w:rStyle w:val="Hyperlink"/>
-                <w:rFonts w:ascii="Times" w:hAnsi="Times"/>
-                <w:b w:val="0"/>
-                <w:noProof/>
-                <w:sz w:val="28"/>
-                <w:szCs w:val="28"/>
-              </w:rPr>
-              <w:t>2.3</w:t>
-            </w:r>
-            <w:r>
-              <w:rPr>
-                <w:rFonts w:ascii="Times" w:eastAsiaTheme="minorEastAsia" w:hAnsi="Times" w:cstheme="minorBidi"/>
-                <w:b w:val="0"/>
-                <w:bCs w:val="0"/>
-                <w:noProof/>
-                <w:sz w:val="28"/>
-                <w:szCs w:val="28"/>
-              </w:rPr>
-              <w:tab/>
-            </w:r>
-            <w:r>
-              <w:rPr>
-                <w:rStyle w:val="Hyperlink"/>
-                <w:rFonts w:ascii="Times" w:hAnsi="Times"/>
-                <w:b w:val="0"/>
-                <w:noProof/>
-                <w:sz w:val="28"/>
-                <w:szCs w:val="28"/>
-              </w:rPr>
-              <w:t>Biểu đồ lớp đối tượng (Class Diagram)</w:t>
-            </w:r>
-            <w:r>
-              <w:rPr>
-                <w:rFonts w:ascii="Times" w:hAnsi="Times"/>
-                <w:b w:val="0"/>
-                <w:noProof/>
-                <w:webHidden/>
-                <w:sz w:val="28"/>
-                <w:szCs w:val="28"/>
-              </w:rPr>
-              <w:tab/>
-            </w:r>
-            <w:r>
-              <w:rPr>
-                <w:rFonts w:ascii="Times" w:hAnsi="Times"/>
-                <w:b w:val="0"/>
-                <w:noProof/>
-                <w:webHidden/>
-                <w:sz w:val="28"/>
-                <w:szCs w:val="28"/>
-              </w:rPr>
-              <w:fldChar w:fldCharType="begin"/>
-            </w:r>
-            <w:r>
-              <w:rPr>
-                <w:rFonts w:ascii="Times" w:hAnsi="Times"/>
-                <w:b w:val="0"/>
-                <w:noProof/>
-                <w:webHidden/>
-                <w:sz w:val="28"/>
-                <w:szCs w:val="28"/>
-              </w:rPr>
-              <w:instrText xml:space="preserve"> PAGEREF _Toc28696097 \h </w:instrText>
-            </w:r>
-            <w:r>
-              <w:rPr>
-                <w:rFonts w:ascii="Times" w:hAnsi="Times"/>
-                <w:b w:val="0"/>
-                <w:noProof/>
-                <w:webHidden/>
-                <w:sz w:val="28"/>
-                <w:szCs w:val="28"/>
-              </w:rPr>
-            </w:r>
-            <w:r>
-              <w:rPr>
-                <w:rFonts w:ascii="Times" w:hAnsi="Times"/>
-                <w:b w:val="0"/>
-                <w:noProof/>
-                <w:webHidden/>
-                <w:sz w:val="28"/>
-                <w:szCs w:val="28"/>
-              </w:rPr>
-              <w:fldChar w:fldCharType="separate"/>
-            </w:r>
-            <w:r>
-              <w:rPr>
-                <w:rFonts w:ascii="Times" w:hAnsi="Times"/>
-                <w:b w:val="0"/>
-                <w:noProof/>
-                <w:webHidden/>
-                <w:sz w:val="28"/>
-                <w:szCs w:val="28"/>
-              </w:rPr>
-              <w:t>38</w:t>
-            </w:r>
-            <w:r>
-              <w:rPr>
-                <w:rFonts w:ascii="Times" w:hAnsi="Times"/>
-                <w:b w:val="0"/>
-                <w:noProof/>
-                <w:webHidden/>
-                <w:sz w:val="28"/>
-                <w:szCs w:val="28"/>
-              </w:rPr>
-              <w:fldChar w:fldCharType="end"/>
-            </w:r>
-          </w:hyperlink>
-        </w:p>
-        <w:p>
-          <w:pPr>
-            <w:pStyle w:val="TOC1"/>
-            <w:tabs>
-              <w:tab w:val="left" w:pos="720"/>
-              <w:tab w:val="right" w:leader="dot" w:pos="9064"/>
-            </w:tabs>
-            <w:rPr>
-              <w:rFonts w:ascii="Times" w:eastAsiaTheme="minorEastAsia" w:hAnsi="Times" w:cstheme="minorBidi"/>
-              <w:b w:val="0"/>
-              <w:bCs w:val="0"/>
-              <w:noProof/>
-              <w:sz w:val="28"/>
-              <w:szCs w:val="28"/>
-            </w:rPr>
-          </w:pPr>
-          <w:hyperlink w:anchor="_Toc28696098" w:history="1">
-            <w:r>
-              <w:rPr>
-                <w:rStyle w:val="Hyperlink"/>
-                <w:rFonts w:ascii="Times" w:hAnsi="Times"/>
-                <w:b w:val="0"/>
-                <w:noProof/>
-                <w:sz w:val="28"/>
-                <w:szCs w:val="28"/>
-              </w:rPr>
-              <w:t>2.4</w:t>
-            </w:r>
-            <w:r>
-              <w:rPr>
-                <w:rFonts w:ascii="Times" w:eastAsiaTheme="minorEastAsia" w:hAnsi="Times" w:cstheme="minorBidi"/>
-                <w:b w:val="0"/>
-                <w:bCs w:val="0"/>
-                <w:noProof/>
-                <w:sz w:val="28"/>
-                <w:szCs w:val="28"/>
-              </w:rPr>
-              <w:tab/>
-            </w:r>
-            <w:r>
-              <w:rPr>
-                <w:rStyle w:val="Hyperlink"/>
-                <w:rFonts w:ascii="Times" w:hAnsi="Times"/>
-                <w:b w:val="0"/>
-                <w:noProof/>
-                <w:sz w:val="28"/>
-                <w:szCs w:val="28"/>
-              </w:rPr>
-              <w:t>Thiết kế dữ liệu</w:t>
-            </w:r>
-            <w:r>
-              <w:rPr>
-                <w:rFonts w:ascii="Times" w:hAnsi="Times"/>
-                <w:b w:val="0"/>
-                <w:noProof/>
-                <w:webHidden/>
-                <w:sz w:val="28"/>
-                <w:szCs w:val="28"/>
-              </w:rPr>
-              <w:tab/>
-            </w:r>
-            <w:r>
-              <w:rPr>
-                <w:rFonts w:ascii="Times" w:hAnsi="Times"/>
-                <w:b w:val="0"/>
-                <w:noProof/>
-                <w:webHidden/>
-                <w:sz w:val="28"/>
-                <w:szCs w:val="28"/>
-              </w:rPr>
-              <w:fldChar w:fldCharType="begin"/>
-            </w:r>
-            <w:r>
-              <w:rPr>
-                <w:rFonts w:ascii="Times" w:hAnsi="Times"/>
-                <w:b w:val="0"/>
-                <w:noProof/>
-                <w:webHidden/>
-                <w:sz w:val="28"/>
-                <w:szCs w:val="28"/>
-              </w:rPr>
-              <w:instrText xml:space="preserve"> PAGEREF _Toc28696098 \h </w:instrText>
-            </w:r>
-            <w:r>
-              <w:rPr>
-                <w:rFonts w:ascii="Times" w:hAnsi="Times"/>
-                <w:b w:val="0"/>
-                <w:noProof/>
-                <w:webHidden/>
-                <w:sz w:val="28"/>
-                <w:szCs w:val="28"/>
-              </w:rPr>
-            </w:r>
-            <w:r>
-              <w:rPr>
-                <w:rFonts w:ascii="Times" w:hAnsi="Times"/>
-                <w:b w:val="0"/>
-                <w:noProof/>
-                <w:webHidden/>
-                <w:sz w:val="28"/>
-                <w:szCs w:val="28"/>
-              </w:rPr>
-              <w:fldChar w:fldCharType="separate"/>
-            </w:r>
-            <w:r>
-              <w:rPr>
-                <w:rFonts w:ascii="Times" w:hAnsi="Times"/>
-                <w:b w:val="0"/>
-                <w:noProof/>
-                <w:webHidden/>
-                <w:sz w:val="28"/>
-                <w:szCs w:val="28"/>
-              </w:rPr>
-              <w:t>38</w:t>
-            </w:r>
-            <w:r>
-              <w:rPr>
-                <w:rFonts w:ascii="Times" w:hAnsi="Times"/>
-                <w:b w:val="0"/>
-                <w:noProof/>
-                <w:webHidden/>
-                <w:sz w:val="28"/>
-                <w:szCs w:val="28"/>
-              </w:rPr>
-              <w:fldChar w:fldCharType="end"/>
-            </w:r>
-          </w:hyperlink>
-        </w:p>
-        <w:p>
-          <w:pPr>
-            <w:pStyle w:val="TOC1"/>
-            <w:tabs>
-              <w:tab w:val="left" w:pos="720"/>
-              <w:tab w:val="right" w:leader="dot" w:pos="9064"/>
-            </w:tabs>
-            <w:rPr>
-              <w:rFonts w:ascii="Times" w:eastAsiaTheme="minorEastAsia" w:hAnsi="Times" w:cstheme="minorBidi"/>
-              <w:b w:val="0"/>
-              <w:bCs w:val="0"/>
-              <w:noProof/>
-              <w:sz w:val="28"/>
-              <w:szCs w:val="28"/>
-            </w:rPr>
-          </w:pPr>
-          <w:hyperlink w:anchor="_Toc28696099" w:history="1">
-            <w:r>
-              <w:rPr>
-                <w:rStyle w:val="Hyperlink"/>
-                <w:rFonts w:ascii="Times" w:hAnsi="Times"/>
-                <w:b w:val="0"/>
-                <w:noProof/>
-                <w:sz w:val="28"/>
-                <w:szCs w:val="28"/>
-              </w:rPr>
-              <w:t>2.5</w:t>
-            </w:r>
-            <w:r>
-              <w:rPr>
-                <w:rFonts w:ascii="Times" w:eastAsiaTheme="minorEastAsia" w:hAnsi="Times" w:cstheme="minorBidi"/>
-                <w:b w:val="0"/>
-                <w:bCs w:val="0"/>
-                <w:noProof/>
-                <w:sz w:val="28"/>
-                <w:szCs w:val="28"/>
-              </w:rPr>
-              <w:tab/>
-            </w:r>
-            <w:r>
-              <w:rPr>
-                <w:rStyle w:val="Hyperlink"/>
-                <w:rFonts w:ascii="Times" w:hAnsi="Times"/>
-                <w:b w:val="0"/>
-                <w:noProof/>
-                <w:sz w:val="28"/>
-                <w:szCs w:val="28"/>
-              </w:rPr>
-              <w:t>Thiết kế gói</w:t>
-            </w:r>
-            <w:r>
-              <w:rPr>
-                <w:rFonts w:ascii="Times" w:hAnsi="Times"/>
-                <w:b w:val="0"/>
-                <w:noProof/>
-                <w:webHidden/>
-                <w:sz w:val="28"/>
-                <w:szCs w:val="28"/>
-              </w:rPr>
-              <w:tab/>
-            </w:r>
-            <w:r>
-              <w:rPr>
-                <w:rFonts w:ascii="Times" w:hAnsi="Times"/>
-                <w:b w:val="0"/>
-                <w:noProof/>
-                <w:webHidden/>
-                <w:sz w:val="28"/>
-                <w:szCs w:val="28"/>
-              </w:rPr>
-              <w:fldChar w:fldCharType="begin"/>
-            </w:r>
-            <w:r>
-              <w:rPr>
-                <w:rFonts w:ascii="Times" w:hAnsi="Times"/>
-                <w:b w:val="0"/>
-                <w:noProof/>
-                <w:webHidden/>
-                <w:sz w:val="28"/>
-                <w:szCs w:val="28"/>
-              </w:rPr>
-              <w:instrText xml:space="preserve"> PAGEREF _Toc28696099 \h </w:instrText>
-            </w:r>
-            <w:r>
-              <w:rPr>
-                <w:rFonts w:ascii="Times" w:hAnsi="Times"/>
-                <w:b w:val="0"/>
-                <w:noProof/>
-                <w:webHidden/>
-                <w:sz w:val="28"/>
-                <w:szCs w:val="28"/>
-              </w:rPr>
-            </w:r>
-            <w:r>
-              <w:rPr>
-                <w:rFonts w:ascii="Times" w:hAnsi="Times"/>
-                <w:b w:val="0"/>
-                <w:noProof/>
-                <w:webHidden/>
-                <w:sz w:val="28"/>
-                <w:szCs w:val="28"/>
-              </w:rPr>
-              <w:fldChar w:fldCharType="separate"/>
-            </w:r>
-            <w:r>
-              <w:rPr>
-                <w:rFonts w:ascii="Times" w:hAnsi="Times"/>
-                <w:b w:val="0"/>
-                <w:noProof/>
-                <w:webHidden/>
-                <w:sz w:val="28"/>
-                <w:szCs w:val="28"/>
-              </w:rPr>
-              <w:t>38</w:t>
             </w:r>
             <w:r>
               <w:rPr>
@@ -5747,7 +5847,7 @@
                 <w:sz w:val="28"/>
                 <w:szCs w:val="28"/>
               </w:rPr>
-              <w:t>2.6</w:t>
+              <w:t>2.3</w:t>
             </w:r>
             <w:r>
               <w:rPr>
@@ -5758,7 +5858,7 @@
                 <w:sz w:val="28"/>
                 <w:szCs w:val="28"/>
               </w:rPr>
-              <w:tab/>
+              <w:t xml:space="preserve"> </w:t>
             </w:r>
             <w:r>
               <w:rPr>
@@ -5979,7 +6079,18 @@
                 <w:sz w:val="28"/>
                 <w:szCs w:val="28"/>
               </w:rPr>
-              <w:t>3.1. Công nghệ, công cụ và môi trường phát triển</w:t>
+              <w:t xml:space="preserve">3.1 </w:t>
+            </w:r>
+            <w:r>
+              <w:rPr>
+                <w:rStyle w:val="Hyperlink"/>
+                <w:rFonts w:ascii="Times" w:hAnsi="Times"/>
+                <w:b w:val="0"/>
+                <w:noProof/>
+                <w:sz w:val="28"/>
+                <w:szCs w:val="28"/>
+              </w:rPr>
+              <w:t>Công nghệ, công cụ và môi trường phát triển</w:t>
             </w:r>
             <w:r>
               <w:rPr>
@@ -6400,7 +6511,18 @@
                 <w:sz w:val="28"/>
                 <w:szCs w:val="28"/>
               </w:rPr>
-              <w:t>3.2.3. Màn hình Receive</w:t>
+              <w:t>3.2.3</w:t>
+            </w:r>
+            <w:r>
+              <w:rPr>
+                <w:rStyle w:val="Hyperlink"/>
+                <w:rFonts w:ascii="Times" w:hAnsi="Times"/>
+                <w:b w:val="0"/>
+                <w:noProof/>
+                <w:sz w:val="28"/>
+                <w:szCs w:val="28"/>
+              </w:rPr>
+              <w:t xml:space="preserve"> Màn hình Receive</w:t>
             </w:r>
             <w:r>
               <w:rPr>
@@ -6505,7 +6627,18 @@
                 <w:sz w:val="28"/>
                 <w:szCs w:val="28"/>
               </w:rPr>
-              <w:t>3.2.4. Màn hình Exchange</w:t>
+              <w:t>3.2.4</w:t>
+            </w:r>
+            <w:r>
+              <w:rPr>
+                <w:rStyle w:val="Hyperlink"/>
+                <w:rFonts w:ascii="Times" w:hAnsi="Times"/>
+                <w:b w:val="0"/>
+                <w:noProof/>
+                <w:sz w:val="28"/>
+                <w:szCs w:val="28"/>
+              </w:rPr>
+              <w:t xml:space="preserve"> Màn hình Exchange</w:t>
             </w:r>
             <w:r>
               <w:rPr>
@@ -7020,8 +7153,8 @@
         </w:p>
       </w:sdtContent>
     </w:sdt>
-    <w:bookmarkEnd w:id="12" w:displacedByCustomXml="prev"/>
     <w:bookmarkEnd w:id="13" w:displacedByCustomXml="prev"/>
+    <w:bookmarkEnd w:id="14" w:displacedByCustomXml="prev"/>
     <w:p>
       <w:pPr>
         <w:pStyle w:val="TOC1"/>
@@ -7061,7 +7194,10 @@
     <w:sdt>
       <w:sdtPr>
         <w:rPr>
-          <w:rFonts w:ascii="Times" w:hAnsi="Times"/>
+          <w:rFonts w:ascii="Times" w:eastAsiaTheme="minorHAnsi" w:hAnsi="Times" w:cs="Times New Roman"/>
+          <w:b/>
+          <w:bCs/>
+          <w:color w:val="auto"/>
           <w:sz w:val="28"/>
           <w:szCs w:val="28"/>
         </w:rPr>
@@ -7073,9 +7209,8 @@
       </w:sdtPr>
       <w:sdtEndPr>
         <w:rPr>
-          <w:rFonts w:asciiTheme="minorHAnsi" w:eastAsiaTheme="minorHAnsi" w:hAnsiTheme="minorHAnsi" w:cs="Times New Roman"/>
+          <w:rFonts w:asciiTheme="minorHAnsi" w:hAnsiTheme="minorHAnsi"/>
           <w:noProof/>
-          <w:color w:val="auto"/>
           <w:sz w:val="24"/>
           <w:szCs w:val="24"/>
         </w:rPr>
@@ -7125,9 +7260,7 @@
           <w:r>
             <w:rPr>
               <w:rStyle w:val="Hyperlink"/>
-              <w:rFonts w:eastAsiaTheme="minorHAnsi" w:cs="Times New Roman"/>
               <w:bCs/>
-              <w:noProof/>
             </w:rPr>
             <w:fldChar w:fldCharType="begin"/>
           </w:r>
@@ -7143,9 +7276,7 @@
           <w:r>
             <w:rPr>
               <w:rStyle w:val="Hyperlink"/>
-              <w:rFonts w:eastAsiaTheme="minorHAnsi" w:cs="Times New Roman"/>
               <w:bCs/>
-              <w:noProof/>
             </w:rPr>
             <w:fldChar w:fldCharType="separate"/>
           </w:r>
@@ -11267,14 +11398,15 @@
       <w:r>
         <w:br w:type="page"/>
       </w:r>
-      <w:bookmarkStart w:id="15" w:name="_GoBack"/>
-      <w:bookmarkEnd w:id="15"/>
     </w:p>
     <w:p/>
     <w:sdt>
       <w:sdtPr>
         <w:rPr>
-          <w:rFonts w:ascii="Times" w:hAnsi="Times"/>
+          <w:rFonts w:ascii="Times" w:eastAsiaTheme="minorHAnsi" w:hAnsi="Times" w:cs="Times New Roman"/>
+          <w:b/>
+          <w:bCs/>
+          <w:color w:val="auto"/>
           <w:sz w:val="28"/>
           <w:szCs w:val="28"/>
         </w:rPr>
@@ -11286,9 +11418,7 @@
       </w:sdtPr>
       <w:sdtEndPr>
         <w:rPr>
-          <w:rFonts w:eastAsiaTheme="minorHAnsi" w:cs="Times New Roman"/>
           <w:noProof/>
-          <w:color w:val="auto"/>
         </w:rPr>
       </w:sdtEndPr>
       <w:sdtContent>
@@ -15362,7 +15492,7 @@
       </w:pPr>
       <w:bookmarkStart w:id="16" w:name="_Toc20662796"/>
       <w:bookmarkStart w:id="17" w:name="_Toc20686432"/>
-      <w:bookmarkEnd w:id="14"/>
+      <w:bookmarkEnd w:id="15"/>
     </w:p>
     <w:p/>
     <w:p/>
@@ -29262,139 +29392,20 @@
           <w:szCs w:val="28"/>
         </w:rPr>
       </w:pPr>
+      <w:bookmarkStart w:id="287" w:name="_Toc27555203"/>
+      <w:bookmarkStart w:id="288" w:name="_Toc27556266"/>
+      <w:bookmarkStart w:id="289" w:name="_Toc28696100"/>
       <w:r>
         <w:rPr>
           <w:b/>
           <w:sz w:val="28"/>
           <w:szCs w:val="28"/>
         </w:rPr>
-        <w:t xml:space="preserve"> </w:t>
-      </w:r>
-      <w:bookmarkStart w:id="287" w:name="_Toc27555200"/>
-      <w:bookmarkStart w:id="288" w:name="_Toc27556263"/>
-      <w:bookmarkStart w:id="289" w:name="_Toc28696097"/>
-      <w:r>
-        <w:rPr>
-          <w:b/>
-          <w:sz w:val="28"/>
-          <w:szCs w:val="28"/>
-        </w:rPr>
-        <w:t>Biểu đồ lớp đối tượng (Class Diagram)</w:t>
+        <w:t>Kết luận chương 2</w:t>
       </w:r>
       <w:bookmarkEnd w:id="287"/>
       <w:bookmarkEnd w:id="288"/>
       <w:bookmarkEnd w:id="289"/>
-    </w:p>
-    <w:p>
-      <w:pPr>
-        <w:pStyle w:val="ListParagraph"/>
-        <w:numPr>
-          <w:ilvl w:val="1"/>
-          <w:numId w:val="3"/>
-        </w:numPr>
-        <w:outlineLvl w:val="0"/>
-        <w:rPr>
-          <w:b/>
-          <w:sz w:val="28"/>
-          <w:szCs w:val="28"/>
-        </w:rPr>
-      </w:pPr>
-      <w:r>
-        <w:rPr>
-          <w:b/>
-          <w:sz w:val="28"/>
-          <w:szCs w:val="28"/>
-        </w:rPr>
-        <w:t xml:space="preserve"> </w:t>
-      </w:r>
-      <w:bookmarkStart w:id="290" w:name="_Toc27555201"/>
-      <w:bookmarkStart w:id="291" w:name="_Toc27556264"/>
-      <w:bookmarkStart w:id="292" w:name="_Toc28696098"/>
-      <w:r>
-        <w:rPr>
-          <w:b/>
-          <w:sz w:val="28"/>
-          <w:szCs w:val="28"/>
-        </w:rPr>
-        <w:t>Thiết kế dữ liệu</w:t>
-      </w:r>
-      <w:bookmarkEnd w:id="290"/>
-      <w:bookmarkEnd w:id="291"/>
-      <w:bookmarkEnd w:id="292"/>
-    </w:p>
-    <w:p>
-      <w:pPr>
-        <w:pStyle w:val="ListParagraph"/>
-        <w:numPr>
-          <w:ilvl w:val="1"/>
-          <w:numId w:val="3"/>
-        </w:numPr>
-        <w:outlineLvl w:val="0"/>
-        <w:rPr>
-          <w:b/>
-          <w:sz w:val="28"/>
-          <w:szCs w:val="28"/>
-        </w:rPr>
-      </w:pPr>
-      <w:r>
-        <w:rPr>
-          <w:b/>
-          <w:sz w:val="28"/>
-          <w:szCs w:val="28"/>
-        </w:rPr>
-        <w:t xml:space="preserve"> </w:t>
-      </w:r>
-      <w:bookmarkStart w:id="293" w:name="_Toc27555202"/>
-      <w:bookmarkStart w:id="294" w:name="_Toc27556265"/>
-      <w:bookmarkStart w:id="295" w:name="_Toc28696099"/>
-      <w:r>
-        <w:rPr>
-          <w:b/>
-          <w:sz w:val="28"/>
-          <w:szCs w:val="28"/>
-        </w:rPr>
-        <w:t>Thiết kế gói</w:t>
-      </w:r>
-      <w:bookmarkEnd w:id="293"/>
-      <w:bookmarkEnd w:id="294"/>
-      <w:bookmarkEnd w:id="295"/>
-    </w:p>
-    <w:p>
-      <w:pPr>
-        <w:pStyle w:val="ListParagraph"/>
-        <w:numPr>
-          <w:ilvl w:val="1"/>
-          <w:numId w:val="3"/>
-        </w:numPr>
-        <w:outlineLvl w:val="0"/>
-        <w:rPr>
-          <w:b/>
-          <w:sz w:val="28"/>
-          <w:szCs w:val="28"/>
-        </w:rPr>
-      </w:pPr>
-      <w:r>
-        <w:rPr>
-          <w:b/>
-          <w:sz w:val="28"/>
-          <w:szCs w:val="28"/>
-        </w:rPr>
-        <w:t xml:space="preserve"> </w:t>
-      </w:r>
-      <w:bookmarkStart w:id="296" w:name="_Toc27555203"/>
-      <w:bookmarkStart w:id="297" w:name="_Toc27556266"/>
-      <w:bookmarkStart w:id="298" w:name="_Toc28696100"/>
-      <w:r>
-        <w:rPr>
-          <w:b/>
-          <w:sz w:val="28"/>
-          <w:szCs w:val="28"/>
-        </w:rPr>
-        <w:t>Kết luận chương 2</w:t>
-      </w:r>
-      <w:bookmarkEnd w:id="296"/>
-      <w:bookmarkEnd w:id="297"/>
-      <w:bookmarkEnd w:id="298"/>
     </w:p>
     <w:p>
       <w:pPr>
@@ -29430,7 +29441,7 @@
           <w:szCs w:val="28"/>
         </w:rPr>
       </w:pPr>
-      <w:bookmarkStart w:id="299" w:name="_Toc20436025"/>
+      <w:bookmarkStart w:id="290" w:name="_Toc20436025"/>
       <w:r>
         <w:rPr>
           <w:rFonts w:ascii="Times New Roman" w:hAnsi="Times New Roman" w:cs="Times New Roman"/>
@@ -29481,12 +29492,12 @@
           <w:szCs w:val="28"/>
         </w:rPr>
       </w:pPr>
-      <w:bookmarkStart w:id="300" w:name="_Toc20662817"/>
-      <w:bookmarkStart w:id="301" w:name="_Toc20686453"/>
-      <w:bookmarkStart w:id="302" w:name="_Toc20978584"/>
-      <w:bookmarkStart w:id="303" w:name="_Toc27555204"/>
-      <w:bookmarkStart w:id="304" w:name="_Toc27556267"/>
-      <w:bookmarkStart w:id="305" w:name="_Toc28696101"/>
+      <w:bookmarkStart w:id="291" w:name="_Toc20662817"/>
+      <w:bookmarkStart w:id="292" w:name="_Toc20686453"/>
+      <w:bookmarkStart w:id="293" w:name="_Toc20978584"/>
+      <w:bookmarkStart w:id="294" w:name="_Toc27555204"/>
+      <w:bookmarkStart w:id="295" w:name="_Toc27556267"/>
+      <w:bookmarkStart w:id="296" w:name="_Toc28696101"/>
       <w:r>
         <w:rPr>
           <w:rFonts w:ascii="Times New Roman" w:hAnsi="Times New Roman" w:cs="Times New Roman"/>
@@ -29497,13 +29508,13 @@
         <w:lastRenderedPageBreak/>
         <w:t>CHƯƠNG 3: XÂY DỰNG ỨNG DỤNG</w:t>
       </w:r>
-      <w:bookmarkEnd w:id="299"/>
-      <w:bookmarkEnd w:id="300"/>
-      <w:bookmarkEnd w:id="301"/>
-      <w:bookmarkEnd w:id="302"/>
-      <w:bookmarkEnd w:id="303"/>
-      <w:bookmarkEnd w:id="304"/>
-      <w:bookmarkEnd w:id="305"/>
+      <w:bookmarkEnd w:id="290"/>
+      <w:bookmarkEnd w:id="291"/>
+      <w:bookmarkEnd w:id="292"/>
+      <w:bookmarkEnd w:id="293"/>
+      <w:bookmarkEnd w:id="294"/>
+      <w:bookmarkEnd w:id="295"/>
+      <w:bookmarkEnd w:id="296"/>
     </w:p>
     <w:p>
       <w:pPr>
@@ -29522,12 +29533,12 @@
           <w:szCs w:val="28"/>
         </w:rPr>
       </w:pPr>
-      <w:bookmarkStart w:id="306" w:name="_Toc20662818"/>
-      <w:bookmarkStart w:id="307" w:name="_Toc20686454"/>
-      <w:bookmarkStart w:id="308" w:name="_Toc20978585"/>
-      <w:bookmarkStart w:id="309" w:name="_Toc27555205"/>
-      <w:bookmarkStart w:id="310" w:name="_Toc27556268"/>
-      <w:bookmarkStart w:id="311" w:name="_Toc28696102"/>
+      <w:bookmarkStart w:id="297" w:name="_Toc20662818"/>
+      <w:bookmarkStart w:id="298" w:name="_Toc20686454"/>
+      <w:bookmarkStart w:id="299" w:name="_Toc20978585"/>
+      <w:bookmarkStart w:id="300" w:name="_Toc27555205"/>
+      <w:bookmarkStart w:id="301" w:name="_Toc27556268"/>
+      <w:bookmarkStart w:id="302" w:name="_Toc28696102"/>
       <w:r>
         <w:rPr>
           <w:rFonts w:ascii="Times" w:hAnsi="Times" w:cs="Times New Roman"/>
@@ -29591,12 +29602,12 @@
         </w:rPr>
         <w:t xml:space="preserve"> phát triển</w:t>
       </w:r>
-      <w:bookmarkEnd w:id="306"/>
-      <w:bookmarkEnd w:id="307"/>
-      <w:bookmarkEnd w:id="308"/>
-      <w:bookmarkEnd w:id="309"/>
-      <w:bookmarkEnd w:id="310"/>
-      <w:bookmarkEnd w:id="311"/>
+      <w:bookmarkEnd w:id="297"/>
+      <w:bookmarkEnd w:id="298"/>
+      <w:bookmarkEnd w:id="299"/>
+      <w:bookmarkEnd w:id="300"/>
+      <w:bookmarkEnd w:id="301"/>
+      <w:bookmarkEnd w:id="302"/>
     </w:p>
     <w:p>
       <w:pPr>
@@ -29666,9 +29677,9 @@
           <w:szCs w:val="28"/>
         </w:rPr>
       </w:pPr>
-      <w:bookmarkStart w:id="312" w:name="_Toc27555206"/>
-      <w:bookmarkStart w:id="313" w:name="_Toc27556269"/>
-      <w:bookmarkStart w:id="314" w:name="_Toc28696103"/>
+      <w:bookmarkStart w:id="303" w:name="_Toc27555206"/>
+      <w:bookmarkStart w:id="304" w:name="_Toc27556269"/>
+      <w:bookmarkStart w:id="305" w:name="_Toc28696103"/>
       <w:r>
         <w:rPr>
           <w:rFonts w:ascii="Times" w:hAnsi="Times"/>
@@ -29678,9 +29689,9 @@
         </w:rPr>
         <w:t>3.2 Giao diện hệ thống</w:t>
       </w:r>
-      <w:bookmarkEnd w:id="312"/>
-      <w:bookmarkEnd w:id="313"/>
-      <w:bookmarkEnd w:id="314"/>
+      <w:bookmarkEnd w:id="303"/>
+      <w:bookmarkEnd w:id="304"/>
+      <w:bookmarkEnd w:id="305"/>
     </w:p>
     <w:p>
       <w:pPr>
@@ -29720,11 +29731,11 @@
           <w:lang w:val="vi-VN"/>
         </w:rPr>
       </w:pPr>
-      <w:bookmarkStart w:id="315" w:name="_Toc20662820"/>
-      <w:bookmarkStart w:id="316" w:name="_Toc20686456"/>
-      <w:bookmarkStart w:id="317" w:name="_Toc27555207"/>
-      <w:bookmarkStart w:id="318" w:name="_Toc27556270"/>
-      <w:bookmarkStart w:id="319" w:name="_Toc28696104"/>
+      <w:bookmarkStart w:id="306" w:name="_Toc20662820"/>
+      <w:bookmarkStart w:id="307" w:name="_Toc20686456"/>
+      <w:bookmarkStart w:id="308" w:name="_Toc27555207"/>
+      <w:bookmarkStart w:id="309" w:name="_Toc27556270"/>
+      <w:bookmarkStart w:id="310" w:name="_Toc28696104"/>
       <w:r>
         <w:rPr>
           <w:rFonts w:ascii="Times" w:hAnsi="Times"/>
@@ -29735,7 +29746,7 @@
         </w:rPr>
         <w:t>3.2.1</w:t>
       </w:r>
-      <w:bookmarkStart w:id="320" w:name="_Toc20436026"/>
+      <w:bookmarkStart w:id="311" w:name="_Toc20436026"/>
       <w:r>
         <w:rPr>
           <w:rFonts w:ascii="Times" w:hAnsi="Times"/>
@@ -29766,12 +29777,12 @@
         </w:rPr>
         <w:t xml:space="preserve"> home</w:t>
       </w:r>
-      <w:bookmarkEnd w:id="315"/>
-      <w:bookmarkEnd w:id="316"/>
-      <w:bookmarkEnd w:id="317"/>
-      <w:bookmarkEnd w:id="318"/>
-      <w:bookmarkEnd w:id="319"/>
-      <w:bookmarkEnd w:id="320"/>
+      <w:bookmarkEnd w:id="306"/>
+      <w:bookmarkEnd w:id="307"/>
+      <w:bookmarkEnd w:id="308"/>
+      <w:bookmarkEnd w:id="309"/>
+      <w:bookmarkEnd w:id="310"/>
+      <w:bookmarkEnd w:id="311"/>
     </w:p>
     <w:p>
       <w:pPr>
@@ -29903,9 +29914,9 @@
           <w:szCs w:val="28"/>
         </w:rPr>
       </w:pPr>
-      <w:bookmarkStart w:id="321" w:name="_Toc20436345"/>
-      <w:bookmarkStart w:id="322" w:name="_Toc27556271"/>
-      <w:bookmarkStart w:id="323" w:name="_Toc28696105"/>
+      <w:bookmarkStart w:id="312" w:name="_Toc20436345"/>
+      <w:bookmarkStart w:id="313" w:name="_Toc27556271"/>
+      <w:bookmarkStart w:id="314" w:name="_Toc28696105"/>
       <w:r>
         <w:rPr>
           <w:noProof/>
@@ -29920,9 +29931,9 @@
         </w:rPr>
         <w:t>.1 Màn hình home</w:t>
       </w:r>
-      <w:bookmarkEnd w:id="321"/>
-      <w:bookmarkEnd w:id="322"/>
-      <w:bookmarkEnd w:id="323"/>
+      <w:bookmarkEnd w:id="312"/>
+      <w:bookmarkEnd w:id="313"/>
+      <w:bookmarkEnd w:id="314"/>
     </w:p>
     <w:p>
       <w:pPr>
@@ -29941,12 +29952,12 @@
           <w:szCs w:val="28"/>
         </w:rPr>
       </w:pPr>
-      <w:bookmarkStart w:id="324" w:name="_Toc20436027"/>
-      <w:bookmarkStart w:id="325" w:name="_Toc20662821"/>
-      <w:bookmarkStart w:id="326" w:name="_Toc20686457"/>
-      <w:bookmarkStart w:id="327" w:name="_Toc27555209"/>
-      <w:bookmarkStart w:id="328" w:name="_Toc27556272"/>
-      <w:bookmarkStart w:id="329" w:name="_Toc28696106"/>
+      <w:bookmarkStart w:id="315" w:name="_Toc20436027"/>
+      <w:bookmarkStart w:id="316" w:name="_Toc20662821"/>
+      <w:bookmarkStart w:id="317" w:name="_Toc20686457"/>
+      <w:bookmarkStart w:id="318" w:name="_Toc27555209"/>
+      <w:bookmarkStart w:id="319" w:name="_Toc27556272"/>
+      <w:bookmarkStart w:id="320" w:name="_Toc28696106"/>
       <w:r>
         <w:rPr>
           <w:rFonts w:ascii="Times" w:hAnsi="Times"/>
@@ -29966,12 +29977,12 @@
         </w:rPr>
         <w:t>Màn hình Send</w:t>
       </w:r>
-      <w:bookmarkEnd w:id="324"/>
-      <w:bookmarkEnd w:id="325"/>
-      <w:bookmarkEnd w:id="326"/>
-      <w:bookmarkEnd w:id="327"/>
-      <w:bookmarkEnd w:id="328"/>
-      <w:bookmarkEnd w:id="329"/>
+      <w:bookmarkEnd w:id="315"/>
+      <w:bookmarkEnd w:id="316"/>
+      <w:bookmarkEnd w:id="317"/>
+      <w:bookmarkEnd w:id="318"/>
+      <w:bookmarkEnd w:id="319"/>
+      <w:bookmarkEnd w:id="320"/>
     </w:p>
     <w:p>
       <w:pPr>
@@ -30092,9 +30103,9 @@
           <w:szCs w:val="28"/>
         </w:rPr>
       </w:pPr>
-      <w:bookmarkStart w:id="330" w:name="_Toc20436346"/>
-      <w:bookmarkStart w:id="331" w:name="_Toc27556273"/>
-      <w:bookmarkStart w:id="332" w:name="_Toc28696107"/>
+      <w:bookmarkStart w:id="321" w:name="_Toc20436346"/>
+      <w:bookmarkStart w:id="322" w:name="_Toc27556273"/>
+      <w:bookmarkStart w:id="323" w:name="_Toc28696107"/>
       <w:r>
         <w:rPr>
           <w:noProof/>
@@ -30109,9 +30120,9 @@
         </w:rPr>
         <w:t>.2 Màn hình Send</w:t>
       </w:r>
-      <w:bookmarkEnd w:id="330"/>
-      <w:bookmarkEnd w:id="331"/>
-      <w:bookmarkEnd w:id="332"/>
+      <w:bookmarkEnd w:id="321"/>
+      <w:bookmarkEnd w:id="322"/>
+      <w:bookmarkEnd w:id="323"/>
     </w:p>
     <w:p>
       <w:pPr>
@@ -30122,9 +30133,9 @@
           <w:szCs w:val="28"/>
         </w:rPr>
       </w:pPr>
-      <w:bookmarkStart w:id="333" w:name="_Toc20436028"/>
-      <w:bookmarkStart w:id="334" w:name="_Toc20662822"/>
-      <w:bookmarkStart w:id="335" w:name="_Toc20686458"/>
+      <w:bookmarkStart w:id="324" w:name="_Toc20436028"/>
+      <w:bookmarkStart w:id="325" w:name="_Toc20662822"/>
+      <w:bookmarkStart w:id="326" w:name="_Toc20686458"/>
       <w:r>
         <w:rPr>
           <w:b/>
@@ -30152,9 +30163,9 @@
           <w:szCs w:val="28"/>
         </w:rPr>
       </w:pPr>
-      <w:bookmarkStart w:id="336" w:name="_Toc27555211"/>
-      <w:bookmarkStart w:id="337" w:name="_Toc27556274"/>
-      <w:bookmarkStart w:id="338" w:name="_Toc28696108"/>
+      <w:bookmarkStart w:id="327" w:name="_Toc27555211"/>
+      <w:bookmarkStart w:id="328" w:name="_Toc27556274"/>
+      <w:bookmarkStart w:id="329" w:name="_Toc28696108"/>
       <w:r>
         <w:rPr>
           <w:rFonts w:ascii="Times" w:hAnsi="Times"/>
@@ -30183,12 +30194,12 @@
         </w:rPr>
         <w:t xml:space="preserve"> Màn hình Receive</w:t>
       </w:r>
-      <w:bookmarkEnd w:id="333"/>
-      <w:bookmarkEnd w:id="334"/>
-      <w:bookmarkEnd w:id="335"/>
-      <w:bookmarkEnd w:id="336"/>
-      <w:bookmarkEnd w:id="337"/>
-      <w:bookmarkEnd w:id="338"/>
+      <w:bookmarkEnd w:id="324"/>
+      <w:bookmarkEnd w:id="325"/>
+      <w:bookmarkEnd w:id="326"/>
+      <w:bookmarkEnd w:id="327"/>
+      <w:bookmarkEnd w:id="328"/>
+      <w:bookmarkEnd w:id="329"/>
     </w:p>
     <w:p>
       <w:pPr>
@@ -30314,9 +30325,9 @@
           <w:szCs w:val="28"/>
         </w:rPr>
       </w:pPr>
-      <w:bookmarkStart w:id="339" w:name="_Toc20436347"/>
-      <w:bookmarkStart w:id="340" w:name="_Toc27556275"/>
-      <w:bookmarkStart w:id="341" w:name="_Toc28696109"/>
+      <w:bookmarkStart w:id="330" w:name="_Toc20436347"/>
+      <w:bookmarkStart w:id="331" w:name="_Toc27556275"/>
+      <w:bookmarkStart w:id="332" w:name="_Toc28696109"/>
       <w:r>
         <w:rPr>
           <w:noProof/>
@@ -30338,9 +30349,9 @@
         </w:rPr>
         <w:t>.3 Màn hình Receive</w:t>
       </w:r>
-      <w:bookmarkEnd w:id="339"/>
-      <w:bookmarkEnd w:id="340"/>
-      <w:bookmarkEnd w:id="341"/>
+      <w:bookmarkEnd w:id="330"/>
+      <w:bookmarkEnd w:id="331"/>
+      <w:bookmarkEnd w:id="332"/>
     </w:p>
     <w:p>
       <w:pPr>
@@ -30358,9 +30369,9 @@
           <w:szCs w:val="28"/>
         </w:rPr>
       </w:pPr>
-      <w:bookmarkStart w:id="342" w:name="_Toc20436029"/>
-      <w:bookmarkStart w:id="343" w:name="_Toc20662823"/>
-      <w:bookmarkStart w:id="344" w:name="_Toc20686459"/>
+      <w:bookmarkStart w:id="333" w:name="_Toc20436029"/>
+      <w:bookmarkStart w:id="334" w:name="_Toc20662823"/>
+      <w:bookmarkStart w:id="335" w:name="_Toc20686459"/>
       <w:r>
         <w:rPr>
           <w:rFonts w:cs="Times New Roman"/>
@@ -30389,9 +30400,9 @@
           <w:szCs w:val="28"/>
         </w:rPr>
       </w:pPr>
-      <w:bookmarkStart w:id="345" w:name="_Toc27555213"/>
-      <w:bookmarkStart w:id="346" w:name="_Toc27556276"/>
-      <w:bookmarkStart w:id="347" w:name="_Toc28696110"/>
+      <w:bookmarkStart w:id="336" w:name="_Toc27555213"/>
+      <w:bookmarkStart w:id="337" w:name="_Toc27556276"/>
+      <w:bookmarkStart w:id="338" w:name="_Toc28696110"/>
       <w:r>
         <w:rPr>
           <w:rFonts w:ascii="Times" w:hAnsi="Times"/>
@@ -30429,12 +30440,12 @@
         </w:rPr>
         <w:t xml:space="preserve"> Màn hình Exchange</w:t>
       </w:r>
-      <w:bookmarkEnd w:id="342"/>
-      <w:bookmarkEnd w:id="343"/>
-      <w:bookmarkEnd w:id="344"/>
-      <w:bookmarkEnd w:id="345"/>
-      <w:bookmarkEnd w:id="346"/>
-      <w:bookmarkEnd w:id="347"/>
+      <w:bookmarkEnd w:id="333"/>
+      <w:bookmarkEnd w:id="334"/>
+      <w:bookmarkEnd w:id="335"/>
+      <w:bookmarkEnd w:id="336"/>
+      <w:bookmarkEnd w:id="337"/>
+      <w:bookmarkEnd w:id="338"/>
     </w:p>
     <w:p>
       <w:pPr>
@@ -30544,9 +30555,9 @@
           <w:szCs w:val="28"/>
         </w:rPr>
       </w:pPr>
-      <w:bookmarkStart w:id="348" w:name="_Toc20436348"/>
-      <w:bookmarkStart w:id="349" w:name="_Toc27556277"/>
-      <w:bookmarkStart w:id="350" w:name="_Toc28696111"/>
+      <w:bookmarkStart w:id="339" w:name="_Toc20436348"/>
+      <w:bookmarkStart w:id="340" w:name="_Toc27556277"/>
+      <w:bookmarkStart w:id="341" w:name="_Toc28696111"/>
       <w:r>
         <w:rPr>
           <w:noProof/>
@@ -30568,9 +30579,9 @@
         </w:rPr>
         <w:t>.4 Màn hình Exchange</w:t>
       </w:r>
-      <w:bookmarkEnd w:id="348"/>
-      <w:bookmarkEnd w:id="349"/>
-      <w:bookmarkEnd w:id="350"/>
+      <w:bookmarkEnd w:id="339"/>
+      <w:bookmarkEnd w:id="340"/>
+      <w:bookmarkEnd w:id="341"/>
     </w:p>
     <w:p>
       <w:pPr>
@@ -30581,9 +30592,9 @@
           <w:szCs w:val="28"/>
         </w:rPr>
       </w:pPr>
-      <w:bookmarkStart w:id="351" w:name="_Toc20436030"/>
-      <w:bookmarkStart w:id="352" w:name="_Toc20662824"/>
-      <w:bookmarkStart w:id="353" w:name="_Toc20686460"/>
+      <w:bookmarkStart w:id="342" w:name="_Toc20436030"/>
+      <w:bookmarkStart w:id="343" w:name="_Toc20662824"/>
+      <w:bookmarkStart w:id="344" w:name="_Toc20686460"/>
       <w:r>
         <w:rPr>
           <w:b/>
@@ -30612,9 +30623,9 @@
           <w:szCs w:val="28"/>
         </w:rPr>
       </w:pPr>
-      <w:bookmarkStart w:id="354" w:name="_Toc27555215"/>
-      <w:bookmarkStart w:id="355" w:name="_Toc27556278"/>
-      <w:bookmarkStart w:id="356" w:name="_Toc28696112"/>
+      <w:bookmarkStart w:id="345" w:name="_Toc27555215"/>
+      <w:bookmarkStart w:id="346" w:name="_Toc27556278"/>
+      <w:bookmarkStart w:id="347" w:name="_Toc28696112"/>
       <w:r>
         <w:rPr>
           <w:rFonts w:ascii="Times" w:hAnsi="Times"/>
@@ -30634,12 +30645,12 @@
         </w:rPr>
         <w:t>5 Màn hình Helps</w:t>
       </w:r>
-      <w:bookmarkEnd w:id="351"/>
-      <w:bookmarkEnd w:id="352"/>
-      <w:bookmarkEnd w:id="353"/>
-      <w:bookmarkEnd w:id="354"/>
-      <w:bookmarkEnd w:id="355"/>
-      <w:bookmarkEnd w:id="356"/>
+      <w:bookmarkEnd w:id="342"/>
+      <w:bookmarkEnd w:id="343"/>
+      <w:bookmarkEnd w:id="344"/>
+      <w:bookmarkEnd w:id="345"/>
+      <w:bookmarkEnd w:id="346"/>
+      <w:bookmarkEnd w:id="347"/>
     </w:p>
     <w:p>
       <w:pPr>
@@ -30742,9 +30753,9 @@
           <w:szCs w:val="28"/>
         </w:rPr>
       </w:pPr>
-      <w:bookmarkStart w:id="357" w:name="_Toc20436349"/>
-      <w:bookmarkStart w:id="358" w:name="_Toc27556279"/>
-      <w:bookmarkStart w:id="359" w:name="_Toc28696113"/>
+      <w:bookmarkStart w:id="348" w:name="_Toc20436349"/>
+      <w:bookmarkStart w:id="349" w:name="_Toc27556279"/>
+      <w:bookmarkStart w:id="350" w:name="_Toc28696113"/>
       <w:r>
         <w:rPr>
           <w:noProof/>
@@ -30759,9 +30770,9 @@
         </w:rPr>
         <w:t>.5 Màn hình Helps</w:t>
       </w:r>
-      <w:bookmarkEnd w:id="357"/>
-      <w:bookmarkEnd w:id="358"/>
-      <w:bookmarkEnd w:id="359"/>
+      <w:bookmarkEnd w:id="348"/>
+      <w:bookmarkEnd w:id="349"/>
+      <w:bookmarkEnd w:id="350"/>
     </w:p>
     <w:p>
       <w:pPr>
@@ -30779,9 +30790,9 @@
           <w:szCs w:val="28"/>
         </w:rPr>
       </w:pPr>
-      <w:bookmarkStart w:id="360" w:name="_Toc20436031"/>
-      <w:bookmarkStart w:id="361" w:name="_Toc20662825"/>
-      <w:bookmarkStart w:id="362" w:name="_Toc20686461"/>
+      <w:bookmarkStart w:id="351" w:name="_Toc20436031"/>
+      <w:bookmarkStart w:id="352" w:name="_Toc20662825"/>
+      <w:bookmarkStart w:id="353" w:name="_Toc20686461"/>
       <w:r>
         <w:rPr>
           <w:rFonts w:cs="Times New Roman"/>
@@ -30810,9 +30821,9 @@
           <w:szCs w:val="28"/>
         </w:rPr>
       </w:pPr>
-      <w:bookmarkStart w:id="363" w:name="_Toc27555217"/>
-      <w:bookmarkStart w:id="364" w:name="_Toc27556280"/>
-      <w:bookmarkStart w:id="365" w:name="_Toc28696114"/>
+      <w:bookmarkStart w:id="354" w:name="_Toc27555217"/>
+      <w:bookmarkStart w:id="355" w:name="_Toc27556280"/>
+      <w:bookmarkStart w:id="356" w:name="_Toc28696114"/>
       <w:r>
         <w:rPr>
           <w:rFonts w:ascii="Times" w:hAnsi="Times"/>
@@ -30832,12 +30843,12 @@
         </w:rPr>
         <w:t>6 Màn hình Settings</w:t>
       </w:r>
-      <w:bookmarkEnd w:id="360"/>
-      <w:bookmarkEnd w:id="361"/>
-      <w:bookmarkEnd w:id="362"/>
-      <w:bookmarkEnd w:id="363"/>
-      <w:bookmarkEnd w:id="364"/>
-      <w:bookmarkEnd w:id="365"/>
+      <w:bookmarkEnd w:id="351"/>
+      <w:bookmarkEnd w:id="352"/>
+      <w:bookmarkEnd w:id="353"/>
+      <w:bookmarkEnd w:id="354"/>
+      <w:bookmarkEnd w:id="355"/>
+      <w:bookmarkEnd w:id="356"/>
     </w:p>
     <w:p>
       <w:pPr>
@@ -30873,7 +30884,7 @@
           <w:noProof/>
         </w:rPr>
       </w:pPr>
-      <w:bookmarkStart w:id="366" w:name="_Toc20436350"/>
+      <w:bookmarkStart w:id="357" w:name="_Toc20436350"/>
       <w:r>
         <w:rPr>
           <w:noProof/>
@@ -30920,7 +30931,7 @@
           </wp:inline>
         </w:drawing>
       </w:r>
-      <w:bookmarkEnd w:id="366"/>
+      <w:bookmarkEnd w:id="357"/>
     </w:p>
     <w:p>
       <w:pPr>
@@ -30932,9 +30943,9 @@
           <w:szCs w:val="28"/>
         </w:rPr>
       </w:pPr>
-      <w:bookmarkStart w:id="367" w:name="_Toc20436351"/>
-      <w:bookmarkStart w:id="368" w:name="_Toc27556281"/>
-      <w:bookmarkStart w:id="369" w:name="_Toc28696115"/>
+      <w:bookmarkStart w:id="358" w:name="_Toc20436351"/>
+      <w:bookmarkStart w:id="359" w:name="_Toc27556281"/>
+      <w:bookmarkStart w:id="360" w:name="_Toc28696115"/>
       <w:r>
         <w:rPr>
           <w:noProof/>
@@ -30949,9 +30960,9 @@
         </w:rPr>
         <w:t>.6 Màn hình Settings</w:t>
       </w:r>
-      <w:bookmarkEnd w:id="367"/>
-      <w:bookmarkEnd w:id="368"/>
-      <w:bookmarkEnd w:id="369"/>
+      <w:bookmarkEnd w:id="358"/>
+      <w:bookmarkEnd w:id="359"/>
+      <w:bookmarkEnd w:id="360"/>
     </w:p>
     <w:p>
       <w:pPr>
@@ -30969,9 +30980,9 @@
           <w:szCs w:val="28"/>
         </w:rPr>
       </w:pPr>
-      <w:bookmarkStart w:id="370" w:name="_Toc20436032"/>
-      <w:bookmarkStart w:id="371" w:name="_Toc20662826"/>
-      <w:bookmarkStart w:id="372" w:name="_Toc20686462"/>
+      <w:bookmarkStart w:id="361" w:name="_Toc20436032"/>
+      <w:bookmarkStart w:id="362" w:name="_Toc20662826"/>
+      <w:bookmarkStart w:id="363" w:name="_Toc20686462"/>
       <w:r>
         <w:rPr>
           <w:rFonts w:cs="Times New Roman"/>
@@ -31000,9 +31011,9 @@
           <w:szCs w:val="28"/>
         </w:rPr>
       </w:pPr>
-      <w:bookmarkStart w:id="373" w:name="_Toc27555219"/>
-      <w:bookmarkStart w:id="374" w:name="_Toc27556282"/>
-      <w:bookmarkStart w:id="375" w:name="_Toc28696116"/>
+      <w:bookmarkStart w:id="364" w:name="_Toc27555219"/>
+      <w:bookmarkStart w:id="365" w:name="_Toc27556282"/>
+      <w:bookmarkStart w:id="366" w:name="_Toc28696116"/>
       <w:r>
         <w:rPr>
           <w:rFonts w:ascii="Times" w:hAnsi="Times"/>
@@ -31022,12 +31033,12 @@
         </w:rPr>
         <w:t>.7 Màn hình History</w:t>
       </w:r>
-      <w:bookmarkEnd w:id="370"/>
-      <w:bookmarkEnd w:id="371"/>
-      <w:bookmarkEnd w:id="372"/>
-      <w:bookmarkEnd w:id="373"/>
-      <w:bookmarkEnd w:id="374"/>
-      <w:bookmarkEnd w:id="375"/>
+      <w:bookmarkEnd w:id="361"/>
+      <w:bookmarkEnd w:id="362"/>
+      <w:bookmarkEnd w:id="363"/>
+      <w:bookmarkEnd w:id="364"/>
+      <w:bookmarkEnd w:id="365"/>
+      <w:bookmarkEnd w:id="366"/>
     </w:p>
     <w:p>
       <w:pPr>
@@ -31145,9 +31156,9 @@
           <w:szCs w:val="28"/>
         </w:rPr>
       </w:pPr>
-      <w:bookmarkStart w:id="376" w:name="_Toc20436352"/>
-      <w:bookmarkStart w:id="377" w:name="_Toc27556283"/>
-      <w:bookmarkStart w:id="378" w:name="_Toc28696117"/>
+      <w:bookmarkStart w:id="367" w:name="_Toc20436352"/>
+      <w:bookmarkStart w:id="368" w:name="_Toc27556283"/>
+      <w:bookmarkStart w:id="369" w:name="_Toc28696117"/>
       <w:r>
         <w:rPr>
           <w:noProof/>
@@ -31162,9 +31173,9 @@
         </w:rPr>
         <w:t>.7 Màn hình History</w:t>
       </w:r>
-      <w:bookmarkEnd w:id="376"/>
-      <w:bookmarkEnd w:id="377"/>
-      <w:bookmarkEnd w:id="378"/>
+      <w:bookmarkEnd w:id="367"/>
+      <w:bookmarkEnd w:id="368"/>
+      <w:bookmarkEnd w:id="369"/>
     </w:p>
     <w:p>
       <w:pPr>
@@ -31183,10 +31194,10 @@
           <w:lang w:val="vi-VN"/>
         </w:rPr>
       </w:pPr>
-      <w:bookmarkStart w:id="379" w:name="_Toc3187921"/>
-      <w:bookmarkStart w:id="380" w:name="_Toc8967028"/>
-      <w:bookmarkStart w:id="381" w:name="_Toc9012161"/>
-      <w:bookmarkStart w:id="382" w:name="_Toc20436033"/>
+      <w:bookmarkStart w:id="370" w:name="_Toc3187921"/>
+      <w:bookmarkStart w:id="371" w:name="_Toc8967028"/>
+      <w:bookmarkStart w:id="372" w:name="_Toc9012161"/>
+      <w:bookmarkStart w:id="373" w:name="_Toc20436033"/>
     </w:p>
     <w:p>
       <w:pPr>
@@ -31306,12 +31317,12 @@
           <w:lang w:val="vi-VN"/>
         </w:rPr>
       </w:pPr>
-      <w:bookmarkStart w:id="383" w:name="_Toc20662827"/>
-      <w:bookmarkStart w:id="384" w:name="_Toc20686463"/>
-      <w:bookmarkStart w:id="385" w:name="_Toc20978589"/>
-      <w:bookmarkStart w:id="386" w:name="_Toc27555221"/>
-      <w:bookmarkStart w:id="387" w:name="_Toc27556284"/>
-      <w:bookmarkStart w:id="388" w:name="_Toc28696118"/>
+      <w:bookmarkStart w:id="374" w:name="_Toc20662827"/>
+      <w:bookmarkStart w:id="375" w:name="_Toc20686463"/>
+      <w:bookmarkStart w:id="376" w:name="_Toc20978589"/>
+      <w:bookmarkStart w:id="377" w:name="_Toc27555221"/>
+      <w:bookmarkStart w:id="378" w:name="_Toc27556284"/>
+      <w:bookmarkStart w:id="379" w:name="_Toc28696118"/>
       <w:r>
         <w:rPr>
           <w:rFonts w:ascii="Times New Roman" w:hAnsi="Times New Roman" w:cs="Times New Roman"/>
@@ -31323,16 +31334,16 @@
         <w:lastRenderedPageBreak/>
         <w:t>KẾT LUẬN</w:t>
       </w:r>
+      <w:bookmarkEnd w:id="370"/>
+      <w:bookmarkEnd w:id="371"/>
+      <w:bookmarkEnd w:id="372"/>
+      <w:bookmarkEnd w:id="373"/>
+      <w:bookmarkEnd w:id="374"/>
+      <w:bookmarkEnd w:id="375"/>
+      <w:bookmarkEnd w:id="376"/>
+      <w:bookmarkEnd w:id="377"/>
+      <w:bookmarkEnd w:id="378"/>
       <w:bookmarkEnd w:id="379"/>
-      <w:bookmarkEnd w:id="380"/>
-      <w:bookmarkEnd w:id="381"/>
-      <w:bookmarkEnd w:id="382"/>
-      <w:bookmarkEnd w:id="383"/>
-      <w:bookmarkEnd w:id="384"/>
-      <w:bookmarkEnd w:id="385"/>
-      <w:bookmarkEnd w:id="386"/>
-      <w:bookmarkEnd w:id="387"/>
-      <w:bookmarkEnd w:id="388"/>
     </w:p>
     <w:p>
       <w:pPr>
@@ -34930,575 +34941,6 @@
 </w:styles>
 </file>
 
-<file path=word/glossary/document.xml><?xml version="1.0" encoding="utf-8"?>
-<w:glossaryDocument xmlns:wpc="http://schemas.microsoft.com/office/word/2010/wordprocessingCanvas" xmlns:mo="http://schemas.microsoft.com/office/mac/office/2008/main" xmlns:mc="http://schemas.openxmlformats.org/markup-compatibility/2006" xmlns:mv="urn:schemas-microsoft-com:mac:vml" xmlns:o="urn:schemas-microsoft-com:office:office" xmlns:r="http://schemas.openxmlformats.org/officeDocument/2006/relationships" xmlns:m="http://schemas.openxmlformats.org/officeDocument/2006/math" xmlns:v="urn:schemas-microsoft-com:vml" xmlns:wp14="http://schemas.microsoft.com/office/word/2010/wordprocessingDrawing" xmlns:wp="http://schemas.openxmlformats.org/drawingml/2006/wordprocessingDrawing" xmlns:w10="urn:schemas-microsoft-com:office:word" xmlns:w="http://schemas.openxmlformats.org/wordprocessingml/2006/main" xmlns:w14="http://schemas.microsoft.com/office/word/2010/wordml" xmlns:w15="http://schemas.microsoft.com/office/word/2012/wordml" xmlns:wpg="http://schemas.microsoft.com/office/word/2010/wordprocessingGroup" xmlns:wpi="http://schemas.microsoft.com/office/word/2010/wordprocessingInk" xmlns:wne="http://schemas.microsoft.com/office/word/2006/wordml" xmlns:wps="http://schemas.microsoft.com/office/word/2010/wordprocessingShape" mc:Ignorable="w14 w15 wp14"/>
-</file>
-
-<file path=word/glossary/fontTable.xml><?xml version="1.0" encoding="utf-8"?>
-<w:fonts xmlns:mc="http://schemas.openxmlformats.org/markup-compatibility/2006" xmlns:r="http://schemas.openxmlformats.org/officeDocument/2006/relationships" xmlns:w="http://schemas.openxmlformats.org/wordprocessingml/2006/main" xmlns:w14="http://schemas.microsoft.com/office/word/2010/wordml" xmlns:w15="http://schemas.microsoft.com/office/word/2012/wordml" mc:Ignorable="w14 w15">
-  <w:font w:name="Times New Roman">
-    <w:panose1 w:val="02020603050405020304"/>
-    <w:charset w:val="00"/>
-    <w:family w:val="auto"/>
-    <w:pitch w:val="variable"/>
-    <w:sig w:usb0="E0002AEF" w:usb1="C0007841" w:usb2="00000009" w:usb3="00000000" w:csb0="000001FF" w:csb1="00000000"/>
-  </w:font>
-  <w:font w:name="Calibri">
-    <w:panose1 w:val="020F0502020204030204"/>
-    <w:charset w:val="00"/>
-    <w:family w:val="auto"/>
-    <w:pitch w:val="variable"/>
-    <w:sig w:usb0="E00002FF" w:usb1="4000ACFF" w:usb2="00000001" w:usb3="00000000" w:csb0="0000019F" w:csb1="00000000"/>
-  </w:font>
-  <w:font w:name="Courier New">
-    <w:panose1 w:val="02070309020205020404"/>
-    <w:charset w:val="00"/>
-    <w:family w:val="auto"/>
-    <w:pitch w:val="variable"/>
-    <w:sig w:usb0="E0002AFF" w:usb1="C0007843" w:usb2="00000009" w:usb3="00000000" w:csb0="000001FF" w:csb1="00000000"/>
-  </w:font>
-  <w:font w:name="Wingdings">
-    <w:panose1 w:val="05000000000000000000"/>
-    <w:charset w:val="02"/>
-    <w:family w:val="auto"/>
-    <w:pitch w:val="variable"/>
-    <w:sig w:usb0="00000000" w:usb1="10000000" w:usb2="00000000" w:usb3="00000000" w:csb0="80000000" w:csb1="00000000"/>
-  </w:font>
-  <w:font w:name="Symbol">
-    <w:panose1 w:val="05050102010706020507"/>
-    <w:charset w:val="02"/>
-    <w:family w:val="auto"/>
-    <w:pitch w:val="variable"/>
-    <w:sig w:usb0="00000000" w:usb1="10000000" w:usb2="00000000" w:usb3="00000000" w:csb0="80000000" w:csb1="00000000"/>
-  </w:font>
-  <w:font w:name="Times">
-    <w:panose1 w:val="00000500000000020000"/>
-    <w:charset w:val="00"/>
-    <w:family w:val="auto"/>
-    <w:pitch w:val="variable"/>
-    <w:sig w:usb0="00000003" w:usb1="00000000" w:usb2="00000000" w:usb3="00000000" w:csb0="00000001" w:csb1="00000000"/>
-  </w:font>
-  <w:font w:name="Arial">
-    <w:panose1 w:val="020B0604020202020204"/>
-    <w:charset w:val="00"/>
-    <w:family w:val="auto"/>
-    <w:pitch w:val="variable"/>
-    <w:sig w:usb0="E0002AFF" w:usb1="C0007843" w:usb2="00000009" w:usb3="00000000" w:csb0="000001FF" w:csb1="00000000"/>
-  </w:font>
-  <w:font w:name="Yu Gothic Light">
-    <w:panose1 w:val="020B0300000000000000"/>
-    <w:charset w:val="80"/>
-    <w:family w:val="auto"/>
-    <w:pitch w:val="variable"/>
-    <w:sig w:usb0="E00002FF" w:usb1="2AC7FDFF" w:usb2="00000016" w:usb3="00000000" w:csb0="0002009F" w:csb1="00000000"/>
-  </w:font>
-  <w:font w:name="Calibri Light">
-    <w:panose1 w:val="020F0302020204030204"/>
-    <w:charset w:val="00"/>
-    <w:family w:val="auto"/>
-    <w:pitch w:val="variable"/>
-    <w:sig w:usb0="A00002EF" w:usb1="4000207B" w:usb2="00000000" w:usb3="00000000" w:csb0="0000019F" w:csb1="00000000"/>
-  </w:font>
-  <w:font w:name="Tahoma">
-    <w:panose1 w:val="020B0604030504040204"/>
-    <w:charset w:val="00"/>
-    <w:family w:val="auto"/>
-    <w:pitch w:val="variable"/>
-    <w:sig w:usb0="E1002EFF" w:usb1="C000605B" w:usb2="00000029" w:usb3="00000000" w:csb0="000101FF" w:csb1="00000000"/>
-  </w:font>
-  <w:font w:name="Yu Mincho">
-    <w:panose1 w:val="02020400000000000000"/>
-    <w:charset w:val="80"/>
-    <w:family w:val="auto"/>
-    <w:pitch w:val="variable"/>
-    <w:sig w:usb0="800002E7" w:usb1="2AC7FCFF" w:usb2="00000012" w:usb3="00000000" w:csb0="0002009F" w:csb1="00000000"/>
-  </w:font>
-</w:fonts>
-</file>
-
-<file path=word/glossary/settings.xml><?xml version="1.0" encoding="utf-8"?>
-<w:settings xmlns:mc="http://schemas.openxmlformats.org/markup-compatibility/2006" xmlns:o="urn:schemas-microsoft-com:office:office" xmlns:r="http://schemas.openxmlformats.org/officeDocument/2006/relationships" xmlns:m="http://schemas.openxmlformats.org/officeDocument/2006/math" xmlns:v="urn:schemas-microsoft-com:vml" xmlns:w10="urn:schemas-microsoft-com:office:word" xmlns:w="http://schemas.openxmlformats.org/wordprocessingml/2006/main" xmlns:w14="http://schemas.microsoft.com/office/word/2010/wordml" xmlns:w15="http://schemas.microsoft.com/office/word/2012/wordml" xmlns:sl="http://schemas.openxmlformats.org/schemaLibrary/2006/main" mc:Ignorable="w14 w15">
-  <w:view w:val="normal"/>
-  <w:defaultTabStop w:val="720"/>
-  <w:characterSpacingControl w:val="doNotCompress"/>
-  <w:compat>
-    <w:useFELayout/>
-    <w:compatSetting w:name="compatibilityMode" w:uri="http://schemas.microsoft.com/office/word" w:val="15"/>
-    <w:compatSetting w:name="overrideTableStyleFontSizeAndJustification" w:uri="http://schemas.microsoft.com/office/word" w:val="1"/>
-    <w:compatSetting w:name="enableOpenTypeFeatures" w:uri="http://schemas.microsoft.com/office/word" w:val="1"/>
-    <w:compatSetting w:name="doNotFlipMirrorIndents" w:uri="http://schemas.microsoft.com/office/word" w:val="1"/>
-    <w:compatSetting w:name="differentiateMultirowTableHeaders" w:uri="http://schemas.microsoft.com/office/word" w:val="1"/>
-  </w:compat>
-  <w:rsids>
-    <w:rsidRoot w:val="00E3112F"/>
-    <w:rsid w:val="00BF29E6"/>
-    <w:rsid w:val="00E3112F"/>
-  </w:rsids>
-  <m:mathPr>
-    <m:mathFont m:val="Cambria Math"/>
-    <m:brkBin m:val="before"/>
-    <m:brkBinSub m:val="--"/>
-    <m:smallFrac m:val="0"/>
-    <m:dispDef/>
-    <m:lMargin m:val="0"/>
-    <m:rMargin m:val="0"/>
-    <m:defJc m:val="centerGroup"/>
-    <m:wrapIndent m:val="1440"/>
-    <m:intLim m:val="subSup"/>
-    <m:naryLim m:val="undOvr"/>
-  </m:mathPr>
-  <w:themeFontLang w:val="en-US"/>
-  <w:clrSchemeMapping w:bg1="light1" w:t1="dark1" w:bg2="light2" w:t2="dark2" w:accent1="accent1" w:accent2="accent2" w:accent3="accent3" w:accent4="accent4" w:accent5="accent5" w:accent6="accent6" w:hyperlink="hyperlink" w:followedHyperlink="followedHyperlink"/>
-  <w:decimalSymbol w:val="."/>
-  <w:listSeparator w:val=","/>
-  <w14:defaultImageDpi w14:val="32767"/>
-  <w15:chartTrackingRefBased/>
-</w:settings>
-</file>
-
-<file path=word/glossary/styles.xml><?xml version="1.0" encoding="utf-8"?>
-<w:styles xmlns:mc="http://schemas.openxmlformats.org/markup-compatibility/2006" xmlns:r="http://schemas.openxmlformats.org/officeDocument/2006/relationships" xmlns:w="http://schemas.openxmlformats.org/wordprocessingml/2006/main" xmlns:w14="http://schemas.microsoft.com/office/word/2010/wordml" xmlns:w15="http://schemas.microsoft.com/office/word/2012/wordml" mc:Ignorable="w14 w15">
-  <w:docDefaults>
-    <w:rPrDefault>
-      <w:rPr>
-        <w:rFonts w:asciiTheme="minorHAnsi" w:eastAsiaTheme="minorEastAsia" w:hAnsiTheme="minorHAnsi" w:cstheme="minorBidi"/>
-        <w:sz w:val="24"/>
-        <w:szCs w:val="24"/>
-        <w:lang w:val="en-US" w:eastAsia="en-US" w:bidi="ar-SA"/>
-      </w:rPr>
-    </w:rPrDefault>
-    <w:pPrDefault/>
-  </w:docDefaults>
-  <w:latentStyles w:defLockedState="0" w:defUIPriority="99" w:defSemiHidden="0" w:defUnhideWhenUsed="0" w:defQFormat="0" w:count="382">
-    <w:lsdException w:name="Normal" w:uiPriority="0" w:qFormat="1"/>
-    <w:lsdException w:name="heading 1" w:uiPriority="9" w:qFormat="1"/>
-    <w:lsdException w:name="heading 2" w:semiHidden="1" w:uiPriority="9" w:unhideWhenUsed="1" w:qFormat="1"/>
-    <w:lsdException w:name="heading 3" w:semiHidden="1" w:uiPriority="9" w:unhideWhenUsed="1" w:qFormat="1"/>
-    <w:lsdException w:name="heading 4" w:semiHidden="1" w:uiPriority="9" w:unhideWhenUsed="1" w:qFormat="1"/>
-    <w:lsdException w:name="heading 5" w:semiHidden="1" w:uiPriority="9" w:unhideWhenUsed="1" w:qFormat="1"/>
-    <w:lsdException w:name="heading 6" w:semiHidden="1" w:uiPriority="9" w:unhideWhenUsed="1" w:qFormat="1"/>
-    <w:lsdException w:name="heading 7" w:semiHidden="1" w:uiPriority="9" w:unhideWhenUsed="1" w:qFormat="1"/>
-    <w:lsdException w:name="heading 8" w:semiHidden="1" w:uiPriority="9" w:unhideWhenUsed="1" w:qFormat="1"/>
-    <w:lsdException w:name="heading 9" w:semiHidden="1" w:uiPriority="9" w:unhideWhenUsed="1" w:qFormat="1"/>
-    <w:lsdException w:name="index 1" w:semiHidden="1" w:unhideWhenUsed="1"/>
-    <w:lsdException w:name="index 2" w:semiHidden="1" w:unhideWhenUsed="1"/>
-    <w:lsdException w:name="index 3" w:semiHidden="1" w:unhideWhenUsed="1"/>
-    <w:lsdException w:name="index 4" w:semiHidden="1" w:unhideWhenUsed="1"/>
-    <w:lsdException w:name="index 5" w:semiHidden="1" w:unhideWhenUsed="1"/>
-    <w:lsdException w:name="index 6" w:semiHidden="1" w:unhideWhenUsed="1"/>
-    <w:lsdException w:name="index 7" w:semiHidden="1" w:unhideWhenUsed="1"/>
-    <w:lsdException w:name="index 8" w:semiHidden="1" w:unhideWhenUsed="1"/>
-    <w:lsdException w:name="index 9" w:semiHidden="1" w:unhideWhenUsed="1"/>
-    <w:lsdException w:name="toc 1" w:semiHidden="1" w:uiPriority="39" w:unhideWhenUsed="1"/>
-    <w:lsdException w:name="toc 2" w:semiHidden="1" w:uiPriority="39" w:unhideWhenUsed="1"/>
-    <w:lsdException w:name="toc 3" w:semiHidden="1" w:uiPriority="39" w:unhideWhenUsed="1"/>
-    <w:lsdException w:name="toc 4" w:semiHidden="1" w:uiPriority="39" w:unhideWhenUsed="1"/>
-    <w:lsdException w:name="toc 5" w:semiHidden="1" w:uiPriority="39" w:unhideWhenUsed="1"/>
-    <w:lsdException w:name="toc 6" w:semiHidden="1" w:uiPriority="39" w:unhideWhenUsed="1"/>
-    <w:lsdException w:name="toc 7" w:semiHidden="1" w:uiPriority="39" w:unhideWhenUsed="1"/>
-    <w:lsdException w:name="toc 8" w:semiHidden="1" w:uiPriority="39" w:unhideWhenUsed="1"/>
-    <w:lsdException w:name="toc 9" w:semiHidden="1" w:uiPriority="39" w:unhideWhenUsed="1"/>
-    <w:lsdException w:name="Normal Indent" w:semiHidden="1" w:unhideWhenUsed="1"/>
-    <w:lsdException w:name="footnote text" w:semiHidden="1" w:unhideWhenUsed="1"/>
-    <w:lsdException w:name="annotation text" w:semiHidden="1" w:unhideWhenUsed="1"/>
-    <w:lsdException w:name="header" w:semiHidden="1" w:unhideWhenUsed="1"/>
-    <w:lsdException w:name="footer" w:semiHidden="1" w:unhideWhenUsed="1"/>
-    <w:lsdException w:name="index heading" w:semiHidden="1" w:unhideWhenUsed="1"/>
-    <w:lsdException w:name="caption" w:semiHidden="1" w:uiPriority="35" w:unhideWhenUsed="1" w:qFormat="1"/>
-    <w:lsdException w:name="table of figures" w:semiHidden="1" w:unhideWhenUsed="1"/>
-    <w:lsdException w:name="envelope address" w:semiHidden="1" w:unhideWhenUsed="1"/>
-    <w:lsdException w:name="envelope return" w:semiHidden="1" w:unhideWhenUsed="1"/>
-    <w:lsdException w:name="footnote reference" w:semiHidden="1" w:unhideWhenUsed="1"/>
-    <w:lsdException w:name="annotation reference" w:semiHidden="1" w:unhideWhenUsed="1"/>
-    <w:lsdException w:name="line number" w:semiHidden="1" w:unhideWhenUsed="1"/>
-    <w:lsdException w:name="page number" w:semiHidden="1" w:unhideWhenUsed="1"/>
-    <w:lsdException w:name="endnote reference" w:semiHidden="1" w:unhideWhenUsed="1"/>
-    <w:lsdException w:name="endnote text" w:semiHidden="1" w:unhideWhenUsed="1"/>
-    <w:lsdException w:name="table of authorities" w:semiHidden="1" w:unhideWhenUsed="1"/>
-    <w:lsdException w:name="macro" w:semiHidden="1" w:unhideWhenUsed="1"/>
-    <w:lsdException w:name="toa heading" w:semiHidden="1" w:unhideWhenUsed="1"/>
-    <w:lsdException w:name="List" w:semiHidden="1" w:unhideWhenUsed="1"/>
-    <w:lsdException w:name="List Bullet" w:semiHidden="1" w:unhideWhenUsed="1"/>
-    <w:lsdException w:name="List Number" w:semiHidden="1" w:unhideWhenUsed="1"/>
-    <w:lsdException w:name="List 2" w:semiHidden="1" w:unhideWhenUsed="1"/>
-    <w:lsdException w:name="List 3" w:semiHidden="1" w:unhideWhenUsed="1"/>
-    <w:lsdException w:name="List 4" w:semiHidden="1" w:unhideWhenUsed="1"/>
-    <w:lsdException w:name="List 5" w:semiHidden="1" w:unhideWhenUsed="1"/>
-    <w:lsdException w:name="List Bullet 2" w:semiHidden="1" w:unhideWhenUsed="1"/>
-    <w:lsdException w:name="List Bullet 3" w:semiHidden="1" w:unhideWhenUsed="1"/>
-    <w:lsdException w:name="List Bullet 4" w:semiHidden="1" w:unhideWhenUsed="1"/>
-    <w:lsdException w:name="List Bullet 5" w:semiHidden="1" w:unhideWhenUsed="1"/>
-    <w:lsdException w:name="List Number 2" w:semiHidden="1" w:unhideWhenUsed="1"/>
-    <w:lsdException w:name="List Number 3" w:semiHidden="1" w:unhideWhenUsed="1"/>
-    <w:lsdException w:name="List Number 4" w:semiHidden="1" w:unhideWhenUsed="1"/>
-    <w:lsdException w:name="List Number 5" w:semiHidden="1" w:unhideWhenUsed="1"/>
-    <w:lsdException w:name="Title" w:uiPriority="10" w:qFormat="1"/>
-    <w:lsdException w:name="Closing" w:semiHidden="1" w:unhideWhenUsed="1"/>
-    <w:lsdException w:name="Signature" w:semiHidden="1" w:unhideWhenUsed="1"/>
-    <w:lsdException w:name="Default Paragraph Font" w:semiHidden="1" w:uiPriority="1" w:unhideWhenUsed="1"/>
-    <w:lsdException w:name="Body Text" w:semiHidden="1" w:unhideWhenUsed="1"/>
-    <w:lsdException w:name="Body Text Indent" w:semiHidden="1" w:unhideWhenUsed="1"/>
-    <w:lsdException w:name="List Continue" w:semiHidden="1" w:unhideWhenUsed="1"/>
-    <w:lsdException w:name="List Continue 2" w:semiHidden="1" w:unhideWhenUsed="1"/>
-    <w:lsdException w:name="List Continue 3" w:semiHidden="1" w:unhideWhenUsed="1"/>
-    <w:lsdException w:name="List Continue 4" w:semiHidden="1" w:unhideWhenUsed="1"/>
-    <w:lsdException w:name="List Continue 5" w:semiHidden="1" w:unhideWhenUsed="1"/>
-    <w:lsdException w:name="Message Header" w:semiHidden="1" w:unhideWhenUsed="1"/>
-    <w:lsdException w:name="Subtitle" w:uiPriority="11" w:qFormat="1"/>
-    <w:lsdException w:name="Salutation" w:semiHidden="1" w:unhideWhenUsed="1"/>
-    <w:lsdException w:name="Date" w:semiHidden="1" w:unhideWhenUsed="1"/>
-    <w:lsdException w:name="Body Text First Indent" w:semiHidden="1" w:unhideWhenUsed="1"/>
-    <w:lsdException w:name="Body Text First Indent 2" w:semiHidden="1" w:unhideWhenUsed="1"/>
-    <w:lsdException w:name="Note Heading" w:semiHidden="1" w:unhideWhenUsed="1"/>
-    <w:lsdException w:name="Body Text 2" w:semiHidden="1" w:unhideWhenUsed="1"/>
-    <w:lsdException w:name="Body Text 3" w:semiHidden="1" w:unhideWhenUsed="1"/>
-    <w:lsdException w:name="Body Text Indent 2" w:semiHidden="1" w:unhideWhenUsed="1"/>
-    <w:lsdException w:name="Body Text Indent 3" w:semiHidden="1" w:unhideWhenUsed="1"/>
-    <w:lsdException w:name="Block Text" w:semiHidden="1" w:unhideWhenUsed="1"/>
-    <w:lsdException w:name="Hyperlink" w:semiHidden="1" w:unhideWhenUsed="1"/>
-    <w:lsdException w:name="FollowedHyperlink" w:semiHidden="1" w:unhideWhenUsed="1"/>
-    <w:lsdException w:name="Strong" w:uiPriority="22" w:qFormat="1"/>
-    <w:lsdException w:name="Emphasis" w:uiPriority="20" w:qFormat="1"/>
-    <w:lsdException w:name="Document Map" w:semiHidden="1" w:unhideWhenUsed="1"/>
-    <w:lsdException w:name="Plain Text" w:semiHidden="1" w:unhideWhenUsed="1"/>
-    <w:lsdException w:name="E-mail Signature" w:semiHidden="1" w:unhideWhenUsed="1"/>
-    <w:lsdException w:name="HTML Top of Form" w:semiHidden="1" w:unhideWhenUsed="1"/>
-    <w:lsdException w:name="HTML Bottom of Form" w:semiHidden="1" w:unhideWhenUsed="1"/>
-    <w:lsdException w:name="Normal (Web)" w:semiHidden="1" w:unhideWhenUsed="1"/>
-    <w:lsdException w:name="HTML Acronym" w:semiHidden="1" w:unhideWhenUsed="1"/>
-    <w:lsdException w:name="HTML Address" w:semiHidden="1" w:unhideWhenUsed="1"/>
-    <w:lsdException w:name="HTML Cite" w:semiHidden="1" w:unhideWhenUsed="1"/>
-    <w:lsdException w:name="HTML Code" w:semiHidden="1" w:unhideWhenUsed="1"/>
-    <w:lsdException w:name="HTML Definition" w:semiHidden="1" w:unhideWhenUsed="1"/>
-    <w:lsdException w:name="HTML Keyboard" w:semiHidden="1" w:unhideWhenUsed="1"/>
-    <w:lsdException w:name="HTML Preformatted" w:semiHidden="1" w:unhideWhenUsed="1"/>
-    <w:lsdException w:name="HTML Sample" w:semiHidden="1" w:unhideWhenUsed="1"/>
-    <w:lsdException w:name="HTML Typewriter" w:semiHidden="1" w:unhideWhenUsed="1"/>
-    <w:lsdException w:name="HTML Variable" w:semiHidden="1" w:unhideWhenUsed="1"/>
-    <w:lsdException w:name="Normal Table" w:semiHidden="1" w:unhideWhenUsed="1"/>
-    <w:lsdException w:name="annotation subject" w:semiHidden="1" w:unhideWhenUsed="1"/>
-    <w:lsdException w:name="No List" w:semiHidden="1" w:unhideWhenUsed="1"/>
-    <w:lsdException w:name="Outline List 1" w:semiHidden="1" w:unhideWhenUsed="1"/>
-    <w:lsdException w:name="Outline List 2" w:semiHidden="1" w:unhideWhenUsed="1"/>
-    <w:lsdException w:name="Outline List 3" w:semiHidden="1" w:unhideWhenUsed="1"/>
-    <w:lsdException w:name="Table Simple 1" w:semiHidden="1" w:unhideWhenUsed="1"/>
-    <w:lsdException w:name="Table Simple 2" w:semiHidden="1" w:unhideWhenUsed="1"/>
-    <w:lsdException w:name="Table Simple 3" w:semiHidden="1" w:unhideWhenUsed="1"/>
-    <w:lsdException w:name="Table Classic 1" w:semiHidden="1" w:unhideWhenUsed="1"/>
-    <w:lsdException w:name="Table Classic 2" w:semiHidden="1" w:unhideWhenUsed="1"/>
-    <w:lsdException w:name="Table Classic 3" w:semiHidden="1" w:unhideWhenUsed="1"/>
-    <w:lsdException w:name="Table Classic 4" w:semiHidden="1" w:unhideWhenUsed="1"/>
-    <w:lsdException w:name="Table Colorful 1" w:semiHidden="1" w:unhideWhenUsed="1"/>
-    <w:lsdException w:name="Table Colorful 2" w:semiHidden="1" w:unhideWhenUsed="1"/>
-    <w:lsdException w:name="Table Colorful 3" w:semiHidden="1" w:unhideWhenUsed="1"/>
-    <w:lsdException w:name="Table Columns 1" w:semiHidden="1" w:unhideWhenUsed="1"/>
-    <w:lsdException w:name="Table Columns 2" w:semiHidden="1" w:unhideWhenUsed="1"/>
-    <w:lsdException w:name="Table Columns 3" w:semiHidden="1" w:unhideWhenUsed="1"/>
-    <w:lsdException w:name="Table Columns 4" w:semiHidden="1" w:unhideWhenUsed="1"/>
-    <w:lsdException w:name="Table Columns 5" w:semiHidden="1" w:unhideWhenUsed="1"/>
-    <w:lsdException w:name="Table Grid 1" w:semiHidden="1" w:unhideWhenUsed="1"/>
-    <w:lsdException w:name="Table Grid 2" w:semiHidden="1" w:unhideWhenUsed="1"/>
-    <w:lsdException w:name="Table Grid 3" w:semiHidden="1" w:unhideWhenUsed="1"/>
-    <w:lsdException w:name="Table Grid 4" w:semiHidden="1" w:unhideWhenUsed="1"/>
-    <w:lsdException w:name="Table Grid 5" w:semiHidden="1" w:unhideWhenUsed="1"/>
-    <w:lsdException w:name="Table Grid 6" w:semiHidden="1" w:unhideWhenUsed="1"/>
-    <w:lsdException w:name="Table Grid 7" w:semiHidden="1" w:unhideWhenUsed="1"/>
-    <w:lsdException w:name="Table Grid 8" w:semiHidden="1" w:unhideWhenUsed="1"/>
-    <w:lsdException w:name="Table List 1" w:semiHidden="1" w:unhideWhenUsed="1"/>
-    <w:lsdException w:name="Table List 2" w:semiHidden="1" w:unhideWhenUsed="1"/>
-    <w:lsdException w:name="Table List 3" w:semiHidden="1" w:unhideWhenUsed="1"/>
-    <w:lsdException w:name="Table List 4" w:semiHidden="1" w:unhideWhenUsed="1"/>
-    <w:lsdException w:name="Table List 5" w:semiHidden="1" w:unhideWhenUsed="1"/>
-    <w:lsdException w:name="Table List 6" w:semiHidden="1" w:unhideWhenUsed="1"/>
-    <w:lsdException w:name="Table List 7" w:semiHidden="1" w:unhideWhenUsed="1"/>
-    <w:lsdException w:name="Table List 8" w:semiHidden="1" w:unhideWhenUsed="1"/>
-    <w:lsdException w:name="Table 3D effects 1" w:semiHidden="1" w:unhideWhenUsed="1"/>
-    <w:lsdException w:name="Table 3D effects 2" w:semiHidden="1" w:unhideWhenUsed="1"/>
-    <w:lsdException w:name="Table 3D effects 3" w:semiHidden="1" w:unhideWhenUsed="1"/>
-    <w:lsdException w:name="Table Contemporary" w:semiHidden="1" w:unhideWhenUsed="1"/>
-    <w:lsdException w:name="Table Elegant" w:semiHidden="1" w:unhideWhenUsed="1"/>
-    <w:lsdException w:name="Table Professional" w:semiHidden="1" w:unhideWhenUsed="1"/>
-    <w:lsdException w:name="Table Subtle 1" w:semiHidden="1" w:unhideWhenUsed="1"/>
-    <w:lsdException w:name="Table Subtle 2" w:semiHidden="1" w:unhideWhenUsed="1"/>
-    <w:lsdException w:name="Table Web 1" w:semiHidden="1" w:unhideWhenUsed="1"/>
-    <w:lsdException w:name="Table Web 2" w:semiHidden="1" w:unhideWhenUsed="1"/>
-    <w:lsdException w:name="Table Web 3" w:semiHidden="1" w:unhideWhenUsed="1"/>
-    <w:lsdException w:name="Balloon Text" w:semiHidden="1" w:unhideWhenUsed="1"/>
-    <w:lsdException w:name="Table Grid" w:uiPriority="39"/>
-    <w:lsdException w:name="Table Theme" w:semiHidden="1" w:unhideWhenUsed="1"/>
-    <w:lsdException w:name="Note Level 1" w:semiHidden="1" w:unhideWhenUsed="1"/>
-    <w:lsdException w:name="Note Level 2" w:semiHidden="1" w:unhideWhenUsed="1"/>
-    <w:lsdException w:name="Note Level 3" w:semiHidden="1" w:unhideWhenUsed="1"/>
-    <w:lsdException w:name="Note Level 4" w:semiHidden="1" w:unhideWhenUsed="1"/>
-    <w:lsdException w:name="Note Level 5" w:semiHidden="1" w:unhideWhenUsed="1"/>
-    <w:lsdException w:name="Note Level 6" w:semiHidden="1" w:unhideWhenUsed="1"/>
-    <w:lsdException w:name="Note Level 7" w:semiHidden="1" w:unhideWhenUsed="1"/>
-    <w:lsdException w:name="Note Level 8" w:semiHidden="1" w:unhideWhenUsed="1"/>
-    <w:lsdException w:name="Note Level 9" w:semiHidden="1" w:unhideWhenUsed="1"/>
-    <w:lsdException w:name="Placeholder Text" w:semiHidden="1"/>
-    <w:lsdException w:name="No Spacing" w:uiPriority="1" w:qFormat="1"/>
-    <w:lsdException w:name="Light Shading" w:uiPriority="60"/>
-    <w:lsdException w:name="Light List" w:uiPriority="61"/>
-    <w:lsdException w:name="Light Grid" w:uiPriority="62"/>
-    <w:lsdException w:name="Medium Shading 1" w:uiPriority="63"/>
-    <w:lsdException w:name="Medium Shading 2" w:uiPriority="64"/>
-    <w:lsdException w:name="Medium List 1" w:uiPriority="65"/>
-    <w:lsdException w:name="Medium List 2" w:uiPriority="66"/>
-    <w:lsdException w:name="Medium Grid 1" w:uiPriority="67"/>
-    <w:lsdException w:name="Medium Grid 2" w:uiPriority="68"/>
-    <w:lsdException w:name="Medium Grid 3" w:uiPriority="69"/>
-    <w:lsdException w:name="Dark List" w:uiPriority="70"/>
-    <w:lsdException w:name="Colorful Shading" w:uiPriority="71"/>
-    <w:lsdException w:name="Colorful List" w:uiPriority="72"/>
-    <w:lsdException w:name="Colorful Grid" w:uiPriority="73"/>
-    <w:lsdException w:name="Light Shading Accent 1" w:uiPriority="60"/>
-    <w:lsdException w:name="Light List Accent 1" w:uiPriority="61"/>
-    <w:lsdException w:name="Light Grid Accent 1" w:uiPriority="62"/>
-    <w:lsdException w:name="Medium Shading 1 Accent 1" w:uiPriority="63"/>
-    <w:lsdException w:name="Medium Shading 2 Accent 1" w:uiPriority="64"/>
-    <w:lsdException w:name="Medium List 1 Accent 1" w:uiPriority="65"/>
-    <w:lsdException w:name="Revision" w:semiHidden="1"/>
-    <w:lsdException w:name="List Paragraph" w:uiPriority="34" w:qFormat="1"/>
-    <w:lsdException w:name="Quote" w:uiPriority="29" w:qFormat="1"/>
-    <w:lsdException w:name="Intense Quote" w:uiPriority="30" w:qFormat="1"/>
-    <w:lsdException w:name="Medium List 2 Accent 1" w:uiPriority="66"/>
-    <w:lsdException w:name="Medium Grid 1 Accent 1" w:uiPriority="67"/>
-    <w:lsdException w:name="Medium Grid 2 Accent 1" w:uiPriority="68"/>
-    <w:lsdException w:name="Medium Grid 3 Accent 1" w:uiPriority="69"/>
-    <w:lsdException w:name="Dark List Accent 1" w:uiPriority="70"/>
-    <w:lsdException w:name="Colorful Shading Accent 1" w:uiPriority="71"/>
-    <w:lsdException w:name="Colorful List Accent 1" w:uiPriority="72"/>
-    <w:lsdException w:name="Colorful Grid Accent 1" w:uiPriority="73"/>
-    <w:lsdException w:name="Light Shading Accent 2" w:uiPriority="60"/>
-    <w:lsdException w:name="Light List Accent 2" w:uiPriority="61"/>
-    <w:lsdException w:name="Light Grid Accent 2" w:uiPriority="62"/>
-    <w:lsdException w:name="Medium Shading 1 Accent 2" w:uiPriority="63"/>
-    <w:lsdException w:name="Medium Shading 2 Accent 2" w:uiPriority="64"/>
-    <w:lsdException w:name="Medium List 1 Accent 2" w:uiPriority="65"/>
-    <w:lsdException w:name="Medium List 2 Accent 2" w:uiPriority="66"/>
-    <w:lsdException w:name="Medium Grid 1 Accent 2" w:uiPriority="67"/>
-    <w:lsdException w:name="Medium Grid 2 Accent 2" w:uiPriority="68"/>
-    <w:lsdException w:name="Medium Grid 3 Accent 2" w:uiPriority="69"/>
-    <w:lsdException w:name="Dark List Accent 2" w:uiPriority="70"/>
-    <w:lsdException w:name="Colorful Shading Accent 2" w:uiPriority="71"/>
-    <w:lsdException w:name="Colorful List Accent 2" w:uiPriority="72"/>
-    <w:lsdException w:name="Colorful Grid Accent 2" w:uiPriority="73"/>
-    <w:lsdException w:name="Light Shading Accent 3" w:uiPriority="60"/>
-    <w:lsdException w:name="Light List Accent 3" w:uiPriority="61"/>
-    <w:lsdException w:name="Light Grid Accent 3" w:uiPriority="62"/>
-    <w:lsdException w:name="Medium Shading 1 Accent 3" w:uiPriority="63"/>
-    <w:lsdException w:name="Medium Shading 2 Accent 3" w:uiPriority="64"/>
-    <w:lsdException w:name="Medium List 1 Accent 3" w:uiPriority="65"/>
-    <w:lsdException w:name="Medium List 2 Accent 3" w:uiPriority="66"/>
-    <w:lsdException w:name="Medium Grid 1 Accent 3" w:uiPriority="67"/>
-    <w:lsdException w:name="Medium Grid 2 Accent 3" w:uiPriority="68"/>
-    <w:lsdException w:name="Medium Grid 3 Accent 3" w:uiPriority="69"/>
-    <w:lsdException w:name="Dark List Accent 3" w:uiPriority="70"/>
-    <w:lsdException w:name="Colorful Shading Accent 3" w:uiPriority="71"/>
-    <w:lsdException w:name="Colorful List Accent 3" w:uiPriority="72"/>
-    <w:lsdException w:name="Colorful Grid Accent 3" w:uiPriority="73"/>
-    <w:lsdException w:name="Light Shading Accent 4" w:uiPriority="60"/>
-    <w:lsdException w:name="Light List Accent 4" w:uiPriority="61"/>
-    <w:lsdException w:name="Light Grid Accent 4" w:uiPriority="62"/>
-    <w:lsdException w:name="Medium Shading 1 Accent 4" w:uiPriority="63"/>
-    <w:lsdException w:name="Medium Shading 2 Accent 4" w:uiPriority="64"/>
-    <w:lsdException w:name="Medium List 1 Accent 4" w:uiPriority="65"/>
-    <w:lsdException w:name="Medium List 2 Accent 4" w:uiPriority="66"/>
-    <w:lsdException w:name="Medium Grid 1 Accent 4" w:uiPriority="67"/>
-    <w:lsdException w:name="Medium Grid 2 Accent 4" w:uiPriority="68"/>
-    <w:lsdException w:name="Medium Grid 3 Accent 4" w:uiPriority="69"/>
-    <w:lsdException w:name="Dark List Accent 4" w:uiPriority="70"/>
-    <w:lsdException w:name="Colorful Shading Accent 4" w:uiPriority="71"/>
-    <w:lsdException w:name="Colorful List Accent 4" w:uiPriority="72"/>
-    <w:lsdException w:name="Colorful Grid Accent 4" w:uiPriority="73"/>
-    <w:lsdException w:name="Light Shading Accent 5" w:uiPriority="60"/>
-    <w:lsdException w:name="Light List Accent 5" w:uiPriority="61"/>
-    <w:lsdException w:name="Light Grid Accent 5" w:uiPriority="62"/>
-    <w:lsdException w:name="Medium Shading 1 Accent 5" w:uiPriority="63"/>
-    <w:lsdException w:name="Medium Shading 2 Accent 5" w:uiPriority="64"/>
-    <w:lsdException w:name="Medium List 1 Accent 5" w:uiPriority="65"/>
-    <w:lsdException w:name="Medium List 2 Accent 5" w:uiPriority="66"/>
-    <w:lsdException w:name="Medium Grid 1 Accent 5" w:uiPriority="67"/>
-    <w:lsdException w:name="Medium Grid 2 Accent 5" w:uiPriority="68"/>
-    <w:lsdException w:name="Medium Grid 3 Accent 5" w:uiPriority="69"/>
-    <w:lsdException w:name="Dark List Accent 5" w:uiPriority="70"/>
-    <w:lsdException w:name="Colorful Shading Accent 5" w:uiPriority="71"/>
-    <w:lsdException w:name="Colorful List Accent 5" w:uiPriority="72"/>
-    <w:lsdException w:name="Colorful Grid Accent 5" w:uiPriority="73"/>
-    <w:lsdException w:name="Light Shading Accent 6" w:uiPriority="60"/>
-    <w:lsdException w:name="Light List Accent 6" w:uiPriority="61"/>
-    <w:lsdException w:name="Light Grid Accent 6" w:uiPriority="62"/>
-    <w:lsdException w:name="Medium Shading 1 Accent 6" w:uiPriority="63"/>
-    <w:lsdException w:name="Medium Shading 2 Accent 6" w:uiPriority="64"/>
-    <w:lsdException w:name="Medium List 1 Accent 6" w:uiPriority="65"/>
-    <w:lsdException w:name="Medium List 2 Accent 6" w:uiPriority="66"/>
-    <w:lsdException w:name="Medium Grid 1 Accent 6" w:uiPriority="67"/>
-    <w:lsdException w:name="Medium Grid 2 Accent 6" w:uiPriority="68"/>
-    <w:lsdException w:name="Medium Grid 3 Accent 6" w:uiPriority="69"/>
-    <w:lsdException w:name="Dark List Accent 6" w:uiPriority="70"/>
-    <w:lsdException w:name="Colorful Shading Accent 6" w:uiPriority="71"/>
-    <w:lsdException w:name="Colorful List Accent 6" w:uiPriority="72"/>
-    <w:lsdException w:name="Colorful Grid Accent 6" w:uiPriority="73"/>
-    <w:lsdException w:name="Subtle Emphasis" w:uiPriority="19" w:qFormat="1"/>
-    <w:lsdException w:name="Intense Emphasis" w:uiPriority="21" w:qFormat="1"/>
-    <w:lsdException w:name="Subtle Reference" w:uiPriority="31" w:qFormat="1"/>
-    <w:lsdException w:name="Intense Reference" w:uiPriority="32" w:qFormat="1"/>
-    <w:lsdException w:name="Book Title" w:uiPriority="33" w:qFormat="1"/>
-    <w:lsdException w:name="Bibliography" w:semiHidden="1" w:uiPriority="37" w:unhideWhenUsed="1"/>
-    <w:lsdException w:name="TOC Heading" w:semiHidden="1" w:uiPriority="39" w:unhideWhenUsed="1" w:qFormat="1"/>
-    <w:lsdException w:name="Plain Table 1" w:uiPriority="41"/>
-    <w:lsdException w:name="Plain Table 2" w:uiPriority="42"/>
-    <w:lsdException w:name="Plain Table 3" w:uiPriority="43"/>
-    <w:lsdException w:name="Plain Table 4" w:uiPriority="44"/>
-    <w:lsdException w:name="Plain Table 5" w:uiPriority="45"/>
-    <w:lsdException w:name="Grid Table Light" w:uiPriority="40"/>
-    <w:lsdException w:name="Grid Table 1 Light" w:uiPriority="46"/>
-    <w:lsdException w:name="Grid Table 2" w:uiPriority="47"/>
-    <w:lsdException w:name="Grid Table 3" w:uiPriority="48"/>
-    <w:lsdException w:name="Grid Table 4" w:uiPriority="49"/>
-    <w:lsdException w:name="Grid Table 5 Dark" w:uiPriority="50"/>
-    <w:lsdException w:name="Grid Table 6 Colorful" w:uiPriority="51"/>
-    <w:lsdException w:name="Grid Table 7 Colorful" w:uiPriority="52"/>
-    <w:lsdException w:name="Grid Table 1 Light Accent 1" w:uiPriority="46"/>
-    <w:lsdException w:name="Grid Table 2 Accent 1" w:uiPriority="47"/>
-    <w:lsdException w:name="Grid Table 3 Accent 1" w:uiPriority="48"/>
-    <w:lsdException w:name="Grid Table 4 Accent 1" w:uiPriority="49"/>
-    <w:lsdException w:name="Grid Table 5 Dark Accent 1" w:uiPriority="50"/>
-    <w:lsdException w:name="Grid Table 6 Colorful Accent 1" w:uiPriority="51"/>
-    <w:lsdException w:name="Grid Table 7 Colorful Accent 1" w:uiPriority="52"/>
-    <w:lsdException w:name="Grid Table 1 Light Accent 2" w:uiPriority="46"/>
-    <w:lsdException w:name="Grid Table 2 Accent 2" w:uiPriority="47"/>
-    <w:lsdException w:name="Grid Table 3 Accent 2" w:uiPriority="48"/>
-    <w:lsdException w:name="Grid Table 4 Accent 2" w:uiPriority="49"/>
-    <w:lsdException w:name="Grid Table 5 Dark Accent 2" w:uiPriority="50"/>
-    <w:lsdException w:name="Grid Table 6 Colorful Accent 2" w:uiPriority="51"/>
-    <w:lsdException w:name="Grid Table 7 Colorful Accent 2" w:uiPriority="52"/>
-    <w:lsdException w:name="Grid Table 1 Light Accent 3" w:uiPriority="46"/>
-    <w:lsdException w:name="Grid Table 2 Accent 3" w:uiPriority="47"/>
-    <w:lsdException w:name="Grid Table 3 Accent 3" w:uiPriority="48"/>
-    <w:lsdException w:name="Grid Table 4 Accent 3" w:uiPriority="49"/>
-    <w:lsdException w:name="Grid Table 5 Dark Accent 3" w:uiPriority="50"/>
-    <w:lsdException w:name="Grid Table 6 Colorful Accent 3" w:uiPriority="51"/>
-    <w:lsdException w:name="Grid Table 7 Colorful Accent 3" w:uiPriority="52"/>
-    <w:lsdException w:name="Grid Table 1 Light Accent 4" w:uiPriority="46"/>
-    <w:lsdException w:name="Grid Table 2 Accent 4" w:uiPriority="47"/>
-    <w:lsdException w:name="Grid Table 3 Accent 4" w:uiPriority="48"/>
-    <w:lsdException w:name="Grid Table 4 Accent 4" w:uiPriority="49"/>
-    <w:lsdException w:name="Grid Table 5 Dark Accent 4" w:uiPriority="50"/>
-    <w:lsdException w:name="Grid Table 6 Colorful Accent 4" w:uiPriority="51"/>
-    <w:lsdException w:name="Grid Table 7 Colorful Accent 4" w:uiPriority="52"/>
-    <w:lsdException w:name="Grid Table 1 Light Accent 5" w:uiPriority="46"/>
-    <w:lsdException w:name="Grid Table 2 Accent 5" w:uiPriority="47"/>
-    <w:lsdException w:name="Grid Table 3 Accent 5" w:uiPriority="48"/>
-    <w:lsdException w:name="Grid Table 4 Accent 5" w:uiPriority="49"/>
-    <w:lsdException w:name="Grid Table 5 Dark Accent 5" w:uiPriority="50"/>
-    <w:lsdException w:name="Grid Table 6 Colorful Accent 5" w:uiPriority="51"/>
-    <w:lsdException w:name="Grid Table 7 Colorful Accent 5" w:uiPriority="52"/>
-    <w:lsdException w:name="Grid Table 1 Light Accent 6" w:uiPriority="46"/>
-    <w:lsdException w:name="Grid Table 2 Accent 6" w:uiPriority="47"/>
-    <w:lsdException w:name="Grid Table 3 Accent 6" w:uiPriority="48"/>
-    <w:lsdException w:name="Grid Table 4 Accent 6" w:uiPriority="49"/>
-    <w:lsdException w:name="Grid Table 5 Dark Accent 6" w:uiPriority="50"/>
-    <w:lsdException w:name="Grid Table 6 Colorful Accent 6" w:uiPriority="51"/>
-    <w:lsdException w:name="Grid Table 7 Colorful Accent 6" w:uiPriority="52"/>
-    <w:lsdException w:name="List Table 1 Light" w:uiPriority="46"/>
-    <w:lsdException w:name="List Table 2" w:uiPriority="47"/>
-    <w:lsdException w:name="List Table 3" w:uiPriority="48"/>
-    <w:lsdException w:name="List Table 4" w:uiPriority="49"/>
-    <w:lsdException w:name="List Table 5 Dark" w:uiPriority="50"/>
-    <w:lsdException w:name="List Table 6 Colorful" w:uiPriority="51"/>
-    <w:lsdException w:name="List Table 7 Colorful" w:uiPriority="52"/>
-    <w:lsdException w:name="List Table 1 Light Accent 1" w:uiPriority="46"/>
-    <w:lsdException w:name="List Table 2 Accent 1" w:uiPriority="47"/>
-    <w:lsdException w:name="List Table 3 Accent 1" w:uiPriority="48"/>
-    <w:lsdException w:name="List Table 4 Accent 1" w:uiPriority="49"/>
-    <w:lsdException w:name="List Table 5 Dark Accent 1" w:uiPriority="50"/>
-    <w:lsdException w:name="List Table 6 Colorful Accent 1" w:uiPriority="51"/>
-    <w:lsdException w:name="List Table 7 Colorful Accent 1" w:uiPriority="52"/>
-    <w:lsdException w:name="List Table 1 Light Accent 2" w:uiPriority="46"/>
-    <w:lsdException w:name="List Table 2 Accent 2" w:uiPriority="47"/>
-    <w:lsdException w:name="List Table 3 Accent 2" w:uiPriority="48"/>
-    <w:lsdException w:name="List Table 4 Accent 2" w:uiPriority="49"/>
-    <w:lsdException w:name="List Table 5 Dark Accent 2" w:uiPriority="50"/>
-    <w:lsdException w:name="List Table 6 Colorful Accent 2" w:uiPriority="51"/>
-    <w:lsdException w:name="List Table 7 Colorful Accent 2" w:uiPriority="52"/>
-    <w:lsdException w:name="List Table 1 Light Accent 3" w:uiPriority="46"/>
-    <w:lsdException w:name="List Table 2 Accent 3" w:uiPriority="47"/>
-    <w:lsdException w:name="List Table 3 Accent 3" w:uiPriority="48"/>
-    <w:lsdException w:name="List Table 4 Accent 3" w:uiPriority="49"/>
-    <w:lsdException w:name="List Table 5 Dark Accent 3" w:uiPriority="50"/>
-    <w:lsdException w:name="List Table 6 Colorful Accent 3" w:uiPriority="51"/>
-    <w:lsdException w:name="List Table 7 Colorful Accent 3" w:uiPriority="52"/>
-    <w:lsdException w:name="List Table 1 Light Accent 4" w:uiPriority="46"/>
-    <w:lsdException w:name="List Table 2 Accent 4" w:uiPriority="47"/>
-    <w:lsdException w:name="List Table 3 Accent 4" w:uiPriority="48"/>
-    <w:lsdException w:name="List Table 4 Accent 4" w:uiPriority="49"/>
-    <w:lsdException w:name="List Table 5 Dark Accent 4" w:uiPriority="50"/>
-    <w:lsdException w:name="List Table 6 Colorful Accent 4" w:uiPriority="51"/>
-    <w:lsdException w:name="List Table 7 Colorful Accent 4" w:uiPriority="52"/>
-    <w:lsdException w:name="List Table 1 Light Accent 5" w:uiPriority="46"/>
-    <w:lsdException w:name="List Table 2 Accent 5" w:uiPriority="47"/>
-    <w:lsdException w:name="List Table 3 Accent 5" w:uiPriority="48"/>
-    <w:lsdException w:name="List Table 4 Accent 5" w:uiPriority="49"/>
-    <w:lsdException w:name="List Table 5 Dark Accent 5" w:uiPriority="50"/>
-    <w:lsdException w:name="List Table 6 Colorful Accent 5" w:uiPriority="51"/>
-    <w:lsdException w:name="List Table 7 Colorful Accent 5" w:uiPriority="52"/>
-    <w:lsdException w:name="List Table 1 Light Accent 6" w:uiPriority="46"/>
-    <w:lsdException w:name="List Table 2 Accent 6" w:uiPriority="47"/>
-    <w:lsdException w:name="List Table 3 Accent 6" w:uiPriority="48"/>
-    <w:lsdException w:name="List Table 4 Accent 6" w:uiPriority="49"/>
-    <w:lsdException w:name="List Table 5 Dark Accent 6" w:uiPriority="50"/>
-    <w:lsdException w:name="List Table 6 Colorful Accent 6" w:uiPriority="51"/>
-    <w:lsdException w:name="List Table 7 Colorful Accent 6" w:uiPriority="52"/>
-    <w:lsdException w:name="Mention" w:semiHidden="1" w:unhideWhenUsed="1"/>
-    <w:lsdException w:name="Smart Hyperlink" w:semiHidden="1" w:unhideWhenUsed="1"/>
-  </w:latentStyles>
-  <w:style w:type="paragraph" w:default="1" w:styleId="Normal">
-    <w:name w:val="Normal"/>
-    <w:qFormat/>
-  </w:style>
-  <w:style w:type="character" w:default="1" w:styleId="DefaultParagraphFont">
-    <w:name w:val="Default Paragraph Font"/>
-    <w:uiPriority w:val="1"/>
-    <w:semiHidden/>
-    <w:unhideWhenUsed/>
-  </w:style>
-  <w:style w:type="table" w:default="1" w:styleId="TableNormal">
-    <w:name w:val="Normal Table"/>
-    <w:uiPriority w:val="99"/>
-    <w:semiHidden/>
-    <w:unhideWhenUsed/>
-    <w:tblPr>
-      <w:tblInd w:w="0" w:type="dxa"/>
-      <w:tblCellMar>
-        <w:top w:w="0" w:type="dxa"/>
-        <w:left w:w="108" w:type="dxa"/>
-        <w:bottom w:w="0" w:type="dxa"/>
-        <w:right w:w="108" w:type="dxa"/>
-      </w:tblCellMar>
-    </w:tblPr>
-  </w:style>
-  <w:style w:type="numbering" w:default="1" w:styleId="NoList">
-    <w:name w:val="No List"/>
-    <w:uiPriority w:val="99"/>
-    <w:semiHidden/>
-    <w:unhideWhenUsed/>
-  </w:style>
-  <w:style w:type="paragraph" w:customStyle="1" w:styleId="51C2A6ABD032D74EBA8692A0E0924F17">
-    <w:name w:val="51C2A6ABD032D74EBA8692A0E0924F17"/>
-    <w:rsid w:val="00E3112F"/>
-  </w:style>
-</w:styles>
-</file>
-
-<file path=word/glossary/webSettings.xml><?xml version="1.0" encoding="utf-8"?>
-<w:webSettings xmlns:mc="http://schemas.openxmlformats.org/markup-compatibility/2006" xmlns:r="http://schemas.openxmlformats.org/officeDocument/2006/relationships" xmlns:w="http://schemas.openxmlformats.org/wordprocessingml/2006/main" xmlns:w14="http://schemas.microsoft.com/office/word/2010/wordml" xmlns:w15="http://schemas.microsoft.com/office/word/2012/wordml" mc:Ignorable="w14 w15">
-  <w:allowPNG/>
-  <w:doNotSaveAsSingleFile/>
-  <w:pixelsPerInch w:val="96"/>
-</w:webSettings>
-</file>
-
 <file path=word/theme/theme1.xml><?xml version="1.0" encoding="utf-8"?>
 <a:theme xmlns:a="http://schemas.openxmlformats.org/drawingml/2006/main" name="Office Theme">
   <a:themeElements>
@@ -35765,7 +35207,7 @@
 </file>
 
 <file path=customXml/itemProps1.xml><?xml version="1.0" encoding="utf-8"?>
-<ds:datastoreItem xmlns:ds="http://schemas.openxmlformats.org/officeDocument/2006/customXml" ds:itemID="{74300D65-B3FB-974A-924C-C94385DFA293}">
+<ds:datastoreItem xmlns:ds="http://schemas.openxmlformats.org/officeDocument/2006/customXml" ds:itemID="{80D8D741-A370-AB46-B2E8-6944F0A9FA67}">
   <ds:schemaRefs>
     <ds:schemaRef ds:uri="http://schemas.openxmlformats.org/officeDocument/2006/bibliography"/>
   </ds:schemaRefs>

</xml_diff>

<commit_message>
format bc lan 1
</commit_message>
<xml_diff>
--- a/tot nghiep/baove_test/Ninh_BaoCaoTN.docx
+++ b/tot nghiep/baove_test/Ninh_BaoCaoTN.docx
@@ -1067,6 +1067,12 @@
     <w:bookmarkStart w:id="30" w:name="_Toc29207193" w:displacedByCustomXml="next"/>
     <w:sdt>
       <w:sdtPr>
+        <w:rPr>
+          <w:rFonts w:ascii="Times New Roman" w:eastAsiaTheme="minorHAnsi" w:hAnsi="Times New Roman" w:cs="Times New Roman"/>
+          <w:color w:val="auto"/>
+          <w:sz w:val="24"/>
+          <w:szCs w:val="24"/>
+        </w:rPr>
         <w:id w:val="295950110"/>
         <w:docPartObj>
           <w:docPartGallery w:val="Table of Contents"/>
@@ -1075,13 +1081,9 @@
       </w:sdtPr>
       <w:sdtEndPr>
         <w:rPr>
-          <w:rFonts w:ascii="Times New Roman" w:eastAsiaTheme="minorHAnsi" w:hAnsi="Times New Roman" w:cs="Times New Roman"/>
           <w:b/>
           <w:bCs/>
           <w:noProof/>
-          <w:color w:val="auto"/>
-          <w:sz w:val="24"/>
-          <w:szCs w:val="24"/>
         </w:rPr>
       </w:sdtEndPr>
       <w:sdtContent>
@@ -1111,9 +1113,6 @@
           <w:r>
             <w:rPr>
               <w:rStyle w:val="Hyperlink"/>
-              <w:rFonts w:eastAsiaTheme="minorHAnsi" w:cs="Times New Roman"/>
-              <w:bCs/>
-              <w:noProof/>
             </w:rPr>
             <w:fldChar w:fldCharType="begin"/>
           </w:r>
@@ -1129,9 +1128,6 @@
           <w:r>
             <w:rPr>
               <w:rStyle w:val="Hyperlink"/>
-              <w:rFonts w:eastAsiaTheme="minorHAnsi" w:cs="Times New Roman"/>
-              <w:bCs/>
-              <w:noProof/>
             </w:rPr>
             <w:fldChar w:fldCharType="separate"/>
           </w:r>
@@ -1293,7 +1289,7 @@
                 <w:sz w:val="28"/>
                 <w:szCs w:val="28"/>
               </w:rPr>
-              <w:tab/>
+              <w:t xml:space="preserve"> </w:t>
             </w:r>
             <w:r>
               <w:rPr>
@@ -1424,7 +1420,7 @@
                 <w:sz w:val="28"/>
                 <w:szCs w:val="28"/>
               </w:rPr>
-              <w:tab/>
+              <w:t xml:space="preserve"> </w:t>
             </w:r>
             <w:r>
               <w:rPr>
@@ -1555,7 +1551,7 @@
                 <w:sz w:val="28"/>
                 <w:szCs w:val="28"/>
               </w:rPr>
-              <w:tab/>
+              <w:t xml:space="preserve"> </w:t>
             </w:r>
             <w:r>
               <w:rPr>
@@ -1686,7 +1682,7 @@
                 <w:sz w:val="28"/>
                 <w:szCs w:val="28"/>
               </w:rPr>
-              <w:tab/>
+              <w:t xml:space="preserve"> </w:t>
             </w:r>
             <w:r>
               <w:rPr>
@@ -1817,7 +1813,7 @@
                 <w:sz w:val="28"/>
                 <w:szCs w:val="28"/>
               </w:rPr>
-              <w:tab/>
+              <w:t xml:space="preserve"> </w:t>
             </w:r>
             <w:r>
               <w:rPr>
@@ -1948,7 +1944,7 @@
                 <w:sz w:val="28"/>
                 <w:szCs w:val="28"/>
               </w:rPr>
-              <w:tab/>
+              <w:t xml:space="preserve"> </w:t>
             </w:r>
             <w:r>
               <w:rPr>
@@ -2079,7 +2075,7 @@
                 <w:sz w:val="28"/>
                 <w:szCs w:val="28"/>
               </w:rPr>
-              <w:tab/>
+              <w:t xml:space="preserve"> </w:t>
             </w:r>
             <w:r>
               <w:rPr>
@@ -2317,7 +2313,7 @@
                 <w:sz w:val="28"/>
                 <w:szCs w:val="28"/>
               </w:rPr>
-              <w:tab/>
+              <w:t xml:space="preserve"> </w:t>
             </w:r>
             <w:r>
               <w:rPr>
@@ -2448,7 +2444,7 @@
                 <w:sz w:val="28"/>
                 <w:szCs w:val="28"/>
               </w:rPr>
-              <w:tab/>
+              <w:t xml:space="preserve"> </w:t>
             </w:r>
             <w:r>
               <w:rPr>
@@ -2579,7 +2575,7 @@
                 <w:sz w:val="28"/>
                 <w:szCs w:val="28"/>
               </w:rPr>
-              <w:tab/>
+              <w:t xml:space="preserve"> </w:t>
             </w:r>
             <w:r>
               <w:rPr>
@@ -2709,7 +2705,7 @@
                 <w:sz w:val="28"/>
                 <w:szCs w:val="28"/>
               </w:rPr>
-              <w:tab/>
+              <w:t xml:space="preserve"> </w:t>
             </w:r>
             <w:r>
               <w:rPr>
@@ -2840,7 +2836,7 @@
                 <w:sz w:val="28"/>
                 <w:szCs w:val="28"/>
               </w:rPr>
-              <w:tab/>
+              <w:t xml:space="preserve"> </w:t>
             </w:r>
             <w:r>
               <w:rPr>
@@ -2971,7 +2967,7 @@
                 <w:sz w:val="28"/>
                 <w:szCs w:val="28"/>
               </w:rPr>
-              <w:tab/>
+              <w:t xml:space="preserve"> </w:t>
             </w:r>
             <w:r>
               <w:rPr>
@@ -3634,7 +3630,7 @@
                 <w:sz w:val="28"/>
                 <w:szCs w:val="28"/>
               </w:rPr>
-              <w:tab/>
+              <w:t xml:space="preserve"> </w:t>
             </w:r>
             <w:r>
               <w:rPr>
@@ -3763,7 +3759,7 @@
                 <w:sz w:val="28"/>
                 <w:szCs w:val="28"/>
               </w:rPr>
-              <w:tab/>
+              <w:t xml:space="preserve"> </w:t>
             </w:r>
             <w:r>
               <w:rPr>
@@ -3880,7 +3876,18 @@
                 <w:sz w:val="28"/>
                 <w:szCs w:val="28"/>
               </w:rPr>
-              <w:t>CHƯƠNG 3: XÂY DỰNG ỨNG DỤNG</w:t>
+              <w:t>CHƯƠNG 3.</w:t>
+            </w:r>
+            <w:r>
+              <w:rPr>
+                <w:rStyle w:val="Hyperlink"/>
+                <w:rFonts w:ascii="Times" w:hAnsi="Times"/>
+                <w:b w:val="0"/>
+                <w:noProof/>
+                <w:sz w:val="28"/>
+                <w:szCs w:val="28"/>
+              </w:rPr>
+              <w:t xml:space="preserve"> XÂY DỰNG ỨNG DỤNG</w:t>
             </w:r>
             <w:r>
               <w:rPr>
@@ -3986,7 +3993,18 @@
                 <w:sz w:val="28"/>
                 <w:szCs w:val="28"/>
               </w:rPr>
-              <w:t>3.1. Công nghệ, công cụ và môi trường phát triển</w:t>
+              <w:t>3.1</w:t>
+            </w:r>
+            <w:r>
+              <w:rPr>
+                <w:rStyle w:val="Hyperlink"/>
+                <w:rFonts w:ascii="Times" w:hAnsi="Times"/>
+                <w:b w:val="0"/>
+                <w:noProof/>
+                <w:sz w:val="28"/>
+                <w:szCs w:val="28"/>
+              </w:rPr>
+              <w:t xml:space="preserve"> Công nghệ, công cụ và môi trường phát triển</w:t>
             </w:r>
             <w:r>
               <w:rPr>
@@ -4411,7 +4429,18 @@
                 <w:sz w:val="28"/>
                 <w:szCs w:val="28"/>
               </w:rPr>
-              <w:t>3.2.3. Màn hình Receive</w:t>
+              <w:t>3.2.3</w:t>
+            </w:r>
+            <w:r>
+              <w:rPr>
+                <w:rStyle w:val="Hyperlink"/>
+                <w:rFonts w:ascii="Times" w:hAnsi="Times"/>
+                <w:b w:val="0"/>
+                <w:noProof/>
+                <w:sz w:val="28"/>
+                <w:szCs w:val="28"/>
+              </w:rPr>
+              <w:t xml:space="preserve"> Màn hình Receive</w:t>
             </w:r>
             <w:r>
               <w:rPr>
@@ -4517,7 +4546,18 @@
                 <w:sz w:val="28"/>
                 <w:szCs w:val="28"/>
               </w:rPr>
-              <w:t>3.2.4. Màn hình Exchange</w:t>
+              <w:t>3.2.4</w:t>
+            </w:r>
+            <w:r>
+              <w:rPr>
+                <w:rStyle w:val="Hyperlink"/>
+                <w:rFonts w:ascii="Times" w:hAnsi="Times"/>
+                <w:b w:val="0"/>
+                <w:noProof/>
+                <w:sz w:val="28"/>
+                <w:szCs w:val="28"/>
+              </w:rPr>
+              <w:t xml:space="preserve"> Màn hình Exchange</w:t>
             </w:r>
             <w:r>
               <w:rPr>
@@ -5201,6 +5241,12 @@
     <w:p/>
     <w:sdt>
       <w:sdtPr>
+        <w:rPr>
+          <w:rFonts w:ascii="Times New Roman" w:eastAsiaTheme="minorHAnsi" w:hAnsi="Times New Roman" w:cs="Times New Roman"/>
+          <w:color w:val="auto"/>
+          <w:sz w:val="24"/>
+          <w:szCs w:val="24"/>
+        </w:rPr>
         <w:id w:val="-1744644577"/>
         <w:docPartObj>
           <w:docPartGallery w:val="Table of Contents"/>
@@ -5209,13 +5255,9 @@
       </w:sdtPr>
       <w:sdtEndPr>
         <w:rPr>
-          <w:rFonts w:ascii="Times New Roman" w:eastAsiaTheme="minorHAnsi" w:hAnsi="Times New Roman" w:cs="Times New Roman"/>
           <w:b/>
           <w:bCs/>
           <w:noProof/>
-          <w:color w:val="auto"/>
-          <w:sz w:val="24"/>
-          <w:szCs w:val="24"/>
         </w:rPr>
       </w:sdtEndPr>
       <w:sdtContent>
@@ -24777,23 +24819,6 @@
           <w:ilvl w:val="0"/>
           <w:numId w:val="0"/>
         </w:numPr>
-        <w:spacing w:line="360" w:lineRule="auto"/>
-        <w:ind w:left="432"/>
-        <w:jc w:val="both"/>
-        <w:rPr>
-          <w:rFonts w:ascii="Times" w:hAnsi="Times"/>
-          <w:sz w:val="28"/>
-          <w:szCs w:val="28"/>
-        </w:rPr>
-      </w:pPr>
-    </w:p>
-    <w:p>
-      <w:pPr>
-        <w:pStyle w:val="Heading1"/>
-        <w:numPr>
-          <w:ilvl w:val="0"/>
-          <w:numId w:val="0"/>
-        </w:numPr>
         <w:spacing w:before="120" w:line="360" w:lineRule="auto"/>
         <w:ind w:left="432"/>
         <w:rPr>
@@ -24816,7 +24841,16 @@
           <w:sz w:val="28"/>
           <w:szCs w:val="28"/>
         </w:rPr>
-        <w:t>CHƯƠNG 3: XÂY DỰNG ỨNG DỤNG</w:t>
+        <w:lastRenderedPageBreak/>
+        <w:t>CHƯƠNG 3.</w:t>
+      </w:r>
+      <w:r>
+        <w:rPr>
+          <w:rFonts w:ascii="Times" w:hAnsi="Times" w:cs="Times New Roman"/>
+          <w:sz w:val="28"/>
+          <w:szCs w:val="28"/>
+        </w:rPr>
+        <w:t xml:space="preserve"> XÂY DỰNG ỨNG DỤNG</w:t>
       </w:r>
       <w:bookmarkEnd w:id="443"/>
       <w:bookmarkEnd w:id="444"/>
@@ -25015,6 +25049,7 @@
     <w:p>
       <w:pPr>
         <w:spacing w:before="120" w:line="360" w:lineRule="auto"/>
+        <w:ind w:firstLine="720"/>
         <w:jc w:val="both"/>
         <w:rPr>
           <w:rFonts w:ascii="Times" w:hAnsi="Times"/>
@@ -25023,14 +25058,6 @@
           <w:szCs w:val="28"/>
         </w:rPr>
       </w:pPr>
-      <w:r>
-        <w:rPr>
-          <w:rFonts w:ascii="Times" w:hAnsi="Times"/>
-          <w:sz w:val="28"/>
-          <w:szCs w:val="28"/>
-        </w:rPr>
-        <w:tab/>
-      </w:r>
       <w:r>
         <w:rPr>
           <w:rFonts w:ascii="Times" w:hAnsi="Times"/>
@@ -25059,9 +25086,18 @@
           <w:szCs w:val="28"/>
           <w:lang w:val="vi-VN"/>
         </w:rPr>
+        <w:tab/>
+        <w:t xml:space="preserve">Native App là các ứng dụng được phát triển và build trên chính những công cụ hỗ trợ mà nhà phát triển iOS và Android cung cấp cho lập trình viên ở </w:t>
+      </w:r>
+      <w:r>
+        <w:rPr>
+          <w:rFonts w:ascii="Times" w:hAnsi="Times"/>
+          <w:sz w:val="28"/>
+          <w:szCs w:val="28"/>
+          <w:lang w:val="vi-VN"/>
+        </w:rPr>
         <w:lastRenderedPageBreak/>
-        <w:tab/>
-        <w:t>Native App là các ứng dụng được phát triển và build trên chính những công cụ hỗ trợ mà nhà phát triển iOS và Android cung cấp cho lập trình viên ở đây là Xcode và Android. Ví dụ với iOS là Objective-C, Swift và Android là Java, Window phone là C++ hoặc C#. Các ứng dụng Native được build dựa trên ngôn ngữ của chính hệ điều hành. Và sử dụng những tính năng sẵn có của hệ điều hành mà không phải thông qua bất cứ ứng dụng bên thứ ba. Hay engine nào khác để vận hành nên tốc độ là nhanh nhất. Tốc độ ở đây bao gồm tốc độ hiển thị (độ mượt) và tốc độ xử lý. Nên để ý kỹ bạn sẽ thất các thao tác của ứng dụng Native như chuyển trang, điều hướng, cuộn trang đều rất mượt. Với việc hơn hẳn về tốc độ xử lý nên ứng dụng Native có thể làm được ứng dụng nặng đồ hoạ như game. Còn hybrid vẫn có thể làm được nhưng không mượt mà. Hầu như hiếm ai dùng hybrid cho lập trình game cho điện thoại di động. Ngoại trừ một số game đơn giản như xếp hình, giải đố, 2048…)</w:t>
+        <w:t>đây là Xcode và Android. Ví dụ với iOS là Objective-C, Swift và Android là Java, Window phone là C++ hoặc C#. Các ứng dụng Native được build dựa trên ngôn ngữ của chính hệ điều hành. Và sử dụng những tính năng sẵn có của hệ điều hành mà không phải thông qua bất cứ ứng dụng bên thứ ba. Hay engine nào khác để vận hành nên tốc độ là nhanh nhất. Tốc độ ở đây bao gồm tốc độ hiển thị (độ mượt) và tốc độ xử lý. Nên để ý kỹ bạn sẽ thất các thao tác của ứng dụng Native như chuyển trang, điều hướng, cuộn trang đều rất mượt. Với việc hơn hẳn về tốc độ xử lý nên ứng dụng Native có thể làm được ứng dụng nặng đồ hoạ như game. Còn hybrid vẫn có thể làm được nhưng không mượt mà. Hầu như hiếm ai dùng hybrid cho lập trình game cho điện thoại di động. Ngoại trừ một số game đơn giản như xếp hình, giải đố, 2048…)</w:t>
       </w:r>
     </w:p>
     <w:p>
@@ -25210,7 +25246,6 @@
           <w:szCs w:val="28"/>
           <w:lang w:val="vi-VN"/>
         </w:rPr>
-        <w:lastRenderedPageBreak/>
         <w:tab/>
       </w:r>
       <w:r>
@@ -25222,6 +25257,26 @@
         </w:rPr>
         <w:t>Sẽ không có cái gì gọi là hoàn hảo cả React native cũng vậy. React native cũng giống như các Framework khác cũng có những ưu nhược điểm riêng</w:t>
       </w:r>
+      <w:r>
+        <w:rPr>
+          <w:rFonts w:ascii="Times" w:hAnsi="Times"/>
+          <w:sz w:val="28"/>
+          <w:szCs w:val="28"/>
+          <w:lang w:val="vi-VN"/>
+        </w:rPr>
+        <w:t>.</w:t>
+      </w:r>
+    </w:p>
+    <w:p>
+      <w:pPr>
+        <w:spacing w:before="120" w:line="360" w:lineRule="auto"/>
+        <w:rPr>
+          <w:rFonts w:ascii="Times" w:hAnsi="Times"/>
+          <w:sz w:val="28"/>
+          <w:szCs w:val="28"/>
+          <w:lang w:val="vi-VN"/>
+        </w:rPr>
+      </w:pPr>
     </w:p>
     <w:p>
       <w:pPr>
@@ -25247,6 +25302,7 @@
           <w:szCs w:val="28"/>
           <w:lang w:val="vi-VN"/>
         </w:rPr>
+        <w:lastRenderedPageBreak/>
         <w:t>Ưu điểm của react native</w:t>
       </w:r>
     </w:p>
@@ -25599,7 +25655,6 @@
           <w:szCs w:val="28"/>
           <w:lang w:val="vi-VN"/>
         </w:rPr>
-        <w:lastRenderedPageBreak/>
         <w:t>Không build được ứng dụng iOS trên Window và Linux: tất nhiên đây không phải điểm yếu kém của bản thân React native. Mà đó là do yêu cầu từ Apple.</w:t>
       </w:r>
     </w:p>
@@ -25626,30 +25681,9 @@
           <w:szCs w:val="28"/>
           <w:lang w:val="vi-VN"/>
         </w:rPr>
+        <w:lastRenderedPageBreak/>
         <w:t>React native không thể build được ứng dụng quá phức tạp. Không nên dùng để viết game có tính đồ hoạ và cách chơi phức tạp.</w:t>
       </w:r>
-    </w:p>
-    <w:p>
-      <w:pPr>
-        <w:spacing w:before="120" w:line="360" w:lineRule="auto"/>
-        <w:rPr>
-          <w:rFonts w:ascii="Times" w:hAnsi="Times"/>
-          <w:sz w:val="28"/>
-          <w:szCs w:val="28"/>
-          <w:lang w:val="vi-VN"/>
-        </w:rPr>
-      </w:pPr>
-    </w:p>
-    <w:p>
-      <w:pPr>
-        <w:spacing w:before="120" w:line="360" w:lineRule="auto"/>
-        <w:rPr>
-          <w:rFonts w:ascii="Times" w:hAnsi="Times"/>
-          <w:sz w:val="28"/>
-          <w:szCs w:val="28"/>
-          <w:lang w:val="vi-VN"/>
-        </w:rPr>
-      </w:pPr>
     </w:p>
     <w:p>
       <w:pPr>
@@ -25768,7 +25802,6 @@
           <w:sz w:val="28"/>
           <w:szCs w:val="28"/>
         </w:rPr>
-        <w:lastRenderedPageBreak/>
         <w:t>Sử dụng Javascript được thực hiện từ phía Client</w:t>
       </w:r>
     </w:p>
@@ -25812,6 +25845,7 @@
           <w:sz w:val="28"/>
           <w:szCs w:val="28"/>
         </w:rPr>
+        <w:lastRenderedPageBreak/>
         <w:t>Là ngôn ngữ lập trình dễ dàng sử dụng</w:t>
       </w:r>
     </w:p>
@@ -26217,6 +26251,18 @@
     <w:p>
       <w:pPr>
         <w:spacing w:before="120" w:line="360" w:lineRule="auto"/>
+        <w:ind w:firstLine="720"/>
+        <w:jc w:val="both"/>
+        <w:rPr>
+          <w:rFonts w:ascii="Times" w:hAnsi="Times"/>
+          <w:sz w:val="28"/>
+          <w:szCs w:val="28"/>
+        </w:rPr>
+      </w:pPr>
+    </w:p>
+    <w:p>
+      <w:pPr>
+        <w:spacing w:before="120" w:line="360" w:lineRule="auto"/>
         <w:rPr>
           <w:rFonts w:ascii="Times" w:hAnsi="Times"/>
           <w:b/>
@@ -26230,6 +26276,7 @@
           <w:sz w:val="28"/>
           <w:szCs w:val="28"/>
         </w:rPr>
+        <w:lastRenderedPageBreak/>
         <w:tab/>
       </w:r>
       <w:r>
@@ -26258,7 +26305,6 @@
           <w:sz w:val="28"/>
           <w:szCs w:val="28"/>
         </w:rPr>
-        <w:lastRenderedPageBreak/>
         <w:tab/>
         <w:t>Android Studio (ide android) là môi trường phát triển tích hợp chuyên nghiệp hỗ trợ việc thiết kế và xây dựng các ứng dụng di động trên nền tảng Android được Google và JetBrains hợp tác xây dựng nhằm thay thế các phiên bản plugin android dành cho Eclipse ngày xưa.</w:t>
       </w:r>
@@ -26466,9 +26512,9 @@
         </w:rPr>
         <w:lastRenderedPageBreak/>
         <w:drawing>
-          <wp:inline distT="0" distB="6985" distL="0" distR="6985" wp14:anchorId="608A4FC4" wp14:editId="35230811">
-            <wp:extent cx="1593850" cy="2838450"/>
-            <wp:effectExtent l="0" t="0" r="0" b="0"/>
+          <wp:inline distT="0" distB="6985" distL="0" distR="6985" wp14:anchorId="608A4FC4" wp14:editId="7A752697">
+            <wp:extent cx="2255234" cy="4016292"/>
+            <wp:effectExtent l="0" t="0" r="5715" b="0"/>
             <wp:docPr id="61" name="Picture 21"/>
             <wp:cNvGraphicFramePr>
               <a:graphicFrameLocks xmlns:a="http://schemas.openxmlformats.org/drawingml/2006/main" noChangeAspect="1"/>
@@ -26491,7 +26537,7 @@
                   <pic:spPr bwMode="auto">
                     <a:xfrm>
                       <a:off x="0" y="0"/>
-                      <a:ext cx="1593850" cy="2838450"/>
+                      <a:ext cx="2272111" cy="4046347"/>
                     </a:xfrm>
                     <a:prstGeom prst="rect">
                       <a:avLst/>
@@ -26641,9 +26687,9 @@
         </w:rPr>
         <w:lastRenderedPageBreak/>
         <w:drawing>
-          <wp:inline distT="0" distB="10160" distL="0" distR="5080" wp14:anchorId="1BF9434D" wp14:editId="4497B39E">
-            <wp:extent cx="2204720" cy="3926840"/>
-            <wp:effectExtent l="0" t="0" r="0" b="0"/>
+          <wp:inline distT="0" distB="10160" distL="0" distR="5080" wp14:anchorId="1BF9434D" wp14:editId="4731F749">
+            <wp:extent cx="1446226" cy="2575880"/>
+            <wp:effectExtent l="0" t="0" r="1905" b="0"/>
             <wp:docPr id="62" name="Picture 22"/>
             <wp:cNvGraphicFramePr>
               <a:graphicFrameLocks xmlns:a="http://schemas.openxmlformats.org/drawingml/2006/main" noChangeAspect="1"/>
@@ -26666,7 +26712,7 @@
                   <pic:spPr bwMode="auto">
                     <a:xfrm>
                       <a:off x="0" y="0"/>
-                      <a:ext cx="2204720" cy="3926840"/>
+                      <a:ext cx="1455816" cy="2592961"/>
                     </a:xfrm>
                     <a:prstGeom prst="rect">
                       <a:avLst/>
@@ -26732,7 +26778,15 @@
           <w:sz w:val="28"/>
           <w:szCs w:val="28"/>
         </w:rPr>
-        <w:t>3.2.3. Màn hình Receive</w:t>
+        <w:t>3.2.3</w:t>
+      </w:r>
+      <w:r>
+        <w:rPr>
+          <w:rFonts w:ascii="Times" w:hAnsi="Times"/>
+          <w:sz w:val="28"/>
+          <w:szCs w:val="28"/>
+        </w:rPr>
+        <w:t xml:space="preserve"> Màn hình Receive</w:t>
       </w:r>
       <w:bookmarkEnd w:id="488"/>
       <w:bookmarkEnd w:id="489"/>
@@ -26760,15 +26814,8 @@
         </w:rPr>
         <w:t>Khi chọn tab “Receive”, người dùng sẽ di chuyển đến màn deposit. Người dùng có thể chọn ví muốn deposit tại combobox “Receive in”. Trên màn sẽ hiển thị chuỗi địa chỉ public của ví, mã qrcode của địa chỉ và nút “Coppy Address” để người dùng sao chép địa chỉ ví. Tại màn hình deposit, người dùng cũng có thể di chuyển đến màn hình cài đặt khi nhấn icon menu phía trên góc phải.</w:t>
       </w:r>
-    </w:p>
-    <w:p>
-      <w:pPr>
-        <w:rPr>
-          <w:rFonts w:ascii="Times" w:hAnsi="Times"/>
-          <w:sz w:val="28"/>
-          <w:szCs w:val="28"/>
-        </w:rPr>
-      </w:pPr>
+      <w:bookmarkStart w:id="495" w:name="_GoBack"/>
+      <w:bookmarkEnd w:id="495"/>
     </w:p>
     <w:p>
       <w:pPr>
@@ -26789,10 +26836,9 @@
           <w:sz w:val="28"/>
           <w:szCs w:val="28"/>
         </w:rPr>
-        <w:lastRenderedPageBreak/>
         <w:drawing>
-          <wp:inline distT="0" distB="10160" distL="0" distR="3810" wp14:anchorId="0AD29BA7" wp14:editId="4CAA14AF">
-            <wp:extent cx="2332990" cy="4155440"/>
+          <wp:inline distT="0" distB="10160" distL="0" distR="3810" wp14:anchorId="0AD29BA7" wp14:editId="1B5FF460">
+            <wp:extent cx="1500892" cy="2673336"/>
             <wp:effectExtent l="0" t="0" r="0" b="0"/>
             <wp:docPr id="63" name="Picture 23"/>
             <wp:cNvGraphicFramePr>
@@ -26816,7 +26862,7 @@
                   <pic:spPr bwMode="auto">
                     <a:xfrm>
                       <a:off x="0" y="0"/>
-                      <a:ext cx="2332990" cy="4155440"/>
+                      <a:ext cx="1507189" cy="2684551"/>
                     </a:xfrm>
                     <a:prstGeom prst="rect">
                       <a:avLst/>
@@ -26839,12 +26885,12 @@
           <w:szCs w:val="28"/>
         </w:rPr>
       </w:pPr>
-      <w:bookmarkStart w:id="495" w:name="_Toc28696109"/>
-      <w:bookmarkStart w:id="496" w:name="_Toc27556275"/>
-      <w:bookmarkStart w:id="497" w:name="_Toc20436347"/>
-      <w:bookmarkStart w:id="498" w:name="_Toc29206600"/>
-      <w:bookmarkStart w:id="499" w:name="_Toc29206789"/>
-      <w:bookmarkStart w:id="500" w:name="_Toc29207277"/>
+      <w:bookmarkStart w:id="496" w:name="_Toc28696109"/>
+      <w:bookmarkStart w:id="497" w:name="_Toc27556275"/>
+      <w:bookmarkStart w:id="498" w:name="_Toc20436347"/>
+      <w:bookmarkStart w:id="499" w:name="_Toc29206600"/>
+      <w:bookmarkStart w:id="500" w:name="_Toc29206789"/>
+      <w:bookmarkStart w:id="501" w:name="_Toc29207277"/>
       <w:r>
         <w:rPr>
           <w:rFonts w:ascii="Times" w:hAnsi="Times"/>
@@ -26852,12 +26898,12 @@
         </w:rPr>
         <w:t>Hình 3.3 Màn hình Receive</w:t>
       </w:r>
-      <w:bookmarkEnd w:id="495"/>
       <w:bookmarkEnd w:id="496"/>
       <w:bookmarkEnd w:id="497"/>
       <w:bookmarkEnd w:id="498"/>
       <w:bookmarkEnd w:id="499"/>
       <w:bookmarkEnd w:id="500"/>
+      <w:bookmarkEnd w:id="501"/>
     </w:p>
     <w:p>
       <w:pPr>
@@ -26898,13 +26944,13 @@
           <w:szCs w:val="28"/>
         </w:rPr>
       </w:pPr>
-      <w:bookmarkStart w:id="501" w:name="_Toc20436029"/>
-      <w:bookmarkStart w:id="502" w:name="_Toc20686459"/>
-      <w:bookmarkStart w:id="503" w:name="_Toc20662823"/>
-      <w:bookmarkStart w:id="504" w:name="_Toc27556276"/>
-      <w:bookmarkStart w:id="505" w:name="_Toc27555213"/>
-      <w:bookmarkStart w:id="506" w:name="_Toc28696110"/>
-      <w:bookmarkStart w:id="507" w:name="_Toc29207278"/>
+      <w:bookmarkStart w:id="502" w:name="_Toc20436029"/>
+      <w:bookmarkStart w:id="503" w:name="_Toc20686459"/>
+      <w:bookmarkStart w:id="504" w:name="_Toc20662823"/>
+      <w:bookmarkStart w:id="505" w:name="_Toc27556276"/>
+      <w:bookmarkStart w:id="506" w:name="_Toc27555213"/>
+      <w:bookmarkStart w:id="507" w:name="_Toc28696110"/>
+      <w:bookmarkStart w:id="508" w:name="_Toc29207278"/>
       <w:r>
         <w:rPr>
           <w:rFonts w:ascii="Times" w:hAnsi="Times"/>
@@ -26912,15 +26958,23 @@
           <w:szCs w:val="28"/>
         </w:rPr>
         <w:lastRenderedPageBreak/>
-        <w:t>3.2.4. Màn hình Exchange</w:t>
-      </w:r>
-      <w:bookmarkEnd w:id="501"/>
+        <w:t>3.2.4</w:t>
+      </w:r>
+      <w:r>
+        <w:rPr>
+          <w:rFonts w:ascii="Times" w:hAnsi="Times"/>
+          <w:sz w:val="28"/>
+          <w:szCs w:val="28"/>
+        </w:rPr>
+        <w:t xml:space="preserve"> Màn hình Exchange</w:t>
+      </w:r>
       <w:bookmarkEnd w:id="502"/>
       <w:bookmarkEnd w:id="503"/>
       <w:bookmarkEnd w:id="504"/>
       <w:bookmarkEnd w:id="505"/>
       <w:bookmarkEnd w:id="506"/>
       <w:bookmarkEnd w:id="507"/>
+      <w:bookmarkEnd w:id="508"/>
     </w:p>
     <w:p>
       <w:pPr>
@@ -27026,12 +27080,12 @@
           <w:szCs w:val="28"/>
         </w:rPr>
       </w:pPr>
-      <w:bookmarkStart w:id="508" w:name="_Toc28696111"/>
-      <w:bookmarkStart w:id="509" w:name="_Toc27556277"/>
-      <w:bookmarkStart w:id="510" w:name="_Toc20436348"/>
-      <w:bookmarkStart w:id="511" w:name="_Toc29206602"/>
-      <w:bookmarkStart w:id="512" w:name="_Toc29206791"/>
-      <w:bookmarkStart w:id="513" w:name="_Toc29207279"/>
+      <w:bookmarkStart w:id="509" w:name="_Toc28696111"/>
+      <w:bookmarkStart w:id="510" w:name="_Toc27556277"/>
+      <w:bookmarkStart w:id="511" w:name="_Toc20436348"/>
+      <w:bookmarkStart w:id="512" w:name="_Toc29206602"/>
+      <w:bookmarkStart w:id="513" w:name="_Toc29206791"/>
+      <w:bookmarkStart w:id="514" w:name="_Toc29207279"/>
       <w:r>
         <w:rPr>
           <w:rFonts w:ascii="Times" w:hAnsi="Times"/>
@@ -27039,12 +27093,12 @@
         </w:rPr>
         <w:t>Hình 3.4 Màn hình Exchange</w:t>
       </w:r>
-      <w:bookmarkEnd w:id="508"/>
       <w:bookmarkEnd w:id="509"/>
       <w:bookmarkEnd w:id="510"/>
       <w:bookmarkEnd w:id="511"/>
       <w:bookmarkEnd w:id="512"/>
       <w:bookmarkEnd w:id="513"/>
+      <w:bookmarkEnd w:id="514"/>
     </w:p>
     <w:p>
       <w:pPr>
@@ -27080,13 +27134,13 @@
           <w:szCs w:val="28"/>
         </w:rPr>
       </w:pPr>
-      <w:bookmarkStart w:id="514" w:name="_Toc20686460"/>
-      <w:bookmarkStart w:id="515" w:name="_Toc20662824"/>
-      <w:bookmarkStart w:id="516" w:name="_Toc20436030"/>
-      <w:bookmarkStart w:id="517" w:name="_Toc27555215"/>
-      <w:bookmarkStart w:id="518" w:name="_Toc27556278"/>
-      <w:bookmarkStart w:id="519" w:name="_Toc28696112"/>
-      <w:bookmarkStart w:id="520" w:name="_Toc29207280"/>
+      <w:bookmarkStart w:id="515" w:name="_Toc20686460"/>
+      <w:bookmarkStart w:id="516" w:name="_Toc20662824"/>
+      <w:bookmarkStart w:id="517" w:name="_Toc20436030"/>
+      <w:bookmarkStart w:id="518" w:name="_Toc27555215"/>
+      <w:bookmarkStart w:id="519" w:name="_Toc27556278"/>
+      <w:bookmarkStart w:id="520" w:name="_Toc28696112"/>
+      <w:bookmarkStart w:id="521" w:name="_Toc29207280"/>
       <w:r>
         <w:rPr>
           <w:rFonts w:ascii="Times" w:hAnsi="Times"/>
@@ -27096,13 +27150,13 @@
         <w:lastRenderedPageBreak/>
         <w:t>3.2.5 Màn hình Helps</w:t>
       </w:r>
-      <w:bookmarkEnd w:id="514"/>
       <w:bookmarkEnd w:id="515"/>
       <w:bookmarkEnd w:id="516"/>
       <w:bookmarkEnd w:id="517"/>
       <w:bookmarkEnd w:id="518"/>
       <w:bookmarkEnd w:id="519"/>
       <w:bookmarkEnd w:id="520"/>
+      <w:bookmarkEnd w:id="521"/>
     </w:p>
     <w:p>
       <w:pPr>
@@ -27201,12 +27255,12 @@
           <w:szCs w:val="28"/>
         </w:rPr>
       </w:pPr>
-      <w:bookmarkStart w:id="521" w:name="_Toc28696113"/>
-      <w:bookmarkStart w:id="522" w:name="_Toc27556279"/>
-      <w:bookmarkStart w:id="523" w:name="_Toc20436349"/>
-      <w:bookmarkStart w:id="524" w:name="_Toc29206604"/>
-      <w:bookmarkStart w:id="525" w:name="_Toc29206793"/>
-      <w:bookmarkStart w:id="526" w:name="_Toc29207281"/>
+      <w:bookmarkStart w:id="522" w:name="_Toc28696113"/>
+      <w:bookmarkStart w:id="523" w:name="_Toc27556279"/>
+      <w:bookmarkStart w:id="524" w:name="_Toc20436349"/>
+      <w:bookmarkStart w:id="525" w:name="_Toc29206604"/>
+      <w:bookmarkStart w:id="526" w:name="_Toc29206793"/>
+      <w:bookmarkStart w:id="527" w:name="_Toc29207281"/>
       <w:r>
         <w:rPr>
           <w:rFonts w:ascii="Times" w:hAnsi="Times"/>
@@ -27214,12 +27268,12 @@
         </w:rPr>
         <w:t>Hình 3.5 Màn hình Helps</w:t>
       </w:r>
-      <w:bookmarkEnd w:id="521"/>
       <w:bookmarkEnd w:id="522"/>
       <w:bookmarkEnd w:id="523"/>
       <w:bookmarkEnd w:id="524"/>
       <w:bookmarkEnd w:id="525"/>
       <w:bookmarkEnd w:id="526"/>
+      <w:bookmarkEnd w:id="527"/>
     </w:p>
     <w:p>
       <w:pPr>
@@ -27260,13 +27314,13 @@
           <w:szCs w:val="28"/>
         </w:rPr>
       </w:pPr>
-      <w:bookmarkStart w:id="527" w:name="_Toc20686461"/>
-      <w:bookmarkStart w:id="528" w:name="_Toc20662825"/>
-      <w:bookmarkStart w:id="529" w:name="_Toc20436031"/>
-      <w:bookmarkStart w:id="530" w:name="_Toc28696114"/>
-      <w:bookmarkStart w:id="531" w:name="_Toc27556280"/>
-      <w:bookmarkStart w:id="532" w:name="_Toc27555217"/>
-      <w:bookmarkStart w:id="533" w:name="_Toc29207282"/>
+      <w:bookmarkStart w:id="528" w:name="_Toc20686461"/>
+      <w:bookmarkStart w:id="529" w:name="_Toc20662825"/>
+      <w:bookmarkStart w:id="530" w:name="_Toc20436031"/>
+      <w:bookmarkStart w:id="531" w:name="_Toc28696114"/>
+      <w:bookmarkStart w:id="532" w:name="_Toc27556280"/>
+      <w:bookmarkStart w:id="533" w:name="_Toc27555217"/>
+      <w:bookmarkStart w:id="534" w:name="_Toc29207282"/>
       <w:r>
         <w:rPr>
           <w:rFonts w:ascii="Times" w:hAnsi="Times"/>
@@ -27276,13 +27330,13 @@
         <w:lastRenderedPageBreak/>
         <w:t>3.2.6 Màn hình Settings</w:t>
       </w:r>
-      <w:bookmarkEnd w:id="527"/>
       <w:bookmarkEnd w:id="528"/>
       <w:bookmarkEnd w:id="529"/>
       <w:bookmarkEnd w:id="530"/>
       <w:bookmarkEnd w:id="531"/>
       <w:bookmarkEnd w:id="532"/>
       <w:bookmarkEnd w:id="533"/>
+      <w:bookmarkEnd w:id="534"/>
     </w:p>
     <w:p>
       <w:pPr>
@@ -27312,7 +27366,7 @@
           <w:szCs w:val="28"/>
         </w:rPr>
       </w:pPr>
-      <w:bookmarkStart w:id="534" w:name="_Toc20436350"/>
+      <w:bookmarkStart w:id="535" w:name="_Toc20436350"/>
       <w:r>
         <w:rPr>
           <w:rFonts w:ascii="Times" w:hAnsi="Times"/>
@@ -27357,7 +27411,7 @@
           </wp:inline>
         </w:drawing>
       </w:r>
-      <w:bookmarkEnd w:id="534"/>
+      <w:bookmarkEnd w:id="535"/>
     </w:p>
     <w:p>
       <w:pPr>
@@ -27369,12 +27423,12 @@
           <w:szCs w:val="28"/>
         </w:rPr>
       </w:pPr>
-      <w:bookmarkStart w:id="535" w:name="_Toc27556281"/>
-      <w:bookmarkStart w:id="536" w:name="_Toc20436351"/>
-      <w:bookmarkStart w:id="537" w:name="_Toc28696115"/>
-      <w:bookmarkStart w:id="538" w:name="_Toc29206606"/>
-      <w:bookmarkStart w:id="539" w:name="_Toc29206795"/>
-      <w:bookmarkStart w:id="540" w:name="_Toc29207283"/>
+      <w:bookmarkStart w:id="536" w:name="_Toc27556281"/>
+      <w:bookmarkStart w:id="537" w:name="_Toc20436351"/>
+      <w:bookmarkStart w:id="538" w:name="_Toc28696115"/>
+      <w:bookmarkStart w:id="539" w:name="_Toc29206606"/>
+      <w:bookmarkStart w:id="540" w:name="_Toc29206795"/>
+      <w:bookmarkStart w:id="541" w:name="_Toc29207283"/>
       <w:r>
         <w:rPr>
           <w:rFonts w:ascii="Times" w:hAnsi="Times"/>
@@ -27382,12 +27436,12 @@
         </w:rPr>
         <w:t>Hình 3.6 Màn hình Settings</w:t>
       </w:r>
-      <w:bookmarkEnd w:id="535"/>
       <w:bookmarkEnd w:id="536"/>
       <w:bookmarkEnd w:id="537"/>
       <w:bookmarkEnd w:id="538"/>
       <w:bookmarkEnd w:id="539"/>
       <w:bookmarkEnd w:id="540"/>
+      <w:bookmarkEnd w:id="541"/>
     </w:p>
     <w:p>
       <w:pPr>
@@ -27428,13 +27482,13 @@
           <w:szCs w:val="28"/>
         </w:rPr>
       </w:pPr>
-      <w:bookmarkStart w:id="541" w:name="_Toc20686462"/>
-      <w:bookmarkStart w:id="542" w:name="_Toc20662826"/>
-      <w:bookmarkStart w:id="543" w:name="_Toc20436032"/>
-      <w:bookmarkStart w:id="544" w:name="_Toc28696116"/>
-      <w:bookmarkStart w:id="545" w:name="_Toc27556282"/>
-      <w:bookmarkStart w:id="546" w:name="_Toc27555219"/>
-      <w:bookmarkStart w:id="547" w:name="_Toc29207284"/>
+      <w:bookmarkStart w:id="542" w:name="_Toc20686462"/>
+      <w:bookmarkStart w:id="543" w:name="_Toc20662826"/>
+      <w:bookmarkStart w:id="544" w:name="_Toc20436032"/>
+      <w:bookmarkStart w:id="545" w:name="_Toc28696116"/>
+      <w:bookmarkStart w:id="546" w:name="_Toc27556282"/>
+      <w:bookmarkStart w:id="547" w:name="_Toc27555219"/>
+      <w:bookmarkStart w:id="548" w:name="_Toc29207284"/>
       <w:r>
         <w:rPr>
           <w:rFonts w:ascii="Times" w:hAnsi="Times"/>
@@ -27444,13 +27498,13 @@
         <w:lastRenderedPageBreak/>
         <w:t>3.2.7 Màn hình History</w:t>
       </w:r>
-      <w:bookmarkEnd w:id="541"/>
       <w:bookmarkEnd w:id="542"/>
       <w:bookmarkEnd w:id="543"/>
       <w:bookmarkEnd w:id="544"/>
       <w:bookmarkEnd w:id="545"/>
       <w:bookmarkEnd w:id="546"/>
       <w:bookmarkEnd w:id="547"/>
+      <w:bookmarkEnd w:id="548"/>
     </w:p>
     <w:p>
       <w:pPr>
@@ -27548,12 +27602,12 @@
           <w:szCs w:val="28"/>
         </w:rPr>
       </w:pPr>
-      <w:bookmarkStart w:id="548" w:name="_Toc20436352"/>
-      <w:bookmarkStart w:id="549" w:name="_Toc27556283"/>
-      <w:bookmarkStart w:id="550" w:name="_Toc28696117"/>
-      <w:bookmarkStart w:id="551" w:name="_Toc29206608"/>
-      <w:bookmarkStart w:id="552" w:name="_Toc29206797"/>
-      <w:bookmarkStart w:id="553" w:name="_Toc29207285"/>
+      <w:bookmarkStart w:id="549" w:name="_Toc20436352"/>
+      <w:bookmarkStart w:id="550" w:name="_Toc27556283"/>
+      <w:bookmarkStart w:id="551" w:name="_Toc28696117"/>
+      <w:bookmarkStart w:id="552" w:name="_Toc29206608"/>
+      <w:bookmarkStart w:id="553" w:name="_Toc29206797"/>
+      <w:bookmarkStart w:id="554" w:name="_Toc29207285"/>
       <w:r>
         <w:rPr>
           <w:rFonts w:ascii="Times" w:hAnsi="Times"/>
@@ -27561,12 +27615,12 @@
         </w:rPr>
         <w:t>Hình 3.7 Màn hình History</w:t>
       </w:r>
-      <w:bookmarkEnd w:id="548"/>
       <w:bookmarkEnd w:id="549"/>
       <w:bookmarkEnd w:id="550"/>
       <w:bookmarkEnd w:id="551"/>
       <w:bookmarkEnd w:id="552"/>
       <w:bookmarkEnd w:id="553"/>
+      <w:bookmarkEnd w:id="554"/>
     </w:p>
     <w:p>
       <w:pPr>
@@ -27678,17 +27732,17 @@
           <w:lang w:val="vi-VN"/>
         </w:rPr>
       </w:pPr>
-      <w:bookmarkStart w:id="554" w:name="_Toc20436033"/>
-      <w:bookmarkStart w:id="555" w:name="_Toc9012161"/>
-      <w:bookmarkStart w:id="556" w:name="_Toc8967028"/>
-      <w:bookmarkStart w:id="557" w:name="_Toc3187921"/>
-      <w:bookmarkStart w:id="558" w:name="_Toc28696118"/>
-      <w:bookmarkStart w:id="559" w:name="_Toc27556284"/>
-      <w:bookmarkStart w:id="560" w:name="_Toc27555221"/>
-      <w:bookmarkStart w:id="561" w:name="_Toc20978589"/>
-      <w:bookmarkStart w:id="562" w:name="_Toc20686463"/>
-      <w:bookmarkStart w:id="563" w:name="_Toc20662827"/>
-      <w:bookmarkStart w:id="564" w:name="_Toc29207286"/>
+      <w:bookmarkStart w:id="555" w:name="_Toc20436033"/>
+      <w:bookmarkStart w:id="556" w:name="_Toc9012161"/>
+      <w:bookmarkStart w:id="557" w:name="_Toc8967028"/>
+      <w:bookmarkStart w:id="558" w:name="_Toc3187921"/>
+      <w:bookmarkStart w:id="559" w:name="_Toc28696118"/>
+      <w:bookmarkStart w:id="560" w:name="_Toc27556284"/>
+      <w:bookmarkStart w:id="561" w:name="_Toc27555221"/>
+      <w:bookmarkStart w:id="562" w:name="_Toc20978589"/>
+      <w:bookmarkStart w:id="563" w:name="_Toc20686463"/>
+      <w:bookmarkStart w:id="564" w:name="_Toc20662827"/>
+      <w:bookmarkStart w:id="565" w:name="_Toc29207286"/>
       <w:r>
         <w:rPr>
           <w:rFonts w:ascii="Times" w:hAnsi="Times" w:cs="Times New Roman"/>
@@ -27700,7 +27754,6 @@
         <w:lastRenderedPageBreak/>
         <w:t>KẾT LUẬN</w:t>
       </w:r>
-      <w:bookmarkEnd w:id="554"/>
       <w:bookmarkEnd w:id="555"/>
       <w:bookmarkEnd w:id="556"/>
       <w:bookmarkEnd w:id="557"/>
@@ -27711,6 +27764,7 @@
       <w:bookmarkEnd w:id="562"/>
       <w:bookmarkEnd w:id="563"/>
       <w:bookmarkEnd w:id="564"/>
+      <w:bookmarkEnd w:id="565"/>
     </w:p>
     <w:p>
       <w:pPr>
@@ -28036,18 +28090,7 @@
           <w:szCs w:val="28"/>
         </w:rPr>
         <w:lastRenderedPageBreak/>
-        <w:t>TÀI LIỆU TH</w:t>
-      </w:r>
-      <w:bookmarkStart w:id="565" w:name="_GoBack"/>
-      <w:bookmarkEnd w:id="565"/>
-      <w:r>
-        <w:rPr>
-          <w:rFonts w:ascii="Times" w:hAnsi="Times"/>
-          <w:b/>
-          <w:sz w:val="28"/>
-          <w:szCs w:val="28"/>
-        </w:rPr>
-        <w:t>AM KHẢO</w:t>
+        <w:t>TÀI LIỆU THAM KHẢO</w:t>
       </w:r>
     </w:p>
     <w:p>
@@ -28717,7 +28760,7 @@
         <w:rStyle w:val="PageNumber"/>
         <w:noProof/>
       </w:rPr>
-      <w:t>1</w:t>
+      <w:t>37</w:t>
     </w:r>
     <w:r>
       <w:rPr>
@@ -33546,7 +33589,7 @@
 </file>
 
 <file path=customXml/itemProps1.xml><?xml version="1.0" encoding="utf-8"?>
-<ds:datastoreItem xmlns:ds="http://schemas.openxmlformats.org/officeDocument/2006/customXml" ds:itemID="{97659704-A20F-D64E-89C0-9592215A1718}">
+<ds:datastoreItem xmlns:ds="http://schemas.openxmlformats.org/officeDocument/2006/customXml" ds:itemID="{EE699AE8-DF6E-3648-B0BB-8BBFF7B80E74}">
   <ds:schemaRefs>
     <ds:schemaRef ds:uri="http://schemas.openxmlformats.org/officeDocument/2006/bibliography"/>
   </ds:schemaRefs>

</xml_diff>

<commit_message>
format bc lan 2
</commit_message>
<xml_diff>
--- a/tot nghiep/baove_test/Ninh_BaoCaoTN.docx
+++ b/tot nghiep/baove_test/Ninh_BaoCaoTN.docx
@@ -14779,15 +14779,6 @@
     </w:p>
     <w:p>
       <w:pPr>
-        <w:rPr>
-          <w:rFonts w:ascii="Times" w:hAnsi="Times"/>
-          <w:sz w:val="28"/>
-          <w:szCs w:val="28"/>
-        </w:rPr>
-      </w:pPr>
-    </w:p>
-    <w:p>
-      <w:pPr>
         <w:tabs>
           <w:tab w:val="left" w:pos="4260"/>
           <w:tab w:val="center" w:pos="4680"/>
@@ -14806,22 +14797,15 @@
           <w:docGrid w:linePitch="360"/>
         </w:sectPr>
       </w:pPr>
-      <w:r>
-        <w:rPr>
-          <w:rFonts w:ascii="Times" w:hAnsi="Times"/>
-          <w:sz w:val="28"/>
-          <w:szCs w:val="28"/>
-        </w:rPr>
-        <w:tab/>
-      </w:r>
     </w:p>
     <w:p>
       <w:pPr>
         <w:pStyle w:val="Heading1"/>
         <w:numPr>
           <w:ilvl w:val="0"/>
-          <w:numId w:val="3"/>
+          <w:numId w:val="0"/>
         </w:numPr>
+        <w:jc w:val="left"/>
         <w:rPr>
           <w:rFonts w:ascii="Times" w:hAnsi="Times" w:cs="Times New Roman"/>
           <w:sz w:val="28"/>
@@ -14848,8 +14832,33 @@
         <w:pStyle w:val="Heading1"/>
         <w:numPr>
           <w:ilvl w:val="0"/>
-          <w:numId w:val="3"/>
+          <w:numId w:val="0"/>
         </w:numPr>
+        <w:jc w:val="left"/>
+        <w:rPr>
+          <w:rFonts w:ascii="Times" w:hAnsi="Times" w:cs="Times New Roman"/>
+          <w:sz w:val="28"/>
+          <w:szCs w:val="28"/>
+        </w:rPr>
+        <w:sectPr>
+          <w:type w:val="continuous"/>
+          <w:pgSz w:w="11906" w:h="16838"/>
+          <w:pgMar w:top="1418" w:right="1134" w:bottom="1418" w:left="1701" w:header="720" w:footer="720" w:gutter="0"/>
+          <w:pgNumType w:start="1"/>
+          <w:cols w:space="720"/>
+          <w:formProt w:val="0"/>
+          <w:docGrid w:linePitch="360"/>
+        </w:sectPr>
+      </w:pPr>
+    </w:p>
+    <w:p>
+      <w:pPr>
+        <w:pStyle w:val="Heading1"/>
+        <w:numPr>
+          <w:ilvl w:val="0"/>
+          <w:numId w:val="0"/>
+        </w:numPr>
+        <w:spacing w:before="0" w:line="360" w:lineRule="auto"/>
         <w:rPr>
           <w:rFonts w:ascii="Times" w:hAnsi="Times"/>
           <w:sz w:val="28"/>
@@ -14910,6 +14919,16 @@
           <w:szCs w:val="28"/>
           <w:lang w:val="vi-VN"/>
         </w:rPr>
+        <w:t xml:space="preserve"> </w:t>
+      </w:r>
+      <w:r>
+        <w:rPr>
+          <w:rFonts w:ascii="Times" w:hAnsi="Times"/>
+          <w:b/>
+          <w:sz w:val="28"/>
+          <w:szCs w:val="28"/>
+          <w:lang w:val="vi-VN"/>
+        </w:rPr>
         <w:t>Các đồng tiền ảo nổi tiếng</w:t>
       </w:r>
       <w:bookmarkEnd w:id="39"/>
@@ -15018,9 +15037,9 @@
           <w:szCs w:val="28"/>
         </w:rPr>
         <w:drawing>
-          <wp:inline distT="0" distB="0" distL="0" distR="3810" wp14:anchorId="55A7C304" wp14:editId="1FF15143">
-            <wp:extent cx="2307590" cy="1221740"/>
-            <wp:effectExtent l="0" t="0" r="0" b="0"/>
+          <wp:inline distT="0" distB="0" distL="0" distR="3810" wp14:anchorId="55A7C304" wp14:editId="48CC76D5">
+            <wp:extent cx="3218069" cy="1703788"/>
+            <wp:effectExtent l="0" t="0" r="8255" b="0"/>
             <wp:docPr id="27" name="Picture 3"/>
             <wp:cNvGraphicFramePr>
               <a:graphicFrameLocks xmlns:a="http://schemas.openxmlformats.org/drawingml/2006/main" noChangeAspect="1"/>
@@ -15043,7 +15062,7 @@
                   <pic:spPr bwMode="auto">
                     <a:xfrm>
                       <a:off x="0" y="0"/>
-                      <a:ext cx="2307590" cy="1221740"/>
+                      <a:ext cx="3242330" cy="1716633"/>
                     </a:xfrm>
                     <a:prstGeom prst="rect">
                       <a:avLst/>
@@ -17920,7 +17939,7 @@
           <w:numId w:val="10"/>
         </w:numPr>
         <w:spacing w:after="120"/>
-        <w:ind w:left="720" w:hanging="720"/>
+        <w:ind w:left="360" w:hanging="360"/>
         <w:outlineLvl w:val="0"/>
         <w:rPr>
           <w:rFonts w:ascii="Times" w:hAnsi="Times"/>
@@ -19109,9 +19128,9 @@
           <w:szCs w:val="28"/>
         </w:rPr>
         <w:sectPr>
-          <w:type w:val="continuous"/>
           <w:pgSz w:w="11906" w:h="16838"/>
           <w:pgMar w:top="1418" w:right="1134" w:bottom="1418" w:left="1701" w:header="720" w:footer="720" w:gutter="0"/>
+          <w:pgNumType w:start="1"/>
           <w:cols w:space="720"/>
           <w:formProt w:val="0"/>
           <w:docGrid w:linePitch="360"/>
@@ -19860,6 +19879,7 @@
           <w:ilvl w:val="0"/>
           <w:numId w:val="0"/>
         </w:numPr>
+        <w:spacing w:line="360" w:lineRule="auto"/>
         <w:ind w:left="432" w:hanging="432"/>
         <w:jc w:val="both"/>
         <w:rPr>
@@ -19905,6 +19925,7 @@
     </w:p>
     <w:p>
       <w:pPr>
+        <w:spacing w:line="360" w:lineRule="auto"/>
         <w:ind w:firstLine="720"/>
         <w:rPr>
           <w:rFonts w:ascii="Times" w:hAnsi="Times"/>
@@ -19925,6 +19946,7 @@
     </w:p>
     <w:p>
       <w:pPr>
+        <w:spacing w:line="360" w:lineRule="auto"/>
         <w:ind w:firstLine="720"/>
         <w:rPr>
           <w:rFonts w:ascii="Times" w:hAnsi="Times"/>
@@ -24819,7 +24841,7 @@
           <w:ilvl w:val="0"/>
           <w:numId w:val="0"/>
         </w:numPr>
-        <w:spacing w:before="120" w:line="360" w:lineRule="auto"/>
+        <w:spacing w:before="0" w:line="360" w:lineRule="auto"/>
         <w:ind w:left="432"/>
         <w:rPr>
           <w:rFonts w:ascii="Times" w:hAnsi="Times" w:cs="Times New Roman"/>
@@ -24868,7 +24890,7 @@
           <w:ilvl w:val="0"/>
           <w:numId w:val="0"/>
         </w:numPr>
-        <w:spacing w:line="360" w:lineRule="auto"/>
+        <w:spacing w:before="120" w:line="360" w:lineRule="auto"/>
         <w:ind w:left="432" w:hanging="432"/>
         <w:jc w:val="both"/>
         <w:rPr>
@@ -24893,6 +24915,7 @@
         </w:rPr>
         <w:t>3.1. Công nghệ, công cụ và môi trường phát triển</w:t>
       </w:r>
+      <w:bookmarkStart w:id="458" w:name="_GoBack"/>
       <w:bookmarkEnd w:id="451"/>
       <w:bookmarkEnd w:id="452"/>
       <w:bookmarkEnd w:id="453"/>
@@ -24900,6 +24923,7 @@
       <w:bookmarkEnd w:id="455"/>
       <w:bookmarkEnd w:id="456"/>
       <w:bookmarkEnd w:id="457"/>
+      <w:bookmarkEnd w:id="458"/>
     </w:p>
     <w:p>
       <w:pPr>
@@ -26364,10 +26388,10 @@
           <w:szCs w:val="28"/>
         </w:rPr>
       </w:pPr>
-      <w:bookmarkStart w:id="458" w:name="_Toc28696103"/>
-      <w:bookmarkStart w:id="459" w:name="_Toc27556269"/>
-      <w:bookmarkStart w:id="460" w:name="_Toc27555206"/>
-      <w:bookmarkStart w:id="461" w:name="_Toc29207271"/>
+      <w:bookmarkStart w:id="459" w:name="_Toc28696103"/>
+      <w:bookmarkStart w:id="460" w:name="_Toc27556269"/>
+      <w:bookmarkStart w:id="461" w:name="_Toc27555206"/>
+      <w:bookmarkStart w:id="462" w:name="_Toc29207271"/>
       <w:r>
         <w:rPr>
           <w:rFonts w:ascii="Times" w:hAnsi="Times"/>
@@ -26376,10 +26400,10 @@
         </w:rPr>
         <w:t>3.2 Giao diện hệ thống</w:t>
       </w:r>
-      <w:bookmarkEnd w:id="458"/>
       <w:bookmarkEnd w:id="459"/>
       <w:bookmarkEnd w:id="460"/>
       <w:bookmarkEnd w:id="461"/>
+      <w:bookmarkEnd w:id="462"/>
     </w:p>
     <w:p>
       <w:pPr>
@@ -26418,12 +26442,12 @@
           <w:lang w:val="vi-VN"/>
         </w:rPr>
       </w:pPr>
-      <w:bookmarkStart w:id="462" w:name="_Toc28696104"/>
-      <w:bookmarkStart w:id="463" w:name="_Toc27556270"/>
-      <w:bookmarkStart w:id="464" w:name="_Toc27555207"/>
-      <w:bookmarkStart w:id="465" w:name="_Toc20686456"/>
-      <w:bookmarkStart w:id="466" w:name="_Toc20662820"/>
-      <w:bookmarkStart w:id="467" w:name="_Toc29207272"/>
+      <w:bookmarkStart w:id="463" w:name="_Toc28696104"/>
+      <w:bookmarkStart w:id="464" w:name="_Toc27556270"/>
+      <w:bookmarkStart w:id="465" w:name="_Toc27555207"/>
+      <w:bookmarkStart w:id="466" w:name="_Toc20686456"/>
+      <w:bookmarkStart w:id="467" w:name="_Toc20662820"/>
+      <w:bookmarkStart w:id="468" w:name="_Toc29207272"/>
       <w:r>
         <w:rPr>
           <w:rFonts w:ascii="Times" w:hAnsi="Times"/>
@@ -26433,7 +26457,7 @@
         </w:rPr>
         <w:t>3.2.1</w:t>
       </w:r>
-      <w:bookmarkStart w:id="468" w:name="_Toc20436026"/>
+      <w:bookmarkStart w:id="469" w:name="_Toc20436026"/>
       <w:r>
         <w:rPr>
           <w:rFonts w:ascii="Times" w:hAnsi="Times"/>
@@ -26443,13 +26467,13 @@
         </w:rPr>
         <w:t xml:space="preserve"> Màn hình home</w:t>
       </w:r>
-      <w:bookmarkEnd w:id="462"/>
       <w:bookmarkEnd w:id="463"/>
       <w:bookmarkEnd w:id="464"/>
       <w:bookmarkEnd w:id="465"/>
       <w:bookmarkEnd w:id="466"/>
       <w:bookmarkEnd w:id="467"/>
       <w:bookmarkEnd w:id="468"/>
+      <w:bookmarkEnd w:id="469"/>
     </w:p>
     <w:p>
       <w:pPr>
@@ -26560,12 +26584,12 @@
           <w:szCs w:val="28"/>
         </w:rPr>
       </w:pPr>
-      <w:bookmarkStart w:id="469" w:name="_Toc28696105"/>
-      <w:bookmarkStart w:id="470" w:name="_Toc20436345"/>
-      <w:bookmarkStart w:id="471" w:name="_Toc27556271"/>
-      <w:bookmarkStart w:id="472" w:name="_Toc29206596"/>
-      <w:bookmarkStart w:id="473" w:name="_Toc29206785"/>
-      <w:bookmarkStart w:id="474" w:name="_Toc29207273"/>
+      <w:bookmarkStart w:id="470" w:name="_Toc28696105"/>
+      <w:bookmarkStart w:id="471" w:name="_Toc20436345"/>
+      <w:bookmarkStart w:id="472" w:name="_Toc27556271"/>
+      <w:bookmarkStart w:id="473" w:name="_Toc29206596"/>
+      <w:bookmarkStart w:id="474" w:name="_Toc29206785"/>
+      <w:bookmarkStart w:id="475" w:name="_Toc29207273"/>
       <w:r>
         <w:rPr>
           <w:rFonts w:ascii="Times" w:hAnsi="Times"/>
@@ -26573,12 +26597,12 @@
         </w:rPr>
         <w:t>Hình 3.1 Màn hình home</w:t>
       </w:r>
-      <w:bookmarkEnd w:id="469"/>
       <w:bookmarkEnd w:id="470"/>
       <w:bookmarkEnd w:id="471"/>
       <w:bookmarkEnd w:id="472"/>
       <w:bookmarkEnd w:id="473"/>
       <w:bookmarkEnd w:id="474"/>
+      <w:bookmarkEnd w:id="475"/>
     </w:p>
     <w:p>
       <w:pPr>
@@ -26596,13 +26620,13 @@
           <w:szCs w:val="28"/>
         </w:rPr>
       </w:pPr>
-      <w:bookmarkStart w:id="475" w:name="_Toc28696106"/>
-      <w:bookmarkStart w:id="476" w:name="_Toc27556272"/>
-      <w:bookmarkStart w:id="477" w:name="_Toc27555209"/>
-      <w:bookmarkStart w:id="478" w:name="_Toc20686457"/>
-      <w:bookmarkStart w:id="479" w:name="_Toc20662821"/>
-      <w:bookmarkStart w:id="480" w:name="_Toc20436027"/>
-      <w:bookmarkStart w:id="481" w:name="_Toc29207274"/>
+      <w:bookmarkStart w:id="476" w:name="_Toc28696106"/>
+      <w:bookmarkStart w:id="477" w:name="_Toc27556272"/>
+      <w:bookmarkStart w:id="478" w:name="_Toc27555209"/>
+      <w:bookmarkStart w:id="479" w:name="_Toc20686457"/>
+      <w:bookmarkStart w:id="480" w:name="_Toc20662821"/>
+      <w:bookmarkStart w:id="481" w:name="_Toc20436027"/>
+      <w:bookmarkStart w:id="482" w:name="_Toc29207274"/>
       <w:r>
         <w:rPr>
           <w:rFonts w:ascii="Times" w:hAnsi="Times"/>
@@ -26611,13 +26635,13 @@
         </w:rPr>
         <w:t>3.2.2 Màn hình Send</w:t>
       </w:r>
-      <w:bookmarkEnd w:id="475"/>
       <w:bookmarkEnd w:id="476"/>
       <w:bookmarkEnd w:id="477"/>
       <w:bookmarkEnd w:id="478"/>
       <w:bookmarkEnd w:id="479"/>
       <w:bookmarkEnd w:id="480"/>
       <w:bookmarkEnd w:id="481"/>
+      <w:bookmarkEnd w:id="482"/>
     </w:p>
     <w:p>
       <w:pPr>
@@ -26735,12 +26759,12 @@
           <w:szCs w:val="28"/>
         </w:rPr>
       </w:pPr>
-      <w:bookmarkStart w:id="482" w:name="_Toc28696107"/>
-      <w:bookmarkStart w:id="483" w:name="_Toc27556273"/>
-      <w:bookmarkStart w:id="484" w:name="_Toc20436346"/>
-      <w:bookmarkStart w:id="485" w:name="_Toc29206598"/>
-      <w:bookmarkStart w:id="486" w:name="_Toc29206787"/>
-      <w:bookmarkStart w:id="487" w:name="_Toc29207275"/>
+      <w:bookmarkStart w:id="483" w:name="_Toc28696107"/>
+      <w:bookmarkStart w:id="484" w:name="_Toc27556273"/>
+      <w:bookmarkStart w:id="485" w:name="_Toc20436346"/>
+      <w:bookmarkStart w:id="486" w:name="_Toc29206598"/>
+      <w:bookmarkStart w:id="487" w:name="_Toc29206787"/>
+      <w:bookmarkStart w:id="488" w:name="_Toc29207275"/>
       <w:r>
         <w:rPr>
           <w:rFonts w:ascii="Times" w:hAnsi="Times"/>
@@ -26748,12 +26772,12 @@
         </w:rPr>
         <w:t>Hình 3.2 Màn hình Send</w:t>
       </w:r>
-      <w:bookmarkEnd w:id="482"/>
       <w:bookmarkEnd w:id="483"/>
       <w:bookmarkEnd w:id="484"/>
       <w:bookmarkEnd w:id="485"/>
       <w:bookmarkEnd w:id="486"/>
       <w:bookmarkEnd w:id="487"/>
+      <w:bookmarkEnd w:id="488"/>
     </w:p>
     <w:p>
       <w:pPr>
@@ -26765,13 +26789,13 @@
           <w:szCs w:val="28"/>
         </w:rPr>
       </w:pPr>
-      <w:bookmarkStart w:id="488" w:name="_Toc20686458"/>
-      <w:bookmarkStart w:id="489" w:name="_Toc20436028"/>
-      <w:bookmarkStart w:id="490" w:name="_Toc20662822"/>
-      <w:bookmarkStart w:id="491" w:name="_Toc28696108"/>
-      <w:bookmarkStart w:id="492" w:name="_Toc27556274"/>
-      <w:bookmarkStart w:id="493" w:name="_Toc27555211"/>
-      <w:bookmarkStart w:id="494" w:name="_Toc29207276"/>
+      <w:bookmarkStart w:id="489" w:name="_Toc20686458"/>
+      <w:bookmarkStart w:id="490" w:name="_Toc20436028"/>
+      <w:bookmarkStart w:id="491" w:name="_Toc20662822"/>
+      <w:bookmarkStart w:id="492" w:name="_Toc28696108"/>
+      <w:bookmarkStart w:id="493" w:name="_Toc27556274"/>
+      <w:bookmarkStart w:id="494" w:name="_Toc27555211"/>
+      <w:bookmarkStart w:id="495" w:name="_Toc29207276"/>
       <w:r>
         <w:rPr>
           <w:rFonts w:ascii="Times" w:hAnsi="Times"/>
@@ -26788,13 +26812,13 @@
         </w:rPr>
         <w:t xml:space="preserve"> Màn hình Receive</w:t>
       </w:r>
-      <w:bookmarkEnd w:id="488"/>
       <w:bookmarkEnd w:id="489"/>
       <w:bookmarkEnd w:id="490"/>
       <w:bookmarkEnd w:id="491"/>
       <w:bookmarkEnd w:id="492"/>
       <w:bookmarkEnd w:id="493"/>
       <w:bookmarkEnd w:id="494"/>
+      <w:bookmarkEnd w:id="495"/>
     </w:p>
     <w:p>
       <w:pPr>
@@ -26814,8 +26838,6 @@
         </w:rPr>
         <w:t>Khi chọn tab “Receive”, người dùng sẽ di chuyển đến màn deposit. Người dùng có thể chọn ví muốn deposit tại combobox “Receive in”. Trên màn sẽ hiển thị chuỗi địa chỉ public của ví, mã qrcode của địa chỉ và nút “Coppy Address” để người dùng sao chép địa chỉ ví. Tại màn hình deposit, người dùng cũng có thể di chuyển đến màn hình cài đặt khi nhấn icon menu phía trên góc phải.</w:t>
       </w:r>
-      <w:bookmarkStart w:id="495" w:name="_GoBack"/>
-      <w:bookmarkEnd w:id="495"/>
     </w:p>
     <w:p>
       <w:pPr>
@@ -28760,7 +28782,7 @@
         <w:rStyle w:val="PageNumber"/>
         <w:noProof/>
       </w:rPr>
-      <w:t>37</w:t>
+      <w:t>24</w:t>
     </w:r>
     <w:r>
       <w:rPr>
@@ -33589,7 +33611,7 @@
 </file>
 
 <file path=customXml/itemProps1.xml><?xml version="1.0" encoding="utf-8"?>
-<ds:datastoreItem xmlns:ds="http://schemas.openxmlformats.org/officeDocument/2006/customXml" ds:itemID="{EE699AE8-DF6E-3648-B0BB-8BBFF7B80E74}">
+<ds:datastoreItem xmlns:ds="http://schemas.openxmlformats.org/officeDocument/2006/customXml" ds:itemID="{A4C4501E-6ACC-FB4F-BEE2-828FE170BC1B}">
   <ds:schemaRefs>
     <ds:schemaRef ds:uri="http://schemas.openxmlformats.org/officeDocument/2006/bibliography"/>
   </ds:schemaRefs>

</xml_diff>

<commit_message>
format bao cao tot nghiep
</commit_message>
<xml_diff>
--- a/tot nghiep/baove_test/Ninh_BaoCaoTN.docx
+++ b/tot nghiep/baove_test/Ninh_BaoCaoTN.docx
@@ -24915,7 +24915,6 @@
         </w:rPr>
         <w:t>3.1. Công nghệ, công cụ và môi trường phát triển</w:t>
       </w:r>
-      <w:bookmarkStart w:id="458" w:name="_GoBack"/>
       <w:bookmarkEnd w:id="451"/>
       <w:bookmarkEnd w:id="452"/>
       <w:bookmarkEnd w:id="453"/>
@@ -24923,7 +24922,6 @@
       <w:bookmarkEnd w:id="455"/>
       <w:bookmarkEnd w:id="456"/>
       <w:bookmarkEnd w:id="457"/>
-      <w:bookmarkEnd w:id="458"/>
     </w:p>
     <w:p>
       <w:pPr>
@@ -26388,10 +26386,10 @@
           <w:szCs w:val="28"/>
         </w:rPr>
       </w:pPr>
-      <w:bookmarkStart w:id="459" w:name="_Toc28696103"/>
-      <w:bookmarkStart w:id="460" w:name="_Toc27556269"/>
-      <w:bookmarkStart w:id="461" w:name="_Toc27555206"/>
-      <w:bookmarkStart w:id="462" w:name="_Toc29207271"/>
+      <w:bookmarkStart w:id="458" w:name="_Toc28696103"/>
+      <w:bookmarkStart w:id="459" w:name="_Toc27556269"/>
+      <w:bookmarkStart w:id="460" w:name="_Toc27555206"/>
+      <w:bookmarkStart w:id="461" w:name="_Toc29207271"/>
       <w:r>
         <w:rPr>
           <w:rFonts w:ascii="Times" w:hAnsi="Times"/>
@@ -26400,10 +26398,10 @@
         </w:rPr>
         <w:t>3.2 Giao diện hệ thống</w:t>
       </w:r>
+      <w:bookmarkEnd w:id="458"/>
       <w:bookmarkEnd w:id="459"/>
       <w:bookmarkEnd w:id="460"/>
       <w:bookmarkEnd w:id="461"/>
-      <w:bookmarkEnd w:id="462"/>
     </w:p>
     <w:p>
       <w:pPr>
@@ -26442,12 +26440,12 @@
           <w:lang w:val="vi-VN"/>
         </w:rPr>
       </w:pPr>
-      <w:bookmarkStart w:id="463" w:name="_Toc28696104"/>
-      <w:bookmarkStart w:id="464" w:name="_Toc27556270"/>
-      <w:bookmarkStart w:id="465" w:name="_Toc27555207"/>
-      <w:bookmarkStart w:id="466" w:name="_Toc20686456"/>
-      <w:bookmarkStart w:id="467" w:name="_Toc20662820"/>
-      <w:bookmarkStart w:id="468" w:name="_Toc29207272"/>
+      <w:bookmarkStart w:id="462" w:name="_Toc28696104"/>
+      <w:bookmarkStart w:id="463" w:name="_Toc27556270"/>
+      <w:bookmarkStart w:id="464" w:name="_Toc27555207"/>
+      <w:bookmarkStart w:id="465" w:name="_Toc20686456"/>
+      <w:bookmarkStart w:id="466" w:name="_Toc20662820"/>
+      <w:bookmarkStart w:id="467" w:name="_Toc29207272"/>
       <w:r>
         <w:rPr>
           <w:rFonts w:ascii="Times" w:hAnsi="Times"/>
@@ -26457,7 +26455,7 @@
         </w:rPr>
         <w:t>3.2.1</w:t>
       </w:r>
-      <w:bookmarkStart w:id="469" w:name="_Toc20436026"/>
+      <w:bookmarkStart w:id="468" w:name="_Toc20436026"/>
       <w:r>
         <w:rPr>
           <w:rFonts w:ascii="Times" w:hAnsi="Times"/>
@@ -26467,17 +26465,18 @@
         </w:rPr>
         <w:t xml:space="preserve"> Màn hình home</w:t>
       </w:r>
+      <w:bookmarkEnd w:id="462"/>
       <w:bookmarkEnd w:id="463"/>
       <w:bookmarkEnd w:id="464"/>
       <w:bookmarkEnd w:id="465"/>
       <w:bookmarkEnd w:id="466"/>
       <w:bookmarkEnd w:id="467"/>
       <w:bookmarkEnd w:id="468"/>
-      <w:bookmarkEnd w:id="469"/>
     </w:p>
     <w:p>
       <w:pPr>
         <w:spacing w:before="120" w:line="360" w:lineRule="auto"/>
+        <w:jc w:val="both"/>
         <w:rPr>
           <w:rFonts w:ascii="Times" w:hAnsi="Times"/>
           <w:sz w:val="28"/>
@@ -26584,12 +26583,12 @@
           <w:szCs w:val="28"/>
         </w:rPr>
       </w:pPr>
-      <w:bookmarkStart w:id="470" w:name="_Toc28696105"/>
-      <w:bookmarkStart w:id="471" w:name="_Toc20436345"/>
-      <w:bookmarkStart w:id="472" w:name="_Toc27556271"/>
-      <w:bookmarkStart w:id="473" w:name="_Toc29206596"/>
-      <w:bookmarkStart w:id="474" w:name="_Toc29206785"/>
-      <w:bookmarkStart w:id="475" w:name="_Toc29207273"/>
+      <w:bookmarkStart w:id="469" w:name="_Toc28696105"/>
+      <w:bookmarkStart w:id="470" w:name="_Toc20436345"/>
+      <w:bookmarkStart w:id="471" w:name="_Toc27556271"/>
+      <w:bookmarkStart w:id="472" w:name="_Toc29206596"/>
+      <w:bookmarkStart w:id="473" w:name="_Toc29206785"/>
+      <w:bookmarkStart w:id="474" w:name="_Toc29207273"/>
       <w:r>
         <w:rPr>
           <w:rFonts w:ascii="Times" w:hAnsi="Times"/>
@@ -26597,12 +26596,12 @@
         </w:rPr>
         <w:t>Hình 3.1 Màn hình home</w:t>
       </w:r>
+      <w:bookmarkEnd w:id="469"/>
       <w:bookmarkEnd w:id="470"/>
       <w:bookmarkEnd w:id="471"/>
       <w:bookmarkEnd w:id="472"/>
       <w:bookmarkEnd w:id="473"/>
       <w:bookmarkEnd w:id="474"/>
-      <w:bookmarkEnd w:id="475"/>
     </w:p>
     <w:p>
       <w:pPr>
@@ -26620,13 +26619,13 @@
           <w:szCs w:val="28"/>
         </w:rPr>
       </w:pPr>
-      <w:bookmarkStart w:id="476" w:name="_Toc28696106"/>
-      <w:bookmarkStart w:id="477" w:name="_Toc27556272"/>
-      <w:bookmarkStart w:id="478" w:name="_Toc27555209"/>
-      <w:bookmarkStart w:id="479" w:name="_Toc20686457"/>
-      <w:bookmarkStart w:id="480" w:name="_Toc20662821"/>
-      <w:bookmarkStart w:id="481" w:name="_Toc20436027"/>
-      <w:bookmarkStart w:id="482" w:name="_Toc29207274"/>
+      <w:bookmarkStart w:id="475" w:name="_Toc28696106"/>
+      <w:bookmarkStart w:id="476" w:name="_Toc27556272"/>
+      <w:bookmarkStart w:id="477" w:name="_Toc27555209"/>
+      <w:bookmarkStart w:id="478" w:name="_Toc20686457"/>
+      <w:bookmarkStart w:id="479" w:name="_Toc20662821"/>
+      <w:bookmarkStart w:id="480" w:name="_Toc20436027"/>
+      <w:bookmarkStart w:id="481" w:name="_Toc29207274"/>
       <w:r>
         <w:rPr>
           <w:rFonts w:ascii="Times" w:hAnsi="Times"/>
@@ -26635,18 +26634,19 @@
         </w:rPr>
         <w:t>3.2.2 Màn hình Send</w:t>
       </w:r>
+      <w:bookmarkEnd w:id="475"/>
       <w:bookmarkEnd w:id="476"/>
       <w:bookmarkEnd w:id="477"/>
       <w:bookmarkEnd w:id="478"/>
       <w:bookmarkEnd w:id="479"/>
       <w:bookmarkEnd w:id="480"/>
       <w:bookmarkEnd w:id="481"/>
-      <w:bookmarkEnd w:id="482"/>
     </w:p>
     <w:p>
       <w:pPr>
         <w:spacing w:before="120" w:line="360" w:lineRule="auto"/>
         <w:ind w:firstLine="720"/>
+        <w:jc w:val="both"/>
         <w:rPr>
           <w:rFonts w:ascii="Times" w:hAnsi="Times"/>
           <w:sz w:val="28"/>
@@ -26665,6 +26665,7 @@
     <w:p>
       <w:pPr>
         <w:spacing w:before="120" w:line="360" w:lineRule="auto"/>
+        <w:jc w:val="both"/>
         <w:rPr>
           <w:rFonts w:ascii="Times" w:hAnsi="Times"/>
           <w:sz w:val="28"/>
@@ -26759,12 +26760,12 @@
           <w:szCs w:val="28"/>
         </w:rPr>
       </w:pPr>
-      <w:bookmarkStart w:id="483" w:name="_Toc28696107"/>
-      <w:bookmarkStart w:id="484" w:name="_Toc27556273"/>
-      <w:bookmarkStart w:id="485" w:name="_Toc20436346"/>
-      <w:bookmarkStart w:id="486" w:name="_Toc29206598"/>
-      <w:bookmarkStart w:id="487" w:name="_Toc29206787"/>
-      <w:bookmarkStart w:id="488" w:name="_Toc29207275"/>
+      <w:bookmarkStart w:id="482" w:name="_Toc28696107"/>
+      <w:bookmarkStart w:id="483" w:name="_Toc27556273"/>
+      <w:bookmarkStart w:id="484" w:name="_Toc20436346"/>
+      <w:bookmarkStart w:id="485" w:name="_Toc29206598"/>
+      <w:bookmarkStart w:id="486" w:name="_Toc29206787"/>
+      <w:bookmarkStart w:id="487" w:name="_Toc29207275"/>
       <w:r>
         <w:rPr>
           <w:rFonts w:ascii="Times" w:hAnsi="Times"/>
@@ -26772,12 +26773,12 @@
         </w:rPr>
         <w:t>Hình 3.2 Màn hình Send</w:t>
       </w:r>
+      <w:bookmarkEnd w:id="482"/>
       <w:bookmarkEnd w:id="483"/>
       <w:bookmarkEnd w:id="484"/>
       <w:bookmarkEnd w:id="485"/>
       <w:bookmarkEnd w:id="486"/>
       <w:bookmarkEnd w:id="487"/>
-      <w:bookmarkEnd w:id="488"/>
     </w:p>
     <w:p>
       <w:pPr>
@@ -26789,13 +26790,13 @@
           <w:szCs w:val="28"/>
         </w:rPr>
       </w:pPr>
-      <w:bookmarkStart w:id="489" w:name="_Toc20686458"/>
-      <w:bookmarkStart w:id="490" w:name="_Toc20436028"/>
-      <w:bookmarkStart w:id="491" w:name="_Toc20662822"/>
-      <w:bookmarkStart w:id="492" w:name="_Toc28696108"/>
-      <w:bookmarkStart w:id="493" w:name="_Toc27556274"/>
-      <w:bookmarkStart w:id="494" w:name="_Toc27555211"/>
-      <w:bookmarkStart w:id="495" w:name="_Toc29207276"/>
+      <w:bookmarkStart w:id="488" w:name="_Toc20686458"/>
+      <w:bookmarkStart w:id="489" w:name="_Toc20436028"/>
+      <w:bookmarkStart w:id="490" w:name="_Toc20662822"/>
+      <w:bookmarkStart w:id="491" w:name="_Toc28696108"/>
+      <w:bookmarkStart w:id="492" w:name="_Toc27556274"/>
+      <w:bookmarkStart w:id="493" w:name="_Toc27555211"/>
+      <w:bookmarkStart w:id="494" w:name="_Toc29207276"/>
       <w:r>
         <w:rPr>
           <w:rFonts w:ascii="Times" w:hAnsi="Times"/>
@@ -26812,18 +26813,19 @@
         </w:rPr>
         <w:t xml:space="preserve"> Màn hình Receive</w:t>
       </w:r>
+      <w:bookmarkEnd w:id="488"/>
       <w:bookmarkEnd w:id="489"/>
       <w:bookmarkEnd w:id="490"/>
       <w:bookmarkEnd w:id="491"/>
       <w:bookmarkEnd w:id="492"/>
       <w:bookmarkEnd w:id="493"/>
       <w:bookmarkEnd w:id="494"/>
-      <w:bookmarkEnd w:id="495"/>
     </w:p>
     <w:p>
       <w:pPr>
         <w:spacing w:before="120" w:line="360" w:lineRule="auto"/>
         <w:ind w:firstLine="720"/>
+        <w:jc w:val="both"/>
         <w:rPr>
           <w:rFonts w:ascii="Times" w:hAnsi="Times"/>
           <w:sz w:val="28"/>
@@ -26907,12 +26909,12 @@
           <w:szCs w:val="28"/>
         </w:rPr>
       </w:pPr>
-      <w:bookmarkStart w:id="496" w:name="_Toc28696109"/>
-      <w:bookmarkStart w:id="497" w:name="_Toc27556275"/>
-      <w:bookmarkStart w:id="498" w:name="_Toc20436347"/>
-      <w:bookmarkStart w:id="499" w:name="_Toc29206600"/>
-      <w:bookmarkStart w:id="500" w:name="_Toc29206789"/>
-      <w:bookmarkStart w:id="501" w:name="_Toc29207277"/>
+      <w:bookmarkStart w:id="495" w:name="_Toc28696109"/>
+      <w:bookmarkStart w:id="496" w:name="_Toc27556275"/>
+      <w:bookmarkStart w:id="497" w:name="_Toc20436347"/>
+      <w:bookmarkStart w:id="498" w:name="_Toc29206600"/>
+      <w:bookmarkStart w:id="499" w:name="_Toc29206789"/>
+      <w:bookmarkStart w:id="500" w:name="_Toc29207277"/>
       <w:r>
         <w:rPr>
           <w:rFonts w:ascii="Times" w:hAnsi="Times"/>
@@ -26920,12 +26922,12 @@
         </w:rPr>
         <w:t>Hình 3.3 Màn hình Receive</w:t>
       </w:r>
+      <w:bookmarkEnd w:id="495"/>
       <w:bookmarkEnd w:id="496"/>
       <w:bookmarkEnd w:id="497"/>
       <w:bookmarkEnd w:id="498"/>
       <w:bookmarkEnd w:id="499"/>
       <w:bookmarkEnd w:id="500"/>
-      <w:bookmarkEnd w:id="501"/>
     </w:p>
     <w:p>
       <w:pPr>
@@ -26966,13 +26968,13 @@
           <w:szCs w:val="28"/>
         </w:rPr>
       </w:pPr>
-      <w:bookmarkStart w:id="502" w:name="_Toc20436029"/>
-      <w:bookmarkStart w:id="503" w:name="_Toc20686459"/>
-      <w:bookmarkStart w:id="504" w:name="_Toc20662823"/>
-      <w:bookmarkStart w:id="505" w:name="_Toc27556276"/>
-      <w:bookmarkStart w:id="506" w:name="_Toc27555213"/>
-      <w:bookmarkStart w:id="507" w:name="_Toc28696110"/>
-      <w:bookmarkStart w:id="508" w:name="_Toc29207278"/>
+      <w:bookmarkStart w:id="501" w:name="_Toc20436029"/>
+      <w:bookmarkStart w:id="502" w:name="_Toc20686459"/>
+      <w:bookmarkStart w:id="503" w:name="_Toc20662823"/>
+      <w:bookmarkStart w:id="504" w:name="_Toc27556276"/>
+      <w:bookmarkStart w:id="505" w:name="_Toc27555213"/>
+      <w:bookmarkStart w:id="506" w:name="_Toc28696110"/>
+      <w:bookmarkStart w:id="507" w:name="_Toc29207278"/>
       <w:r>
         <w:rPr>
           <w:rFonts w:ascii="Times" w:hAnsi="Times"/>
@@ -26990,17 +26992,18 @@
         </w:rPr>
         <w:t xml:space="preserve"> Màn hình Exchange</w:t>
       </w:r>
+      <w:bookmarkEnd w:id="501"/>
       <w:bookmarkEnd w:id="502"/>
       <w:bookmarkEnd w:id="503"/>
       <w:bookmarkEnd w:id="504"/>
       <w:bookmarkEnd w:id="505"/>
       <w:bookmarkEnd w:id="506"/>
       <w:bookmarkEnd w:id="507"/>
-      <w:bookmarkEnd w:id="508"/>
     </w:p>
     <w:p>
       <w:pPr>
         <w:spacing w:before="120" w:line="360" w:lineRule="auto"/>
+        <w:jc w:val="both"/>
         <w:rPr>
           <w:rFonts w:ascii="Times" w:hAnsi="Times"/>
           <w:sz w:val="28"/>
@@ -27102,12 +27105,12 @@
           <w:szCs w:val="28"/>
         </w:rPr>
       </w:pPr>
-      <w:bookmarkStart w:id="509" w:name="_Toc28696111"/>
-      <w:bookmarkStart w:id="510" w:name="_Toc27556277"/>
-      <w:bookmarkStart w:id="511" w:name="_Toc20436348"/>
-      <w:bookmarkStart w:id="512" w:name="_Toc29206602"/>
-      <w:bookmarkStart w:id="513" w:name="_Toc29206791"/>
-      <w:bookmarkStart w:id="514" w:name="_Toc29207279"/>
+      <w:bookmarkStart w:id="508" w:name="_Toc28696111"/>
+      <w:bookmarkStart w:id="509" w:name="_Toc27556277"/>
+      <w:bookmarkStart w:id="510" w:name="_Toc20436348"/>
+      <w:bookmarkStart w:id="511" w:name="_Toc29206602"/>
+      <w:bookmarkStart w:id="512" w:name="_Toc29206791"/>
+      <w:bookmarkStart w:id="513" w:name="_Toc29207279"/>
       <w:r>
         <w:rPr>
           <w:rFonts w:ascii="Times" w:hAnsi="Times"/>
@@ -27115,12 +27118,12 @@
         </w:rPr>
         <w:t>Hình 3.4 Màn hình Exchange</w:t>
       </w:r>
+      <w:bookmarkEnd w:id="508"/>
       <w:bookmarkEnd w:id="509"/>
       <w:bookmarkEnd w:id="510"/>
       <w:bookmarkEnd w:id="511"/>
       <w:bookmarkEnd w:id="512"/>
       <w:bookmarkEnd w:id="513"/>
-      <w:bookmarkEnd w:id="514"/>
     </w:p>
     <w:p>
       <w:pPr>
@@ -27156,13 +27159,13 @@
           <w:szCs w:val="28"/>
         </w:rPr>
       </w:pPr>
-      <w:bookmarkStart w:id="515" w:name="_Toc20686460"/>
-      <w:bookmarkStart w:id="516" w:name="_Toc20662824"/>
-      <w:bookmarkStart w:id="517" w:name="_Toc20436030"/>
-      <w:bookmarkStart w:id="518" w:name="_Toc27555215"/>
-      <w:bookmarkStart w:id="519" w:name="_Toc27556278"/>
-      <w:bookmarkStart w:id="520" w:name="_Toc28696112"/>
-      <w:bookmarkStart w:id="521" w:name="_Toc29207280"/>
+      <w:bookmarkStart w:id="514" w:name="_Toc20686460"/>
+      <w:bookmarkStart w:id="515" w:name="_Toc20662824"/>
+      <w:bookmarkStart w:id="516" w:name="_Toc20436030"/>
+      <w:bookmarkStart w:id="517" w:name="_Toc27555215"/>
+      <w:bookmarkStart w:id="518" w:name="_Toc27556278"/>
+      <w:bookmarkStart w:id="519" w:name="_Toc28696112"/>
+      <w:bookmarkStart w:id="520" w:name="_Toc29207280"/>
       <w:r>
         <w:rPr>
           <w:rFonts w:ascii="Times" w:hAnsi="Times"/>
@@ -27172,17 +27175,18 @@
         <w:lastRenderedPageBreak/>
         <w:t>3.2.5 Màn hình Helps</w:t>
       </w:r>
+      <w:bookmarkEnd w:id="514"/>
       <w:bookmarkEnd w:id="515"/>
       <w:bookmarkEnd w:id="516"/>
       <w:bookmarkEnd w:id="517"/>
       <w:bookmarkEnd w:id="518"/>
       <w:bookmarkEnd w:id="519"/>
       <w:bookmarkEnd w:id="520"/>
-      <w:bookmarkEnd w:id="521"/>
     </w:p>
     <w:p>
       <w:pPr>
         <w:spacing w:before="120" w:line="360" w:lineRule="auto"/>
+        <w:jc w:val="both"/>
         <w:rPr>
           <w:rFonts w:ascii="Times" w:hAnsi="Times"/>
           <w:sz w:val="28"/>
@@ -27277,12 +27281,12 @@
           <w:szCs w:val="28"/>
         </w:rPr>
       </w:pPr>
-      <w:bookmarkStart w:id="522" w:name="_Toc28696113"/>
-      <w:bookmarkStart w:id="523" w:name="_Toc27556279"/>
-      <w:bookmarkStart w:id="524" w:name="_Toc20436349"/>
-      <w:bookmarkStart w:id="525" w:name="_Toc29206604"/>
-      <w:bookmarkStart w:id="526" w:name="_Toc29206793"/>
-      <w:bookmarkStart w:id="527" w:name="_Toc29207281"/>
+      <w:bookmarkStart w:id="521" w:name="_Toc28696113"/>
+      <w:bookmarkStart w:id="522" w:name="_Toc27556279"/>
+      <w:bookmarkStart w:id="523" w:name="_Toc20436349"/>
+      <w:bookmarkStart w:id="524" w:name="_Toc29206604"/>
+      <w:bookmarkStart w:id="525" w:name="_Toc29206793"/>
+      <w:bookmarkStart w:id="526" w:name="_Toc29207281"/>
       <w:r>
         <w:rPr>
           <w:rFonts w:ascii="Times" w:hAnsi="Times"/>
@@ -27290,12 +27294,12 @@
         </w:rPr>
         <w:t>Hình 3.5 Màn hình Helps</w:t>
       </w:r>
+      <w:bookmarkEnd w:id="521"/>
       <w:bookmarkEnd w:id="522"/>
       <w:bookmarkEnd w:id="523"/>
       <w:bookmarkEnd w:id="524"/>
       <w:bookmarkEnd w:id="525"/>
       <w:bookmarkEnd w:id="526"/>
-      <w:bookmarkEnd w:id="527"/>
     </w:p>
     <w:p>
       <w:pPr>
@@ -27336,13 +27340,13 @@
           <w:szCs w:val="28"/>
         </w:rPr>
       </w:pPr>
-      <w:bookmarkStart w:id="528" w:name="_Toc20686461"/>
-      <w:bookmarkStart w:id="529" w:name="_Toc20662825"/>
-      <w:bookmarkStart w:id="530" w:name="_Toc20436031"/>
-      <w:bookmarkStart w:id="531" w:name="_Toc28696114"/>
-      <w:bookmarkStart w:id="532" w:name="_Toc27556280"/>
-      <w:bookmarkStart w:id="533" w:name="_Toc27555217"/>
-      <w:bookmarkStart w:id="534" w:name="_Toc29207282"/>
+      <w:bookmarkStart w:id="527" w:name="_Toc20686461"/>
+      <w:bookmarkStart w:id="528" w:name="_Toc20662825"/>
+      <w:bookmarkStart w:id="529" w:name="_Toc20436031"/>
+      <w:bookmarkStart w:id="530" w:name="_Toc28696114"/>
+      <w:bookmarkStart w:id="531" w:name="_Toc27556280"/>
+      <w:bookmarkStart w:id="532" w:name="_Toc27555217"/>
+      <w:bookmarkStart w:id="533" w:name="_Toc29207282"/>
       <w:r>
         <w:rPr>
           <w:rFonts w:ascii="Times" w:hAnsi="Times"/>
@@ -27352,17 +27356,18 @@
         <w:lastRenderedPageBreak/>
         <w:t>3.2.6 Màn hình Settings</w:t>
       </w:r>
+      <w:bookmarkEnd w:id="527"/>
       <w:bookmarkEnd w:id="528"/>
       <w:bookmarkEnd w:id="529"/>
       <w:bookmarkEnd w:id="530"/>
       <w:bookmarkEnd w:id="531"/>
       <w:bookmarkEnd w:id="532"/>
       <w:bookmarkEnd w:id="533"/>
-      <w:bookmarkEnd w:id="534"/>
     </w:p>
     <w:p>
       <w:pPr>
         <w:spacing w:before="120" w:line="360" w:lineRule="auto"/>
+        <w:jc w:val="both"/>
         <w:rPr>
           <w:rFonts w:ascii="Times" w:hAnsi="Times"/>
           <w:sz w:val="28"/>
@@ -27388,7 +27393,7 @@
           <w:szCs w:val="28"/>
         </w:rPr>
       </w:pPr>
-      <w:bookmarkStart w:id="535" w:name="_Toc20436350"/>
+      <w:bookmarkStart w:id="534" w:name="_Toc20436350"/>
       <w:r>
         <w:rPr>
           <w:rFonts w:ascii="Times" w:hAnsi="Times"/>
@@ -27433,7 +27438,7 @@
           </wp:inline>
         </w:drawing>
       </w:r>
-      <w:bookmarkEnd w:id="535"/>
+      <w:bookmarkEnd w:id="534"/>
     </w:p>
     <w:p>
       <w:pPr>
@@ -27445,12 +27450,12 @@
           <w:szCs w:val="28"/>
         </w:rPr>
       </w:pPr>
-      <w:bookmarkStart w:id="536" w:name="_Toc27556281"/>
-      <w:bookmarkStart w:id="537" w:name="_Toc20436351"/>
-      <w:bookmarkStart w:id="538" w:name="_Toc28696115"/>
-      <w:bookmarkStart w:id="539" w:name="_Toc29206606"/>
-      <w:bookmarkStart w:id="540" w:name="_Toc29206795"/>
-      <w:bookmarkStart w:id="541" w:name="_Toc29207283"/>
+      <w:bookmarkStart w:id="535" w:name="_Toc27556281"/>
+      <w:bookmarkStart w:id="536" w:name="_Toc20436351"/>
+      <w:bookmarkStart w:id="537" w:name="_Toc28696115"/>
+      <w:bookmarkStart w:id="538" w:name="_Toc29206606"/>
+      <w:bookmarkStart w:id="539" w:name="_Toc29206795"/>
+      <w:bookmarkStart w:id="540" w:name="_Toc29207283"/>
       <w:r>
         <w:rPr>
           <w:rFonts w:ascii="Times" w:hAnsi="Times"/>
@@ -27458,12 +27463,12 @@
         </w:rPr>
         <w:t>Hình 3.6 Màn hình Settings</w:t>
       </w:r>
+      <w:bookmarkEnd w:id="535"/>
       <w:bookmarkEnd w:id="536"/>
       <w:bookmarkEnd w:id="537"/>
       <w:bookmarkEnd w:id="538"/>
       <w:bookmarkEnd w:id="539"/>
       <w:bookmarkEnd w:id="540"/>
-      <w:bookmarkEnd w:id="541"/>
     </w:p>
     <w:p>
       <w:pPr>
@@ -27504,13 +27509,13 @@
           <w:szCs w:val="28"/>
         </w:rPr>
       </w:pPr>
-      <w:bookmarkStart w:id="542" w:name="_Toc20686462"/>
-      <w:bookmarkStart w:id="543" w:name="_Toc20662826"/>
-      <w:bookmarkStart w:id="544" w:name="_Toc20436032"/>
-      <w:bookmarkStart w:id="545" w:name="_Toc28696116"/>
-      <w:bookmarkStart w:id="546" w:name="_Toc27556282"/>
-      <w:bookmarkStart w:id="547" w:name="_Toc27555219"/>
-      <w:bookmarkStart w:id="548" w:name="_Toc29207284"/>
+      <w:bookmarkStart w:id="541" w:name="_Toc20686462"/>
+      <w:bookmarkStart w:id="542" w:name="_Toc20662826"/>
+      <w:bookmarkStart w:id="543" w:name="_Toc20436032"/>
+      <w:bookmarkStart w:id="544" w:name="_Toc28696116"/>
+      <w:bookmarkStart w:id="545" w:name="_Toc27556282"/>
+      <w:bookmarkStart w:id="546" w:name="_Toc27555219"/>
+      <w:bookmarkStart w:id="547" w:name="_Toc29207284"/>
       <w:r>
         <w:rPr>
           <w:rFonts w:ascii="Times" w:hAnsi="Times"/>
@@ -27520,17 +27525,18 @@
         <w:lastRenderedPageBreak/>
         <w:t>3.2.7 Màn hình History</w:t>
       </w:r>
+      <w:bookmarkEnd w:id="541"/>
       <w:bookmarkEnd w:id="542"/>
       <w:bookmarkEnd w:id="543"/>
       <w:bookmarkEnd w:id="544"/>
       <w:bookmarkEnd w:id="545"/>
       <w:bookmarkEnd w:id="546"/>
       <w:bookmarkEnd w:id="547"/>
-      <w:bookmarkEnd w:id="548"/>
     </w:p>
     <w:p>
       <w:pPr>
         <w:spacing w:before="120" w:line="360" w:lineRule="auto"/>
+        <w:jc w:val="both"/>
         <w:rPr>
           <w:rFonts w:ascii="Times" w:hAnsi="Times"/>
           <w:sz w:val="28"/>
@@ -27624,12 +27630,12 @@
           <w:szCs w:val="28"/>
         </w:rPr>
       </w:pPr>
-      <w:bookmarkStart w:id="549" w:name="_Toc20436352"/>
-      <w:bookmarkStart w:id="550" w:name="_Toc27556283"/>
-      <w:bookmarkStart w:id="551" w:name="_Toc28696117"/>
-      <w:bookmarkStart w:id="552" w:name="_Toc29206608"/>
-      <w:bookmarkStart w:id="553" w:name="_Toc29206797"/>
-      <w:bookmarkStart w:id="554" w:name="_Toc29207285"/>
+      <w:bookmarkStart w:id="548" w:name="_Toc20436352"/>
+      <w:bookmarkStart w:id="549" w:name="_Toc27556283"/>
+      <w:bookmarkStart w:id="550" w:name="_Toc28696117"/>
+      <w:bookmarkStart w:id="551" w:name="_Toc29206608"/>
+      <w:bookmarkStart w:id="552" w:name="_Toc29206797"/>
+      <w:bookmarkStart w:id="553" w:name="_Toc29207285"/>
       <w:r>
         <w:rPr>
           <w:rFonts w:ascii="Times" w:hAnsi="Times"/>
@@ -27637,12 +27643,12 @@
         </w:rPr>
         <w:t>Hình 3.7 Màn hình History</w:t>
       </w:r>
+      <w:bookmarkEnd w:id="548"/>
       <w:bookmarkEnd w:id="549"/>
       <w:bookmarkEnd w:id="550"/>
       <w:bookmarkEnd w:id="551"/>
       <w:bookmarkEnd w:id="552"/>
       <w:bookmarkEnd w:id="553"/>
-      <w:bookmarkEnd w:id="554"/>
     </w:p>
     <w:p>
       <w:pPr>
@@ -27754,17 +27760,17 @@
           <w:lang w:val="vi-VN"/>
         </w:rPr>
       </w:pPr>
-      <w:bookmarkStart w:id="555" w:name="_Toc20436033"/>
-      <w:bookmarkStart w:id="556" w:name="_Toc9012161"/>
-      <w:bookmarkStart w:id="557" w:name="_Toc8967028"/>
-      <w:bookmarkStart w:id="558" w:name="_Toc3187921"/>
-      <w:bookmarkStart w:id="559" w:name="_Toc28696118"/>
-      <w:bookmarkStart w:id="560" w:name="_Toc27556284"/>
-      <w:bookmarkStart w:id="561" w:name="_Toc27555221"/>
-      <w:bookmarkStart w:id="562" w:name="_Toc20978589"/>
-      <w:bookmarkStart w:id="563" w:name="_Toc20686463"/>
-      <w:bookmarkStart w:id="564" w:name="_Toc20662827"/>
-      <w:bookmarkStart w:id="565" w:name="_Toc29207286"/>
+      <w:bookmarkStart w:id="554" w:name="_Toc20436033"/>
+      <w:bookmarkStart w:id="555" w:name="_Toc9012161"/>
+      <w:bookmarkStart w:id="556" w:name="_Toc8967028"/>
+      <w:bookmarkStart w:id="557" w:name="_Toc3187921"/>
+      <w:bookmarkStart w:id="558" w:name="_Toc28696118"/>
+      <w:bookmarkStart w:id="559" w:name="_Toc27556284"/>
+      <w:bookmarkStart w:id="560" w:name="_Toc27555221"/>
+      <w:bookmarkStart w:id="561" w:name="_Toc20978589"/>
+      <w:bookmarkStart w:id="562" w:name="_Toc20686463"/>
+      <w:bookmarkStart w:id="563" w:name="_Toc20662827"/>
+      <w:bookmarkStart w:id="564" w:name="_Toc29207286"/>
       <w:r>
         <w:rPr>
           <w:rFonts w:ascii="Times" w:hAnsi="Times" w:cs="Times New Roman"/>
@@ -27776,6 +27782,7 @@
         <w:lastRenderedPageBreak/>
         <w:t>KẾT LUẬN</w:t>
       </w:r>
+      <w:bookmarkEnd w:id="554"/>
       <w:bookmarkEnd w:id="555"/>
       <w:bookmarkEnd w:id="556"/>
       <w:bookmarkEnd w:id="557"/>
@@ -27786,7 +27793,6 @@
       <w:bookmarkEnd w:id="562"/>
       <w:bookmarkEnd w:id="563"/>
       <w:bookmarkEnd w:id="564"/>
-      <w:bookmarkEnd w:id="565"/>
     </w:p>
     <w:p>
       <w:pPr>
@@ -28047,6 +28053,9 @@
     </w:p>
     <w:p>
       <w:pPr>
+        <w:tabs>
+          <w:tab w:val="left" w:pos="630"/>
+        </w:tabs>
         <w:spacing w:before="120" w:line="360" w:lineRule="auto"/>
         <w:jc w:val="both"/>
         <w:rPr>
@@ -28114,6 +28123,8 @@
         <w:lastRenderedPageBreak/>
         <w:t>TÀI LIỆU THAM KHẢO</w:t>
       </w:r>
+      <w:bookmarkStart w:id="565" w:name="_GoBack"/>
+      <w:bookmarkEnd w:id="565"/>
     </w:p>
     <w:p>
       <w:pPr>
@@ -28617,32 +28628,7 @@
       <w:rPr>
         <w:rStyle w:val="PageNumber"/>
       </w:rPr>
-      <w:fldChar w:fldCharType="begin"/>
-    </w:r>
-    <w:r>
-      <w:rPr>
-        <w:rStyle w:val="PageNumber"/>
-      </w:rPr>
-      <w:instrText xml:space="preserve">PAGE  </w:instrText>
-    </w:r>
-    <w:r>
-      <w:rPr>
-        <w:rStyle w:val="PageNumber"/>
-      </w:rPr>
-      <w:fldChar w:fldCharType="separate"/>
-    </w:r>
-    <w:r>
-      <w:rPr>
-        <w:rStyle w:val="PageNumber"/>
-        <w:noProof/>
-      </w:rPr>
-      <w:t>44</w:t>
-    </w:r>
-    <w:r>
-      <w:rPr>
-        <w:rStyle w:val="PageNumber"/>
-      </w:rPr>
-      <w:fldChar w:fldCharType="end"/>
+      <w:t>43</w:t>
     </w:r>
   </w:p>
   <w:p>
@@ -28782,7 +28768,7 @@
         <w:rStyle w:val="PageNumber"/>
         <w:noProof/>
       </w:rPr>
-      <w:t>24</w:t>
+      <w:t>41</w:t>
     </w:r>
     <w:r>
       <w:rPr>
@@ -28814,7 +28800,13 @@
       <w:rPr>
         <w:rStyle w:val="PageNumber"/>
       </w:rPr>
-      <w:t>43</w:t>
+      <w:t>4</w:t>
+    </w:r>
+    <w:r>
+      <w:rPr>
+        <w:rStyle w:val="PageNumber"/>
+      </w:rPr>
+      <w:t>2</w:t>
     </w:r>
   </w:p>
   <w:p>
@@ -33611,7 +33603,7 @@
 </file>
 
 <file path=customXml/itemProps1.xml><?xml version="1.0" encoding="utf-8"?>
-<ds:datastoreItem xmlns:ds="http://schemas.openxmlformats.org/officeDocument/2006/customXml" ds:itemID="{A4C4501E-6ACC-FB4F-BEE2-828FE170BC1B}">
+<ds:datastoreItem xmlns:ds="http://schemas.openxmlformats.org/officeDocument/2006/customXml" ds:itemID="{F7A97278-BA51-D247-A63D-EC41F2A40B80}">
   <ds:schemaRefs>
     <ds:schemaRef ds:uri="http://schemas.openxmlformats.org/officeDocument/2006/bibliography"/>
   </ds:schemaRefs>

</xml_diff>